<commit_message>
updated UC-Spec.docx and Requirements-Table.xlsx documents
</commit_message>
<xml_diff>
--- a/Docs/UC-Spec.docx
+++ b/Docs/UC-Spec.docx
@@ -2024,9 +2024,11 @@
         </w:tc>
       </w:tr>
     </w:tbl>
+    <w:p/>
     <w:p>
       <w:pPr>
         <w:rPr>
+          <w:rFonts w:hint="cs"/>
           <w:rtl/>
         </w:rPr>
       </w:pPr>
@@ -2087,18 +2089,18 @@
                 <w:sz w:val="20"/>
                 <w:szCs w:val="20"/>
               </w:rPr>
-              <w:t>UC-</w:t>
-            </w:r>
-            <w:r>
-              <w:rPr>
-                <w:rFonts w:cs="David"/>
-                <w:b/>
-                <w:bCs/>
-                <w:color w:val="000000"/>
-                <w:sz w:val="20"/>
-                <w:szCs w:val="20"/>
-              </w:rPr>
-              <w:t>#</w:t>
+              <w:t>UC</w:t>
+            </w:r>
+            <w:r>
+              <w:rPr>
+                <w:rFonts w:cs="David"/>
+                <w:b/>
+                <w:bCs/>
+                <w:color w:val="000000"/>
+                <w:sz w:val="20"/>
+                <w:szCs w:val="20"/>
+              </w:rPr>
+              <w:t>-1</w:t>
             </w:r>
           </w:p>
         </w:tc>
@@ -2110,49 +2112,26 @@
           <w:p>
             <w:pPr>
               <w:rPr>
-                <w:rFonts w:cs="David"/>
-                <w:b/>
-                <w:bCs/>
-                <w:color w:val="000000"/>
-                <w:sz w:val="20"/>
-                <w:szCs w:val="20"/>
-                <w:rtl/>
-              </w:rPr>
-            </w:pPr>
-            <w:r>
-              <w:rPr>
-                <w:rFonts w:cs="David" w:hint="cs"/>
-                <w:b/>
-                <w:bCs/>
-                <w:color w:val="000000"/>
-                <w:sz w:val="20"/>
-                <w:szCs w:val="20"/>
-                <w:rtl/>
-              </w:rPr>
-              <w:t>&lt;שם ה-</w:t>
-            </w:r>
-            <w:r>
-              <w:rPr>
-                <w:rFonts w:cs="David" w:hint="cs"/>
-                <w:b/>
-                <w:bCs/>
-                <w:color w:val="000000"/>
-                <w:sz w:val="20"/>
-                <w:szCs w:val="20"/>
-              </w:rPr>
-              <w:t>UC</w:t>
-            </w:r>
-            <w:r>
-              <w:rPr>
-                <w:rFonts w:cs="David" w:hint="cs"/>
-                <w:b/>
-                <w:bCs/>
-                <w:color w:val="000000"/>
-                <w:sz w:val="20"/>
-                <w:szCs w:val="20"/>
-                <w:rtl/>
-              </w:rPr>
-              <w:t>&gt;</w:t>
+                <w:rFonts w:cs="David" w:hint="cs"/>
+                <w:b/>
+                <w:bCs/>
+                <w:color w:val="000000"/>
+                <w:sz w:val="20"/>
+                <w:szCs w:val="20"/>
+                <w:rtl/>
+              </w:rPr>
+            </w:pPr>
+            <w:r>
+              <w:rPr>
+                <w:rFonts w:cs="David" w:hint="cs"/>
+                <w:b/>
+                <w:bCs/>
+                <w:color w:val="000000"/>
+                <w:sz w:val="20"/>
+                <w:szCs w:val="20"/>
+                <w:rtl/>
+              </w:rPr>
+              <w:t>פתיחת חשבון</w:t>
             </w:r>
           </w:p>
         </w:tc>
@@ -2215,6 +2194,16 @@
               </w:rPr>
               <w:t xml:space="preserve"> </w:t>
             </w:r>
+            <w:r>
+              <w:rPr>
+                <w:rFonts w:cs="David" w:hint="cs"/>
+                <w:color w:val="000000"/>
+                <w:sz w:val="20"/>
+                <w:szCs w:val="20"/>
+                <w:rtl/>
+              </w:rPr>
+              <w:t>לקוח: רישום למערכת לקבלת שירותים</w:t>
+            </w:r>
           </w:p>
         </w:tc>
       </w:tr>
@@ -2281,6 +2270,16 @@
                 <w:rtl/>
               </w:rPr>
             </w:pPr>
+            <w:r>
+              <w:rPr>
+                <w:rFonts w:cs="David" w:hint="cs"/>
+                <w:color w:val="000000"/>
+                <w:sz w:val="20"/>
+                <w:szCs w:val="20"/>
+                <w:rtl/>
+              </w:rPr>
+              <w:t>עובדי הרשת: פרטי המשתמש ידועים למערכת</w:t>
+            </w:r>
           </w:p>
         </w:tc>
       </w:tr>
@@ -2341,6 +2340,26 @@
               </w:rPr>
               <w:t xml:space="preserve"> </w:t>
             </w:r>
+            <w:r>
+              <w:rPr>
+                <w:rFonts w:cs="David" w:hint="cs"/>
+                <w:color w:val="000000"/>
+                <w:sz w:val="20"/>
+                <w:szCs w:val="20"/>
+                <w:rtl/>
+              </w:rPr>
+              <w:t>ה</w:t>
+            </w:r>
+            <w:r>
+              <w:rPr>
+                <w:rFonts w:cs="David" w:hint="cs"/>
+                <w:color w:val="000000"/>
+                <w:sz w:val="20"/>
+                <w:szCs w:val="20"/>
+                <w:rtl/>
+              </w:rPr>
+              <w:t>לקוח מחובר למערכת</w:t>
+            </w:r>
           </w:p>
         </w:tc>
       </w:tr>
@@ -2401,6 +2420,16 @@
               </w:rPr>
               <w:t xml:space="preserve"> </w:t>
             </w:r>
+            <w:r>
+              <w:rPr>
+                <w:rFonts w:cs="David" w:hint="cs"/>
+                <w:color w:val="000000"/>
+                <w:sz w:val="20"/>
+                <w:szCs w:val="20"/>
+                <w:rtl/>
+              </w:rPr>
+              <w:t>הלקוח רשום במערכת</w:t>
+            </w:r>
           </w:p>
         </w:tc>
       </w:tr>
@@ -2462,6 +2491,16 @@
               </w:rPr>
               <w:t xml:space="preserve"> </w:t>
             </w:r>
+            <w:r>
+              <w:rPr>
+                <w:rFonts w:cs="David" w:hint="cs"/>
+                <w:color w:val="000000"/>
+                <w:sz w:val="20"/>
+                <w:szCs w:val="20"/>
+                <w:rtl/>
+              </w:rPr>
+              <w:t>הלקוח נכנס לפתיחת חשבון</w:t>
+            </w:r>
           </w:p>
         </w:tc>
       </w:tr>
@@ -2509,7 +2548,6 @@
                 <w:color w:val="000000"/>
                 <w:sz w:val="20"/>
                 <w:szCs w:val="20"/>
-                <w:rtl/>
               </w:rPr>
             </w:pPr>
             <w:r>
@@ -2523,6 +2561,195 @@
                 <w:rtl/>
               </w:rPr>
               <w:t xml:space="preserve"> </w:t>
+            </w:r>
+            <w:r>
+              <w:rPr>
+                <w:rFonts w:cs="David" w:hint="cs"/>
+                <w:b/>
+                <w:bCs/>
+                <w:color w:val="000000"/>
+                <w:sz w:val="20"/>
+                <w:szCs w:val="20"/>
+                <w:rtl/>
+              </w:rPr>
+              <w:t xml:space="preserve">המערכת </w:t>
+            </w:r>
+            <w:r>
+              <w:rPr>
+                <w:rFonts w:cs="David" w:hint="cs"/>
+                <w:color w:val="000000"/>
+                <w:sz w:val="20"/>
+                <w:szCs w:val="20"/>
+                <w:rtl/>
+              </w:rPr>
+              <w:t>מציגה ללקוח טופס הרשמה</w:t>
+            </w:r>
+          </w:p>
+          <w:p>
+            <w:pPr>
+              <w:numPr>
+                <w:ilvl w:val="0"/>
+                <w:numId w:val="1"/>
+              </w:numPr>
+              <w:rPr>
+                <w:rFonts w:cs="David"/>
+                <w:color w:val="000000"/>
+                <w:sz w:val="20"/>
+                <w:szCs w:val="20"/>
+              </w:rPr>
+            </w:pPr>
+            <w:r>
+              <w:rPr>
+                <w:rFonts w:cs="David" w:hint="cs"/>
+                <w:b/>
+                <w:bCs/>
+                <w:color w:val="000000"/>
+                <w:sz w:val="20"/>
+                <w:szCs w:val="20"/>
+                <w:rtl/>
+              </w:rPr>
+              <w:t xml:space="preserve">הלקוח </w:t>
+            </w:r>
+            <w:r>
+              <w:rPr>
+                <w:rFonts w:cs="David" w:hint="cs"/>
+                <w:color w:val="000000"/>
+                <w:sz w:val="20"/>
+                <w:szCs w:val="20"/>
+                <w:rtl/>
+              </w:rPr>
+              <w:t>מזין פרטים</w:t>
+            </w:r>
+            <w:r>
+              <w:rPr>
+                <w:rFonts w:cs="David" w:hint="cs"/>
+                <w:color w:val="000000"/>
+                <w:sz w:val="20"/>
+                <w:szCs w:val="20"/>
+                <w:rtl/>
+              </w:rPr>
+              <w:t xml:space="preserve"> ובוחר </w:t>
+            </w:r>
+            <w:proofErr w:type="spellStart"/>
+            <w:r>
+              <w:rPr>
+                <w:rFonts w:cs="David" w:hint="cs"/>
+                <w:color w:val="000000"/>
+                <w:sz w:val="20"/>
+                <w:szCs w:val="20"/>
+                <w:rtl/>
+              </w:rPr>
+              <w:t>ססמא</w:t>
+            </w:r>
+            <w:proofErr w:type="spellEnd"/>
+          </w:p>
+          <w:p>
+            <w:pPr>
+              <w:numPr>
+                <w:ilvl w:val="0"/>
+                <w:numId w:val="1"/>
+              </w:numPr>
+              <w:rPr>
+                <w:rFonts w:cs="David"/>
+                <w:color w:val="000000"/>
+                <w:sz w:val="20"/>
+                <w:szCs w:val="20"/>
+              </w:rPr>
+            </w:pPr>
+            <w:r>
+              <w:rPr>
+                <w:rFonts w:cs="David" w:hint="cs"/>
+                <w:b/>
+                <w:bCs/>
+                <w:color w:val="000000"/>
+                <w:sz w:val="20"/>
+                <w:szCs w:val="20"/>
+                <w:rtl/>
+              </w:rPr>
+              <w:t xml:space="preserve">המערכת </w:t>
+            </w:r>
+            <w:r>
+              <w:rPr>
+                <w:rFonts w:cs="David" w:hint="cs"/>
+                <w:color w:val="000000"/>
+                <w:sz w:val="20"/>
+                <w:szCs w:val="20"/>
+                <w:rtl/>
+              </w:rPr>
+              <w:t>מוודא נכונות פרטים</w:t>
+            </w:r>
+          </w:p>
+          <w:p>
+            <w:pPr>
+              <w:numPr>
+                <w:ilvl w:val="0"/>
+                <w:numId w:val="1"/>
+              </w:numPr>
+              <w:rPr>
+                <w:rFonts w:cs="David"/>
+                <w:color w:val="000000"/>
+                <w:sz w:val="20"/>
+                <w:szCs w:val="20"/>
+              </w:rPr>
+            </w:pPr>
+            <w:r>
+              <w:rPr>
+                <w:rFonts w:cs="David" w:hint="cs"/>
+                <w:b/>
+                <w:bCs/>
+                <w:color w:val="000000"/>
+                <w:sz w:val="20"/>
+                <w:szCs w:val="20"/>
+                <w:rtl/>
+              </w:rPr>
+              <w:t xml:space="preserve">המערכת </w:t>
+            </w:r>
+            <w:r>
+              <w:rPr>
+                <w:rFonts w:cs="David" w:hint="cs"/>
+                <w:color w:val="000000"/>
+                <w:sz w:val="20"/>
+                <w:szCs w:val="20"/>
+                <w:rtl/>
+              </w:rPr>
+              <w:t>רושמת את הלקוח</w:t>
+            </w:r>
+          </w:p>
+          <w:p>
+            <w:pPr>
+              <w:numPr>
+                <w:ilvl w:val="0"/>
+                <w:numId w:val="1"/>
+              </w:numPr>
+              <w:rPr>
+                <w:rFonts w:cs="David"/>
+                <w:color w:val="000000"/>
+                <w:sz w:val="20"/>
+                <w:szCs w:val="20"/>
+                <w:rtl/>
+              </w:rPr>
+            </w:pPr>
+            <w:r>
+              <w:rPr>
+                <w:rFonts w:cs="David" w:hint="cs"/>
+                <w:b/>
+                <w:bCs/>
+                <w:color w:val="000000"/>
+                <w:sz w:val="20"/>
+                <w:szCs w:val="20"/>
+                <w:rtl/>
+              </w:rPr>
+              <w:t xml:space="preserve">המערכת </w:t>
+            </w:r>
+            <w:r>
+              <w:rPr>
+                <w:rFonts w:cs="David" w:hint="cs"/>
+                <w:color w:val="000000"/>
+                <w:sz w:val="20"/>
+                <w:szCs w:val="20"/>
+                <w:rtl/>
+              </w:rPr>
+              <w:t>מציגה ללקוח הצלחה</w:t>
             </w:r>
           </w:p>
         </w:tc>
@@ -2593,6 +2820,97 @@
               </w:rPr>
               <w:t xml:space="preserve"> </w:t>
             </w:r>
+            <w:r>
+              <w:rPr>
+                <w:rFonts w:cs="David" w:hint="cs"/>
+                <w:color w:val="000000"/>
+                <w:sz w:val="20"/>
+                <w:szCs w:val="20"/>
+                <w:rtl/>
+              </w:rPr>
+              <w:t xml:space="preserve">חלופה מצד 3 של </w:t>
+            </w:r>
+            <w:r>
+              <w:rPr>
+                <w:rFonts w:cs="David" w:hint="cs"/>
+                <w:color w:val="000000"/>
+                <w:sz w:val="20"/>
+                <w:szCs w:val="20"/>
+              </w:rPr>
+              <w:t>MSS</w:t>
+            </w:r>
+            <w:r>
+              <w:rPr>
+                <w:rFonts w:cs="David" w:hint="cs"/>
+                <w:color w:val="000000"/>
+                <w:sz w:val="20"/>
+                <w:szCs w:val="20"/>
+                <w:rtl/>
+              </w:rPr>
+              <w:t>: פרטי הלקוח אינם תקינים</w:t>
+            </w:r>
+          </w:p>
+          <w:p>
+            <w:pPr>
+              <w:rPr>
+                <w:rFonts w:cs="David"/>
+                <w:color w:val="000000"/>
+                <w:sz w:val="20"/>
+                <w:szCs w:val="20"/>
+                <w:rtl/>
+              </w:rPr>
+            </w:pPr>
+            <w:r>
+              <w:rPr>
+                <w:rFonts w:cs="David" w:hint="cs"/>
+                <w:color w:val="000000"/>
+                <w:sz w:val="20"/>
+                <w:szCs w:val="20"/>
+                <w:rtl/>
+              </w:rPr>
+              <w:t>4.1</w:t>
+            </w:r>
+            <w:r>
+              <w:rPr>
+                <w:rFonts w:cs="David" w:hint="cs"/>
+                <w:color w:val="000000"/>
+                <w:sz w:val="20"/>
+                <w:szCs w:val="20"/>
+                <w:rtl/>
+              </w:rPr>
+              <w:t xml:space="preserve"> המערכת מציגה את הטופס בציון פרטים לא תקינים</w:t>
+            </w:r>
+          </w:p>
+          <w:p>
+            <w:pPr>
+              <w:rPr>
+                <w:rFonts w:cs="David"/>
+                <w:color w:val="000000"/>
+                <w:sz w:val="20"/>
+                <w:szCs w:val="20"/>
+                <w:rtl/>
+              </w:rPr>
+            </w:pPr>
+            <w:r>
+              <w:rPr>
+                <w:rFonts w:cs="David" w:hint="cs"/>
+                <w:color w:val="000000"/>
+                <w:sz w:val="20"/>
+                <w:szCs w:val="20"/>
+                <w:rtl/>
+              </w:rPr>
+              <w:t>4.2</w:t>
+            </w:r>
+            <w:r>
+              <w:rPr>
+                <w:rFonts w:cs="David" w:hint="cs"/>
+                <w:color w:val="000000"/>
+                <w:sz w:val="20"/>
+                <w:szCs w:val="20"/>
+                <w:rtl/>
+              </w:rPr>
+              <w:t xml:space="preserve"> חזרה לצעד 2</w:t>
+            </w:r>
           </w:p>
         </w:tc>
       </w:tr>
@@ -2678,6 +2996,15 @@
               </w:rPr>
               <w:t xml:space="preserve"> </w:t>
             </w:r>
+            <w:r>
+              <w:rPr>
+                <w:rFonts w:cs="David" w:hint="cs"/>
+                <w:sz w:val="20"/>
+                <w:szCs w:val="20"/>
+                <w:rtl/>
+              </w:rPr>
+              <w:t>59</w:t>
+            </w:r>
           </w:p>
           <w:p>
             <w:pPr>
@@ -2696,7 +3023,7 @@
                 <w:u w:val="single"/>
                 <w:rtl/>
               </w:rPr>
-              <w:t>פונקציונליות אחרות</w:t>
+              <w:t>דרישות מידע</w:t>
             </w:r>
             <w:r>
               <w:rPr>
@@ -2706,11 +3033,27 @@
                 <w:rtl/>
               </w:rPr>
               <w:t xml:space="preserve">: </w:t>
+            </w:r>
+            <w:r>
+              <w:rPr>
+                <w:rFonts w:cs="David" w:hint="cs"/>
+                <w:sz w:val="20"/>
+                <w:szCs w:val="20"/>
+                <w:rtl/>
+              </w:rPr>
+              <w:t>50</w:t>
             </w:r>
           </w:p>
         </w:tc>
       </w:tr>
     </w:tbl>
+    <w:p>
+      <w:pPr>
+        <w:rPr>
+          <w:rtl/>
+        </w:rPr>
+      </w:pPr>
+    </w:p>
     <w:p/>
     <w:tbl>
       <w:tblPr>
@@ -2779,7 +3122,7 @@
                 <w:sz w:val="20"/>
                 <w:szCs w:val="20"/>
               </w:rPr>
-              <w:t>#</w:t>
+              <w:t>6</w:t>
             </w:r>
           </w:p>
         </w:tc>
@@ -2805,35 +3148,11 @@
                 <w:rFonts w:cs="David" w:hint="cs"/>
                 <w:b/>
                 <w:bCs/>
-                <w:color w:val="000000"/>
-                <w:sz w:val="20"/>
-                <w:szCs w:val="20"/>
-                <w:rtl/>
-              </w:rPr>
-              <w:t>&lt;שם ה-</w:t>
-            </w:r>
-            <w:r>
-              <w:rPr>
-                <w:rFonts w:cs="David" w:hint="cs"/>
-                <w:b/>
-                <w:bCs/>
-                <w:color w:val="000000"/>
-                <w:sz w:val="20"/>
-                <w:szCs w:val="20"/>
-              </w:rPr>
-              <w:t>UC</w:t>
-            </w:r>
-            <w:r>
-              <w:rPr>
-                <w:rFonts w:cs="David" w:hint="cs"/>
-                <w:b/>
-                <w:bCs/>
-                <w:color w:val="000000"/>
-                <w:sz w:val="20"/>
-                <w:szCs w:val="20"/>
-                <w:rtl/>
-              </w:rPr>
-              <w:t>&gt;</w:t>
+                <w:sz w:val="20"/>
+                <w:szCs w:val="20"/>
+                <w:rtl/>
+              </w:rPr>
+              <w:t>חיפוש בקטלוג</w:t>
             </w:r>
           </w:p>
         </w:tc>
@@ -2896,6 +3215,16 @@
               </w:rPr>
               <w:t xml:space="preserve"> </w:t>
             </w:r>
+            <w:r>
+              <w:rPr>
+                <w:rFonts w:cs="David" w:hint="cs"/>
+                <w:color w:val="000000"/>
+                <w:sz w:val="20"/>
+                <w:szCs w:val="20"/>
+                <w:rtl/>
+              </w:rPr>
+              <w:t>לקוח: יכולת חיפוש בקטלוג</w:t>
+            </w:r>
           </w:p>
         </w:tc>
       </w:tr>
@@ -2962,6 +3291,26 @@
                 <w:rtl/>
               </w:rPr>
             </w:pPr>
+            <w:r>
+              <w:rPr>
+                <w:rFonts w:cs="David" w:hint="cs"/>
+                <w:color w:val="000000"/>
+                <w:sz w:val="20"/>
+                <w:szCs w:val="20"/>
+                <w:rtl/>
+              </w:rPr>
+              <w:t xml:space="preserve">עובדי חנות: </w:t>
+            </w:r>
+            <w:r>
+              <w:rPr>
+                <w:rFonts w:cs="David" w:hint="cs"/>
+                <w:color w:val="000000"/>
+                <w:sz w:val="20"/>
+                <w:szCs w:val="20"/>
+                <w:rtl/>
+              </w:rPr>
+              <w:t>מתן שירות יעיל ללקוח</w:t>
+            </w:r>
           </w:p>
         </w:tc>
       </w:tr>
@@ -3022,6 +3371,16 @@
               </w:rPr>
               <w:t xml:space="preserve"> </w:t>
             </w:r>
+            <w:r>
+              <w:rPr>
+                <w:rFonts w:cs="David" w:hint="cs"/>
+                <w:color w:val="000000"/>
+                <w:sz w:val="20"/>
+                <w:szCs w:val="20"/>
+                <w:rtl/>
+              </w:rPr>
+              <w:t>הלקוח נמצא בקטלוג</w:t>
+            </w:r>
           </w:p>
         </w:tc>
       </w:tr>
@@ -3082,6 +3441,16 @@
               </w:rPr>
               <w:t xml:space="preserve"> </w:t>
             </w:r>
+            <w:r>
+              <w:rPr>
+                <w:rFonts w:cs="David" w:hint="cs"/>
+                <w:color w:val="000000"/>
+                <w:sz w:val="20"/>
+                <w:szCs w:val="20"/>
+                <w:rtl/>
+              </w:rPr>
+              <w:t>תוצאות החיפוש יוצגו ללקוח</w:t>
+            </w:r>
           </w:p>
         </w:tc>
       </w:tr>
@@ -3143,6 +3512,16 @@
               </w:rPr>
               <w:t xml:space="preserve"> </w:t>
             </w:r>
+            <w:r>
+              <w:rPr>
+                <w:rFonts w:cs="David" w:hint="cs"/>
+                <w:color w:val="000000"/>
+                <w:sz w:val="20"/>
+                <w:szCs w:val="20"/>
+                <w:rtl/>
+              </w:rPr>
+              <w:t>לחיצה על חיפוש</w:t>
+            </w:r>
           </w:p>
         </w:tc>
       </w:tr>
@@ -3181,29 +3560,135 @@
           </w:tcPr>
           <w:p>
             <w:pPr>
+              <w:pStyle w:val="ListParagraph"/>
               <w:numPr>
                 <w:ilvl w:val="0"/>
-                <w:numId w:val="1"/>
+                <w:numId w:val="4"/>
               </w:numPr>
               <w:rPr>
                 <w:rFonts w:cs="David"/>
                 <w:color w:val="000000"/>
                 <w:sz w:val="20"/>
                 <w:szCs w:val="20"/>
-                <w:rtl/>
-              </w:rPr>
-            </w:pPr>
-            <w:r>
-              <w:rPr>
-                <w:rFonts w:cs="David" w:hint="cs"/>
-                <w:b/>
-                <w:bCs/>
+              </w:rPr>
+            </w:pPr>
+            <w:r>
+              <w:rPr>
+                <w:rFonts w:cs="David" w:hint="cs"/>
+                <w:color w:val="000000"/>
+                <w:sz w:val="20"/>
+                <w:szCs w:val="20"/>
+                <w:rtl/>
+              </w:rPr>
+              <w:t>לקוח יזין</w:t>
+            </w:r>
+            <w:r>
+              <w:rPr>
+                <w:rFonts w:cs="David" w:hint="cs"/>
                 <w:color w:val="000000"/>
                 <w:sz w:val="20"/>
                 <w:szCs w:val="20"/>
                 <w:rtl/>
               </w:rPr>
               <w:t xml:space="preserve"> </w:t>
+            </w:r>
+            <w:proofErr w:type="spellStart"/>
+            <w:r>
+              <w:rPr>
+                <w:rFonts w:cs="David" w:hint="cs"/>
+                <w:color w:val="000000"/>
+                <w:sz w:val="20"/>
+                <w:szCs w:val="20"/>
+                <w:rtl/>
+              </w:rPr>
+              <w:t>קריטריוני</w:t>
+            </w:r>
+            <w:proofErr w:type="spellEnd"/>
+            <w:r>
+              <w:rPr>
+                <w:rFonts w:cs="David" w:hint="cs"/>
+                <w:color w:val="000000"/>
+                <w:sz w:val="20"/>
+                <w:szCs w:val="20"/>
+                <w:rtl/>
+              </w:rPr>
+              <w:t xml:space="preserve"> חיפוש</w:t>
+            </w:r>
+          </w:p>
+          <w:p>
+            <w:pPr>
+              <w:pStyle w:val="ListParagraph"/>
+              <w:numPr>
+                <w:ilvl w:val="0"/>
+                <w:numId w:val="4"/>
+              </w:numPr>
+              <w:rPr>
+                <w:rFonts w:cs="David"/>
+                <w:color w:val="000000"/>
+                <w:sz w:val="20"/>
+                <w:szCs w:val="20"/>
+              </w:rPr>
+            </w:pPr>
+            <w:r>
+              <w:rPr>
+                <w:rFonts w:cs="David" w:hint="cs"/>
+                <w:color w:val="000000"/>
+                <w:sz w:val="20"/>
+                <w:szCs w:val="20"/>
+                <w:rtl/>
+              </w:rPr>
+              <w:t>לקוח ילחץ על כפתור חיפוש</w:t>
+            </w:r>
+          </w:p>
+          <w:p>
+            <w:pPr>
+              <w:pStyle w:val="ListParagraph"/>
+              <w:numPr>
+                <w:ilvl w:val="0"/>
+                <w:numId w:val="4"/>
+              </w:numPr>
+              <w:rPr>
+                <w:rFonts w:cs="David"/>
+                <w:color w:val="000000"/>
+                <w:sz w:val="20"/>
+                <w:szCs w:val="20"/>
+              </w:rPr>
+            </w:pPr>
+            <w:r>
+              <w:rPr>
+                <w:rFonts w:cs="David" w:hint="cs"/>
+                <w:color w:val="000000"/>
+                <w:sz w:val="20"/>
+                <w:szCs w:val="20"/>
+                <w:rtl/>
+              </w:rPr>
+              <w:t>המערכת מבצעת חיפוש מול מאגר המידע</w:t>
+            </w:r>
+          </w:p>
+          <w:p>
+            <w:pPr>
+              <w:pStyle w:val="ListParagraph"/>
+              <w:numPr>
+                <w:ilvl w:val="0"/>
+                <w:numId w:val="4"/>
+              </w:numPr>
+              <w:rPr>
+                <w:rFonts w:cs="David"/>
+                <w:color w:val="000000"/>
+                <w:sz w:val="20"/>
+                <w:szCs w:val="20"/>
+                <w:rtl/>
+              </w:rPr>
+            </w:pPr>
+            <w:r>
+              <w:rPr>
+                <w:rFonts w:cs="David" w:hint="cs"/>
+                <w:color w:val="000000"/>
+                <w:sz w:val="20"/>
+                <w:szCs w:val="20"/>
+                <w:rtl/>
+              </w:rPr>
+              <w:t>המערכת מציגה תוצאת חיפוש בקטלוג</w:t>
             </w:r>
           </w:p>
         </w:tc>
@@ -3274,6 +3759,76 @@
               </w:rPr>
               <w:t xml:space="preserve"> </w:t>
             </w:r>
+            <w:r>
+              <w:rPr>
+                <w:rFonts w:cs="David" w:hint="cs"/>
+                <w:color w:val="000000"/>
+                <w:sz w:val="20"/>
+                <w:szCs w:val="20"/>
+                <w:rtl/>
+              </w:rPr>
+              <w:t>חלופה</w:t>
+            </w:r>
+            <w:r>
+              <w:rPr>
+                <w:rFonts w:cs="David" w:hint="cs"/>
+                <w:color w:val="000000"/>
+                <w:sz w:val="20"/>
+                <w:szCs w:val="20"/>
+                <w:rtl/>
+              </w:rPr>
+              <w:t xml:space="preserve"> מצעד 3 של </w:t>
+            </w:r>
+            <w:r>
+              <w:rPr>
+                <w:rFonts w:cs="David" w:hint="cs"/>
+                <w:color w:val="000000"/>
+                <w:sz w:val="20"/>
+                <w:szCs w:val="20"/>
+              </w:rPr>
+              <w:t>MSS</w:t>
+            </w:r>
+            <w:r>
+              <w:rPr>
+                <w:rFonts w:cs="David" w:hint="cs"/>
+                <w:color w:val="000000"/>
+                <w:sz w:val="20"/>
+                <w:szCs w:val="20"/>
+                <w:rtl/>
+              </w:rPr>
+              <w:t xml:space="preserve">: </w:t>
+            </w:r>
+            <w:r>
+              <w:rPr>
+                <w:rFonts w:cs="David" w:hint="cs"/>
+                <w:color w:val="000000"/>
+                <w:sz w:val="20"/>
+                <w:szCs w:val="20"/>
+                <w:rtl/>
+              </w:rPr>
+              <w:t>לא נמצאו פריטים בחיפוש</w:t>
+            </w:r>
+          </w:p>
+          <w:p>
+            <w:pPr>
+              <w:rPr>
+                <w:rFonts w:cs="David"/>
+                <w:color w:val="000000"/>
+                <w:sz w:val="20"/>
+                <w:szCs w:val="20"/>
+                <w:rtl/>
+              </w:rPr>
+            </w:pPr>
+            <w:r>
+              <w:rPr>
+                <w:rFonts w:cs="David" w:hint="cs"/>
+                <w:color w:val="000000"/>
+                <w:sz w:val="20"/>
+                <w:szCs w:val="20"/>
+                <w:rtl/>
+              </w:rPr>
+              <w:t xml:space="preserve">4.1 המערכת מודיעה על שגיאה בקטלוג: "לא נמצאו פריטים" </w:t>
+            </w:r>
           </w:p>
         </w:tc>
       </w:tr>
@@ -3359,6 +3914,15 @@
               </w:rPr>
               <w:t xml:space="preserve"> </w:t>
             </w:r>
+            <w:r>
+              <w:rPr>
+                <w:rFonts w:cs="David" w:hint="cs"/>
+                <w:sz w:val="20"/>
+                <w:szCs w:val="20"/>
+                <w:rtl/>
+              </w:rPr>
+              <w:t xml:space="preserve">71, </w:t>
+            </w:r>
           </w:p>
           <w:p>
             <w:pPr>
@@ -3377,7 +3941,7 @@
                 <w:u w:val="single"/>
                 <w:rtl/>
               </w:rPr>
-              <w:t>פונקציונליות אחרות</w:t>
+              <w:t>דרישות מידע</w:t>
             </w:r>
             <w:r>
               <w:rPr>
@@ -3387,11 +3951,42 @@
                 <w:rtl/>
               </w:rPr>
               <w:t xml:space="preserve">: </w:t>
+            </w:r>
+            <w:r>
+              <w:rPr>
+                <w:rFonts w:cs="David" w:hint="cs"/>
+                <w:sz w:val="20"/>
+                <w:szCs w:val="20"/>
+                <w:rtl/>
+              </w:rPr>
+              <w:t>28, 26, 25</w:t>
             </w:r>
           </w:p>
         </w:tc>
       </w:tr>
     </w:tbl>
+    <w:p>
+      <w:pPr>
+        <w:rPr>
+          <w:rtl/>
+        </w:rPr>
+      </w:pPr>
+    </w:p>
+    <w:p>
+      <w:pPr>
+        <w:bidi w:val="0"/>
+        <w:spacing w:after="200" w:line="276" w:lineRule="auto"/>
+        <w:rPr>
+          <w:rtl/>
+        </w:rPr>
+      </w:pPr>
+      <w:r>
+        <w:rPr>
+          <w:rtl/>
+        </w:rPr>
+        <w:br w:type="page"/>
+      </w:r>
+    </w:p>
     <w:p/>
     <w:tbl>
       <w:tblPr>
@@ -3460,7 +4055,7 @@
                 <w:sz w:val="20"/>
                 <w:szCs w:val="20"/>
               </w:rPr>
-              <w:t>#</w:t>
+              <w:t>7</w:t>
             </w:r>
           </w:p>
         </w:tc>
@@ -3486,35 +4081,11 @@
                 <w:rFonts w:cs="David" w:hint="cs"/>
                 <w:b/>
                 <w:bCs/>
-                <w:color w:val="000000"/>
-                <w:sz w:val="20"/>
-                <w:szCs w:val="20"/>
-                <w:rtl/>
-              </w:rPr>
-              <w:t>&lt;שם ה-</w:t>
-            </w:r>
-            <w:r>
-              <w:rPr>
-                <w:rFonts w:cs="David" w:hint="cs"/>
-                <w:b/>
-                <w:bCs/>
-                <w:color w:val="000000"/>
-                <w:sz w:val="20"/>
-                <w:szCs w:val="20"/>
-              </w:rPr>
-              <w:t>UC</w:t>
-            </w:r>
-            <w:r>
-              <w:rPr>
-                <w:rFonts w:cs="David" w:hint="cs"/>
-                <w:b/>
-                <w:bCs/>
-                <w:color w:val="000000"/>
-                <w:sz w:val="20"/>
-                <w:szCs w:val="20"/>
-                <w:rtl/>
-              </w:rPr>
-              <w:t>&gt;</w:t>
+                <w:sz w:val="20"/>
+                <w:szCs w:val="20"/>
+                <w:rtl/>
+              </w:rPr>
+              <w:t>ביצוע הזמנה</w:t>
             </w:r>
           </w:p>
         </w:tc>
@@ -3577,6 +4148,16 @@
               </w:rPr>
               <w:t xml:space="preserve"> </w:t>
             </w:r>
+            <w:r>
+              <w:rPr>
+                <w:rFonts w:cs="David" w:hint="cs"/>
+                <w:color w:val="000000"/>
+                <w:sz w:val="20"/>
+                <w:szCs w:val="20"/>
+                <w:rtl/>
+              </w:rPr>
+              <w:t>לקוח: יכולת ביצוע הזמנה של פריטים מהקטלוג או בהגדרה עצמית</w:t>
+            </w:r>
           </w:p>
         </w:tc>
       </w:tr>
@@ -3643,6 +4224,26 @@
                 <w:rtl/>
               </w:rPr>
             </w:pPr>
+            <w:r>
+              <w:rPr>
+                <w:rFonts w:cs="David" w:hint="cs"/>
+                <w:color w:val="000000"/>
+                <w:sz w:val="20"/>
+                <w:szCs w:val="20"/>
+                <w:rtl/>
+              </w:rPr>
+              <w:t xml:space="preserve">עובדי רשת: </w:t>
+            </w:r>
+            <w:r>
+              <w:rPr>
+                <w:rFonts w:cs="David" w:hint="cs"/>
+                <w:color w:val="000000"/>
+                <w:sz w:val="20"/>
+                <w:szCs w:val="20"/>
+                <w:rtl/>
+              </w:rPr>
+              <w:t>מכירת פריטים ללקוח</w:t>
+            </w:r>
           </w:p>
         </w:tc>
       </w:tr>
@@ -3703,6 +4304,16 @@
               </w:rPr>
               <w:t xml:space="preserve"> </w:t>
             </w:r>
+            <w:r>
+              <w:rPr>
+                <w:rFonts w:cs="David" w:hint="cs"/>
+                <w:color w:val="000000"/>
+                <w:sz w:val="20"/>
+                <w:szCs w:val="20"/>
+                <w:rtl/>
+              </w:rPr>
+              <w:t>הלקוח נמצא בהזמנה</w:t>
+            </w:r>
           </w:p>
         </w:tc>
       </w:tr>
@@ -3761,6 +4372,16 @@
                 <w:szCs w:val="20"/>
                 <w:rtl/>
               </w:rPr>
+              <w:t>הלקוח ביצע הזמנה</w:t>
+            </w:r>
+            <w:r>
+              <w:rPr>
+                <w:rFonts w:cs="David" w:hint="cs"/>
+                <w:color w:val="000000"/>
+                <w:sz w:val="20"/>
+                <w:szCs w:val="20"/>
+                <w:rtl/>
+              </w:rPr>
               <w:t xml:space="preserve"> </w:t>
             </w:r>
           </w:p>
@@ -3824,6 +4445,16 @@
               </w:rPr>
               <w:t xml:space="preserve"> </w:t>
             </w:r>
+            <w:r>
+              <w:rPr>
+                <w:rFonts w:cs="David" w:hint="cs"/>
+                <w:color w:val="000000"/>
+                <w:sz w:val="20"/>
+                <w:szCs w:val="20"/>
+                <w:rtl/>
+              </w:rPr>
+              <w:t>מערב להזמנה</w:t>
+            </w:r>
           </w:p>
         </w:tc>
       </w:tr>
@@ -3862,29 +4493,420 @@
           </w:tcPr>
           <w:p>
             <w:pPr>
+              <w:pStyle w:val="ListParagraph"/>
               <w:numPr>
                 <w:ilvl w:val="0"/>
-                <w:numId w:val="1"/>
+                <w:numId w:val="5"/>
               </w:numPr>
               <w:rPr>
                 <w:rFonts w:cs="David"/>
                 <w:color w:val="000000"/>
                 <w:sz w:val="20"/>
                 <w:szCs w:val="20"/>
-                <w:rtl/>
-              </w:rPr>
-            </w:pPr>
-            <w:r>
-              <w:rPr>
-                <w:rFonts w:cs="David" w:hint="cs"/>
-                <w:b/>
-                <w:bCs/>
+              </w:rPr>
+            </w:pPr>
+            <w:r>
+              <w:rPr>
+                <w:rFonts w:cs="David" w:hint="cs"/>
+                <w:b/>
+                <w:bCs/>
+                <w:color w:val="000000"/>
+                <w:sz w:val="20"/>
+                <w:szCs w:val="20"/>
+                <w:rtl/>
+              </w:rPr>
+              <w:t>המערכת</w:t>
+            </w:r>
+            <w:r>
+              <w:rPr>
+                <w:rFonts w:cs="David" w:hint="cs"/>
+                <w:color w:val="000000"/>
+                <w:sz w:val="20"/>
+                <w:szCs w:val="20"/>
+                <w:rtl/>
+              </w:rPr>
+              <w:t xml:space="preserve"> תציג את סל הקניון הנוכחי</w:t>
+            </w:r>
+          </w:p>
+          <w:p>
+            <w:pPr>
+              <w:pStyle w:val="ListParagraph"/>
+              <w:numPr>
+                <w:ilvl w:val="0"/>
+                <w:numId w:val="5"/>
+              </w:numPr>
+              <w:rPr>
+                <w:rFonts w:cs="David"/>
+                <w:color w:val="000000"/>
+                <w:sz w:val="20"/>
+                <w:szCs w:val="20"/>
+              </w:rPr>
+            </w:pPr>
+            <w:r>
+              <w:rPr>
+                <w:rFonts w:cs="David" w:hint="cs"/>
+                <w:b/>
+                <w:bCs/>
+                <w:color w:val="000000"/>
+                <w:sz w:val="20"/>
+                <w:szCs w:val="20"/>
+                <w:rtl/>
+              </w:rPr>
+              <w:t>הלקוח</w:t>
+            </w:r>
+            <w:r>
+              <w:rPr>
+                <w:rFonts w:cs="David" w:hint="cs"/>
+                <w:color w:val="000000"/>
+                <w:sz w:val="20"/>
+                <w:szCs w:val="20"/>
+                <w:rtl/>
+              </w:rPr>
+              <w:t xml:space="preserve"> ילחץ על כפתור קניה </w:t>
+            </w:r>
+          </w:p>
+          <w:p>
+            <w:pPr>
+              <w:pStyle w:val="ListParagraph"/>
+              <w:numPr>
+                <w:ilvl w:val="0"/>
+                <w:numId w:val="5"/>
+              </w:numPr>
+              <w:rPr>
+                <w:rFonts w:cs="David"/>
+                <w:color w:val="000000"/>
+                <w:sz w:val="20"/>
+                <w:szCs w:val="20"/>
+              </w:rPr>
+            </w:pPr>
+            <w:r>
+              <w:rPr>
+                <w:rFonts w:cs="David" w:hint="cs"/>
+                <w:b/>
+                <w:bCs/>
+                <w:color w:val="000000"/>
+                <w:sz w:val="20"/>
+                <w:szCs w:val="20"/>
+                <w:rtl/>
+              </w:rPr>
+              <w:t>המערכת</w:t>
+            </w:r>
+            <w:r>
+              <w:rPr>
+                <w:rFonts w:cs="David" w:hint="cs"/>
+                <w:color w:val="000000"/>
+                <w:sz w:val="20"/>
+                <w:szCs w:val="20"/>
+                <w:rtl/>
+              </w:rPr>
+              <w:t xml:space="preserve"> בודקת אם הלקוח ביצע התחברות</w:t>
+            </w:r>
+          </w:p>
+          <w:p>
+            <w:pPr>
+              <w:pStyle w:val="ListParagraph"/>
+              <w:numPr>
+                <w:ilvl w:val="0"/>
+                <w:numId w:val="5"/>
+              </w:numPr>
+              <w:rPr>
+                <w:rFonts w:cs="David"/>
+                <w:color w:val="000000"/>
+                <w:sz w:val="20"/>
+                <w:szCs w:val="20"/>
+              </w:rPr>
+            </w:pPr>
+            <w:r>
+              <w:rPr>
+                <w:rFonts w:cs="David" w:hint="cs"/>
+                <w:b/>
+                <w:bCs/>
+                <w:color w:val="000000"/>
+                <w:sz w:val="20"/>
+                <w:szCs w:val="20"/>
+                <w:rtl/>
+              </w:rPr>
+              <w:t>המערכת</w:t>
+            </w:r>
+            <w:r>
+              <w:rPr>
+                <w:rFonts w:cs="David" w:hint="cs"/>
+                <w:color w:val="000000"/>
+                <w:sz w:val="20"/>
+                <w:szCs w:val="20"/>
+                <w:rtl/>
+              </w:rPr>
+              <w:t xml:space="preserve"> בודקת הסדר חשבון</w:t>
+            </w:r>
+          </w:p>
+          <w:p>
+            <w:pPr>
+              <w:pStyle w:val="ListParagraph"/>
+              <w:numPr>
+                <w:ilvl w:val="0"/>
+                <w:numId w:val="5"/>
+              </w:numPr>
+              <w:rPr>
+                <w:rFonts w:cs="David"/>
+                <w:color w:val="000000"/>
+                <w:sz w:val="20"/>
+                <w:szCs w:val="20"/>
+              </w:rPr>
+            </w:pPr>
+            <w:r>
+              <w:rPr>
+                <w:rFonts w:cs="David" w:hint="cs"/>
+                <w:b/>
+                <w:bCs/>
+                <w:color w:val="000000"/>
+                <w:sz w:val="20"/>
+                <w:szCs w:val="20"/>
+                <w:rtl/>
+              </w:rPr>
+              <w:t>המערכת</w:t>
+            </w:r>
+            <w:r>
+              <w:rPr>
+                <w:rFonts w:cs="David" w:hint="cs"/>
+                <w:color w:val="000000"/>
+                <w:sz w:val="20"/>
+                <w:szCs w:val="20"/>
+                <w:rtl/>
+              </w:rPr>
+              <w:t xml:space="preserve"> בודקת זמינות פריטים בחנות המבוקשת</w:t>
+            </w:r>
+          </w:p>
+          <w:p>
+            <w:pPr>
+              <w:pStyle w:val="ListParagraph"/>
+              <w:numPr>
+                <w:ilvl w:val="0"/>
+                <w:numId w:val="5"/>
+              </w:numPr>
+              <w:rPr>
+                <w:rFonts w:cs="David"/>
+                <w:color w:val="000000"/>
+                <w:sz w:val="20"/>
+                <w:szCs w:val="20"/>
+              </w:rPr>
+            </w:pPr>
+            <w:r>
+              <w:rPr>
+                <w:rFonts w:cs="David" w:hint="cs"/>
+                <w:b/>
+                <w:bCs/>
+                <w:color w:val="000000"/>
+                <w:sz w:val="20"/>
+                <w:szCs w:val="20"/>
+                <w:rtl/>
+              </w:rPr>
+              <w:t>הלקוח</w:t>
+            </w:r>
+            <w:r>
+              <w:rPr>
+                <w:rFonts w:cs="David" w:hint="cs"/>
+                <w:color w:val="000000"/>
+                <w:sz w:val="20"/>
+                <w:szCs w:val="20"/>
+                <w:rtl/>
+              </w:rPr>
+              <w:t xml:space="preserve"> בוחר האם לבצע משלוח</w:t>
+            </w:r>
+          </w:p>
+          <w:p>
+            <w:pPr>
+              <w:pStyle w:val="ListParagraph"/>
+              <w:numPr>
+                <w:ilvl w:val="0"/>
+                <w:numId w:val="5"/>
+              </w:numPr>
+              <w:rPr>
+                <w:rFonts w:cs="David"/>
+                <w:color w:val="000000"/>
+                <w:sz w:val="20"/>
+                <w:szCs w:val="20"/>
+              </w:rPr>
+            </w:pPr>
+            <w:r>
+              <w:rPr>
+                <w:rFonts w:cs="David" w:hint="cs"/>
                 <w:color w:val="000000"/>
                 <w:sz w:val="20"/>
                 <w:szCs w:val="20"/>
                 <w:rtl/>
               </w:rPr>
               <w:t xml:space="preserve"> </w:t>
+            </w:r>
+            <w:r>
+              <w:rPr>
+                <w:rFonts w:cs="David" w:hint="cs"/>
+                <w:b/>
+                <w:bCs/>
+                <w:color w:val="000000"/>
+                <w:sz w:val="20"/>
+                <w:szCs w:val="20"/>
+                <w:rtl/>
+              </w:rPr>
+              <w:t>הלקוח</w:t>
+            </w:r>
+            <w:r>
+              <w:rPr>
+                <w:rFonts w:cs="David" w:hint="cs"/>
+                <w:color w:val="000000"/>
+                <w:sz w:val="20"/>
+                <w:szCs w:val="20"/>
+                <w:rtl/>
+              </w:rPr>
+              <w:t xml:space="preserve"> מזין פרטי משלוח</w:t>
+            </w:r>
+          </w:p>
+          <w:p>
+            <w:pPr>
+              <w:pStyle w:val="ListParagraph"/>
+              <w:numPr>
+                <w:ilvl w:val="0"/>
+                <w:numId w:val="5"/>
+              </w:numPr>
+              <w:rPr>
+                <w:rFonts w:cs="David"/>
+                <w:color w:val="000000"/>
+                <w:sz w:val="20"/>
+                <w:szCs w:val="20"/>
+              </w:rPr>
+            </w:pPr>
+            <w:r>
+              <w:rPr>
+                <w:rFonts w:cs="David" w:hint="cs"/>
+                <w:b/>
+                <w:bCs/>
+                <w:color w:val="000000"/>
+                <w:sz w:val="20"/>
+                <w:szCs w:val="20"/>
+                <w:rtl/>
+              </w:rPr>
+              <w:t>הלקוח</w:t>
+            </w:r>
+            <w:r>
+              <w:rPr>
+                <w:rFonts w:cs="David" w:hint="cs"/>
+                <w:color w:val="000000"/>
+                <w:sz w:val="20"/>
+                <w:szCs w:val="20"/>
+                <w:rtl/>
+              </w:rPr>
+              <w:t xml:space="preserve"> בוחר לצרף ברכה</w:t>
+            </w:r>
+          </w:p>
+          <w:p>
+            <w:pPr>
+              <w:pStyle w:val="ListParagraph"/>
+              <w:numPr>
+                <w:ilvl w:val="0"/>
+                <w:numId w:val="5"/>
+              </w:numPr>
+              <w:rPr>
+                <w:rFonts w:cs="David"/>
+                <w:color w:val="000000"/>
+                <w:sz w:val="20"/>
+                <w:szCs w:val="20"/>
+              </w:rPr>
+            </w:pPr>
+            <w:r>
+              <w:rPr>
+                <w:rFonts w:cs="David" w:hint="cs"/>
+                <w:b/>
+                <w:bCs/>
+                <w:color w:val="000000"/>
+                <w:sz w:val="20"/>
+                <w:szCs w:val="20"/>
+                <w:rtl/>
+              </w:rPr>
+              <w:t xml:space="preserve">הלקוח </w:t>
+            </w:r>
+            <w:r>
+              <w:rPr>
+                <w:rFonts w:cs="David" w:hint="cs"/>
+                <w:color w:val="000000"/>
+                <w:sz w:val="20"/>
+                <w:szCs w:val="20"/>
+                <w:rtl/>
+              </w:rPr>
+              <w:t>מזין פרטי ברכה בעיצוב אישי</w:t>
+            </w:r>
+          </w:p>
+          <w:p>
+            <w:pPr>
+              <w:pStyle w:val="ListParagraph"/>
+              <w:numPr>
+                <w:ilvl w:val="0"/>
+                <w:numId w:val="5"/>
+              </w:numPr>
+              <w:rPr>
+                <w:rFonts w:cs="David"/>
+                <w:color w:val="000000"/>
+                <w:sz w:val="20"/>
+                <w:szCs w:val="20"/>
+              </w:rPr>
+            </w:pPr>
+            <w:r>
+              <w:rPr>
+                <w:rFonts w:cs="David" w:hint="cs"/>
+                <w:b/>
+                <w:bCs/>
+                <w:color w:val="000000"/>
+                <w:sz w:val="20"/>
+                <w:szCs w:val="20"/>
+                <w:rtl/>
+              </w:rPr>
+              <w:t xml:space="preserve">הלקוח </w:t>
+            </w:r>
+            <w:r>
+              <w:rPr>
+                <w:rFonts w:cs="David" w:hint="cs"/>
+                <w:color w:val="000000"/>
+                <w:sz w:val="20"/>
+                <w:szCs w:val="20"/>
+                <w:rtl/>
+              </w:rPr>
+              <w:t>בוחר סוג תשלום</w:t>
+            </w:r>
+          </w:p>
+          <w:p>
+            <w:pPr>
+              <w:pStyle w:val="ListParagraph"/>
+              <w:numPr>
+                <w:ilvl w:val="0"/>
+                <w:numId w:val="5"/>
+              </w:numPr>
+              <w:rPr>
+                <w:rFonts w:cs="David"/>
+                <w:color w:val="000000"/>
+                <w:sz w:val="20"/>
+                <w:szCs w:val="20"/>
+                <w:rtl/>
+              </w:rPr>
+            </w:pPr>
+            <w:r>
+              <w:rPr>
+                <w:rFonts w:cs="David" w:hint="cs"/>
+                <w:b/>
+                <w:bCs/>
+                <w:color w:val="000000"/>
+                <w:sz w:val="20"/>
+                <w:szCs w:val="20"/>
+                <w:rtl/>
+              </w:rPr>
+              <w:t>המערכת</w:t>
+            </w:r>
+            <w:r>
+              <w:rPr>
+                <w:rFonts w:cs="David" w:hint="cs"/>
+                <w:color w:val="000000"/>
+                <w:sz w:val="20"/>
+                <w:szCs w:val="20"/>
+                <w:rtl/>
+              </w:rPr>
+              <w:t xml:space="preserve"> מוסיפה משלוח למאגר הנתונים</w:t>
             </w:r>
           </w:p>
         </w:tc>
@@ -3955,6 +4977,756 @@
               </w:rPr>
               <w:t xml:space="preserve"> </w:t>
             </w:r>
+            <w:r>
+              <w:rPr>
+                <w:rFonts w:cs="David" w:hint="cs"/>
+                <w:color w:val="000000"/>
+                <w:sz w:val="20"/>
+                <w:szCs w:val="20"/>
+                <w:rtl/>
+              </w:rPr>
+              <w:t xml:space="preserve">חלופה מצעד </w:t>
+            </w:r>
+            <w:r>
+              <w:rPr>
+                <w:rFonts w:cs="David" w:hint="cs"/>
+                <w:color w:val="000000"/>
+                <w:sz w:val="20"/>
+                <w:szCs w:val="20"/>
+                <w:rtl/>
+              </w:rPr>
+              <w:t xml:space="preserve">1 </w:t>
+            </w:r>
+            <w:r>
+              <w:rPr>
+                <w:rFonts w:cs="David" w:hint="cs"/>
+                <w:color w:val="000000"/>
+                <w:sz w:val="20"/>
+                <w:szCs w:val="20"/>
+                <w:rtl/>
+              </w:rPr>
+              <w:t xml:space="preserve">של </w:t>
+            </w:r>
+            <w:r>
+              <w:rPr>
+                <w:rFonts w:cs="David" w:hint="cs"/>
+                <w:color w:val="000000"/>
+                <w:sz w:val="20"/>
+                <w:szCs w:val="20"/>
+              </w:rPr>
+              <w:t>MSS</w:t>
+            </w:r>
+            <w:r>
+              <w:rPr>
+                <w:rFonts w:cs="David" w:hint="cs"/>
+                <w:color w:val="000000"/>
+                <w:sz w:val="20"/>
+                <w:szCs w:val="20"/>
+                <w:rtl/>
+              </w:rPr>
+              <w:t xml:space="preserve">: </w:t>
+            </w:r>
+            <w:r>
+              <w:rPr>
+                <w:rFonts w:cs="David" w:hint="cs"/>
+                <w:color w:val="000000"/>
+                <w:sz w:val="20"/>
+                <w:szCs w:val="20"/>
+                <w:rtl/>
+              </w:rPr>
+              <w:t>סל הקניות ריק</w:t>
+            </w:r>
+          </w:p>
+          <w:p>
+            <w:pPr>
+              <w:rPr>
+                <w:rFonts w:cs="David"/>
+                <w:color w:val="000000"/>
+                <w:sz w:val="20"/>
+                <w:szCs w:val="20"/>
+                <w:rtl/>
+              </w:rPr>
+            </w:pPr>
+            <w:r>
+              <w:rPr>
+                <w:rFonts w:cs="David" w:hint="cs"/>
+                <w:color w:val="000000"/>
+                <w:sz w:val="20"/>
+                <w:szCs w:val="20"/>
+                <w:rtl/>
+              </w:rPr>
+              <w:t>1.1 המערכת תציג הודעה "סל הקניות ריק"</w:t>
+            </w:r>
+          </w:p>
+          <w:p>
+            <w:pPr>
+              <w:rPr>
+                <w:rFonts w:cs="David"/>
+                <w:color w:val="000000"/>
+                <w:sz w:val="20"/>
+                <w:szCs w:val="20"/>
+                <w:rtl/>
+              </w:rPr>
+            </w:pPr>
+            <w:r>
+              <w:rPr>
+                <w:rFonts w:cs="David" w:hint="cs"/>
+                <w:color w:val="000000"/>
+                <w:sz w:val="20"/>
+                <w:szCs w:val="20"/>
+                <w:rtl/>
+              </w:rPr>
+              <w:t>1.2 התרחיש הסתיים</w:t>
+            </w:r>
+          </w:p>
+          <w:p>
+            <w:pPr>
+              <w:rPr>
+                <w:rFonts w:cs="David"/>
+                <w:color w:val="000000"/>
+                <w:sz w:val="20"/>
+                <w:szCs w:val="20"/>
+                <w:rtl/>
+              </w:rPr>
+            </w:pPr>
+          </w:p>
+          <w:p>
+            <w:pPr>
+              <w:rPr>
+                <w:rFonts w:cs="David"/>
+                <w:color w:val="000000"/>
+                <w:sz w:val="20"/>
+                <w:szCs w:val="20"/>
+                <w:rtl/>
+              </w:rPr>
+            </w:pPr>
+            <w:r>
+              <w:rPr>
+                <w:rFonts w:cs="David" w:hint="cs"/>
+                <w:color w:val="000000"/>
+                <w:sz w:val="20"/>
+                <w:szCs w:val="20"/>
+                <w:rtl/>
+              </w:rPr>
+              <w:t xml:space="preserve">חלופה מצעד </w:t>
+            </w:r>
+            <w:r>
+              <w:rPr>
+                <w:rFonts w:cs="David" w:hint="cs"/>
+                <w:color w:val="000000"/>
+                <w:sz w:val="20"/>
+                <w:szCs w:val="20"/>
+                <w:rtl/>
+              </w:rPr>
+              <w:t xml:space="preserve">3 </w:t>
+            </w:r>
+            <w:r>
+              <w:rPr>
+                <w:rFonts w:cs="David" w:hint="cs"/>
+                <w:color w:val="000000"/>
+                <w:sz w:val="20"/>
+                <w:szCs w:val="20"/>
+                <w:rtl/>
+              </w:rPr>
+              <w:t xml:space="preserve">של </w:t>
+            </w:r>
+            <w:r>
+              <w:rPr>
+                <w:rFonts w:cs="David" w:hint="cs"/>
+                <w:color w:val="000000"/>
+                <w:sz w:val="20"/>
+                <w:szCs w:val="20"/>
+              </w:rPr>
+              <w:t>MSS</w:t>
+            </w:r>
+            <w:r>
+              <w:rPr>
+                <w:rFonts w:cs="David" w:hint="cs"/>
+                <w:color w:val="000000"/>
+                <w:sz w:val="20"/>
+                <w:szCs w:val="20"/>
+                <w:rtl/>
+              </w:rPr>
+              <w:t>:</w:t>
+            </w:r>
+            <w:r>
+              <w:rPr>
+                <w:rFonts w:cs="David" w:hint="cs"/>
+                <w:color w:val="000000"/>
+                <w:sz w:val="20"/>
+                <w:szCs w:val="20"/>
+                <w:rtl/>
+              </w:rPr>
+              <w:t xml:space="preserve"> הלקוח אינו ביצע התחברות</w:t>
+            </w:r>
+          </w:p>
+          <w:p>
+            <w:pPr>
+              <w:rPr>
+                <w:rFonts w:cs="David"/>
+                <w:color w:val="000000"/>
+                <w:sz w:val="20"/>
+                <w:szCs w:val="20"/>
+                <w:rtl/>
+              </w:rPr>
+            </w:pPr>
+            <w:r>
+              <w:rPr>
+                <w:rFonts w:cs="David" w:hint="cs"/>
+                <w:color w:val="000000"/>
+                <w:sz w:val="20"/>
+                <w:szCs w:val="20"/>
+                <w:rtl/>
+              </w:rPr>
+              <w:t xml:space="preserve">3.1 מעבר ל </w:t>
+            </w:r>
+            <w:r>
+              <w:rPr>
+                <w:rFonts w:cs="David"/>
+                <w:color w:val="000000"/>
+                <w:sz w:val="20"/>
+                <w:szCs w:val="20"/>
+              </w:rPr>
+              <w:t>SUC</w:t>
+            </w:r>
+            <w:r>
+              <w:rPr>
+                <w:rFonts w:cs="David"/>
+                <w:color w:val="000000"/>
+                <w:sz w:val="20"/>
+                <w:szCs w:val="20"/>
+              </w:rPr>
+              <w:t>-2</w:t>
+            </w:r>
+          </w:p>
+          <w:p>
+            <w:pPr>
+              <w:rPr>
+                <w:rFonts w:cs="David"/>
+                <w:color w:val="000000"/>
+                <w:sz w:val="20"/>
+                <w:szCs w:val="20"/>
+                <w:rtl/>
+              </w:rPr>
+            </w:pPr>
+            <w:r>
+              <w:rPr>
+                <w:rFonts w:cs="David" w:hint="cs"/>
+                <w:color w:val="000000"/>
+                <w:sz w:val="20"/>
+                <w:szCs w:val="20"/>
+                <w:rtl/>
+              </w:rPr>
+              <w:t>3.2 חזרה לשלב 3</w:t>
+            </w:r>
+          </w:p>
+          <w:p>
+            <w:pPr>
+              <w:rPr>
+                <w:rFonts w:cs="David"/>
+                <w:color w:val="000000"/>
+                <w:sz w:val="20"/>
+                <w:szCs w:val="20"/>
+                <w:rtl/>
+              </w:rPr>
+            </w:pPr>
+          </w:p>
+          <w:p>
+            <w:pPr>
+              <w:rPr>
+                <w:rFonts w:cs="David"/>
+                <w:color w:val="000000"/>
+                <w:sz w:val="20"/>
+                <w:szCs w:val="20"/>
+                <w:rtl/>
+              </w:rPr>
+            </w:pPr>
+            <w:r>
+              <w:rPr>
+                <w:rFonts w:cs="David" w:hint="cs"/>
+                <w:color w:val="000000"/>
+                <w:sz w:val="20"/>
+                <w:szCs w:val="20"/>
+                <w:rtl/>
+              </w:rPr>
+              <w:t xml:space="preserve">חלופה מצעד </w:t>
+            </w:r>
+            <w:r>
+              <w:rPr>
+                <w:rFonts w:cs="David" w:hint="cs"/>
+                <w:color w:val="000000"/>
+                <w:sz w:val="20"/>
+                <w:szCs w:val="20"/>
+                <w:rtl/>
+              </w:rPr>
+              <w:t>4</w:t>
+            </w:r>
+            <w:r>
+              <w:rPr>
+                <w:rFonts w:cs="David" w:hint="cs"/>
+                <w:color w:val="000000"/>
+                <w:sz w:val="20"/>
+                <w:szCs w:val="20"/>
+                <w:rtl/>
+              </w:rPr>
+              <w:t xml:space="preserve"> של </w:t>
+            </w:r>
+            <w:r>
+              <w:rPr>
+                <w:rFonts w:cs="David" w:hint="cs"/>
+                <w:color w:val="000000"/>
+                <w:sz w:val="20"/>
+                <w:szCs w:val="20"/>
+              </w:rPr>
+              <w:t>MSS</w:t>
+            </w:r>
+            <w:r>
+              <w:rPr>
+                <w:rFonts w:cs="David" w:hint="cs"/>
+                <w:color w:val="000000"/>
+                <w:sz w:val="20"/>
+                <w:szCs w:val="20"/>
+                <w:rtl/>
+              </w:rPr>
+              <w:t>:</w:t>
+            </w:r>
+            <w:r>
+              <w:rPr>
+                <w:rFonts w:cs="David" w:hint="cs"/>
+                <w:color w:val="000000"/>
+                <w:sz w:val="20"/>
+                <w:szCs w:val="20"/>
+                <w:rtl/>
+              </w:rPr>
+              <w:t xml:space="preserve"> החשבון אינו מוסדר</w:t>
+            </w:r>
+          </w:p>
+          <w:p>
+            <w:pPr>
+              <w:rPr>
+                <w:rFonts w:cs="David"/>
+                <w:color w:val="000000"/>
+                <w:sz w:val="20"/>
+                <w:szCs w:val="20"/>
+                <w:rtl/>
+              </w:rPr>
+            </w:pPr>
+            <w:r>
+              <w:rPr>
+                <w:rFonts w:cs="David" w:hint="cs"/>
+                <w:color w:val="000000"/>
+                <w:sz w:val="20"/>
+                <w:szCs w:val="20"/>
+                <w:rtl/>
+              </w:rPr>
+              <w:t xml:space="preserve">4.1 </w:t>
+            </w:r>
+            <w:r>
+              <w:rPr>
+                <w:rFonts w:cs="David" w:hint="cs"/>
+                <w:color w:val="000000"/>
+                <w:sz w:val="20"/>
+                <w:szCs w:val="20"/>
+                <w:rtl/>
+              </w:rPr>
+              <w:t xml:space="preserve">מעבר ל </w:t>
+            </w:r>
+            <w:r>
+              <w:rPr>
+                <w:rFonts w:cs="David"/>
+                <w:color w:val="000000"/>
+                <w:sz w:val="20"/>
+                <w:szCs w:val="20"/>
+              </w:rPr>
+              <w:t>SUC-8</w:t>
+            </w:r>
+            <w:r>
+              <w:rPr>
+                <w:rFonts w:cs="David" w:hint="cs"/>
+                <w:color w:val="000000"/>
+                <w:sz w:val="20"/>
+                <w:szCs w:val="20"/>
+                <w:rtl/>
+              </w:rPr>
+              <w:t xml:space="preserve"> </w:t>
+            </w:r>
+          </w:p>
+          <w:p>
+            <w:pPr>
+              <w:rPr>
+                <w:rFonts w:cs="David"/>
+                <w:color w:val="000000"/>
+                <w:sz w:val="20"/>
+                <w:szCs w:val="20"/>
+              </w:rPr>
+            </w:pPr>
+            <w:r>
+              <w:rPr>
+                <w:rFonts w:cs="David" w:hint="cs"/>
+                <w:color w:val="000000"/>
+                <w:sz w:val="20"/>
+                <w:szCs w:val="20"/>
+                <w:rtl/>
+              </w:rPr>
+              <w:t xml:space="preserve">4.2 </w:t>
+            </w:r>
+            <w:r>
+              <w:rPr>
+                <w:rFonts w:cs="David" w:hint="cs"/>
+                <w:color w:val="000000"/>
+                <w:sz w:val="20"/>
+                <w:szCs w:val="20"/>
+                <w:rtl/>
+              </w:rPr>
+              <w:t>חזרה לשלב 4</w:t>
+            </w:r>
+          </w:p>
+          <w:p>
+            <w:pPr>
+              <w:rPr>
+                <w:rFonts w:cs="David"/>
+                <w:color w:val="000000"/>
+                <w:sz w:val="20"/>
+                <w:szCs w:val="20"/>
+                <w:rtl/>
+              </w:rPr>
+            </w:pPr>
+          </w:p>
+          <w:p>
+            <w:pPr>
+              <w:rPr>
+                <w:rFonts w:cs="David"/>
+                <w:color w:val="000000"/>
+                <w:sz w:val="20"/>
+                <w:szCs w:val="20"/>
+                <w:rtl/>
+              </w:rPr>
+            </w:pPr>
+            <w:r>
+              <w:rPr>
+                <w:rFonts w:cs="David" w:hint="cs"/>
+                <w:color w:val="000000"/>
+                <w:sz w:val="20"/>
+                <w:szCs w:val="20"/>
+                <w:rtl/>
+              </w:rPr>
+              <w:t>חלו</w:t>
+            </w:r>
+            <w:r>
+              <w:rPr>
+                <w:rFonts w:cs="David" w:hint="cs"/>
+                <w:color w:val="000000"/>
+                <w:sz w:val="20"/>
+                <w:szCs w:val="20"/>
+                <w:rtl/>
+              </w:rPr>
+              <w:t xml:space="preserve">פה מצעד </w:t>
+            </w:r>
+            <w:r>
+              <w:rPr>
+                <w:rFonts w:cs="David" w:hint="cs"/>
+                <w:color w:val="000000"/>
+                <w:sz w:val="20"/>
+                <w:szCs w:val="20"/>
+                <w:rtl/>
+              </w:rPr>
+              <w:t>5</w:t>
+            </w:r>
+            <w:r>
+              <w:rPr>
+                <w:rFonts w:cs="David" w:hint="cs"/>
+                <w:color w:val="000000"/>
+                <w:sz w:val="20"/>
+                <w:szCs w:val="20"/>
+                <w:rtl/>
+              </w:rPr>
+              <w:t xml:space="preserve"> של </w:t>
+            </w:r>
+            <w:r>
+              <w:rPr>
+                <w:rFonts w:cs="David" w:hint="cs"/>
+                <w:color w:val="000000"/>
+                <w:sz w:val="20"/>
+                <w:szCs w:val="20"/>
+              </w:rPr>
+              <w:t>MSS</w:t>
+            </w:r>
+            <w:r>
+              <w:rPr>
+                <w:rFonts w:cs="David" w:hint="cs"/>
+                <w:color w:val="000000"/>
+                <w:sz w:val="20"/>
+                <w:szCs w:val="20"/>
+                <w:rtl/>
+              </w:rPr>
+              <w:t xml:space="preserve">: </w:t>
+            </w:r>
+            <w:r>
+              <w:rPr>
+                <w:rFonts w:cs="David" w:hint="cs"/>
+                <w:color w:val="000000"/>
+                <w:sz w:val="20"/>
+                <w:szCs w:val="20"/>
+                <w:rtl/>
+              </w:rPr>
+              <w:t>הפריטים לא זמינים בחנות</w:t>
+            </w:r>
+          </w:p>
+          <w:p>
+            <w:pPr>
+              <w:rPr>
+                <w:rFonts w:cs="David"/>
+                <w:color w:val="000000"/>
+                <w:sz w:val="20"/>
+                <w:szCs w:val="20"/>
+                <w:rtl/>
+              </w:rPr>
+            </w:pPr>
+            <w:r>
+              <w:rPr>
+                <w:rFonts w:cs="David" w:hint="cs"/>
+                <w:color w:val="000000"/>
+                <w:sz w:val="20"/>
+                <w:szCs w:val="20"/>
+                <w:rtl/>
+              </w:rPr>
+              <w:t>6.1 המערכת מציגה הודעה אודות פריטים שאינם זמינים</w:t>
+            </w:r>
+          </w:p>
+          <w:p>
+            <w:pPr>
+              <w:rPr>
+                <w:rFonts w:cs="David"/>
+                <w:color w:val="000000"/>
+                <w:sz w:val="20"/>
+                <w:szCs w:val="20"/>
+                <w:rtl/>
+              </w:rPr>
+            </w:pPr>
+            <w:r>
+              <w:rPr>
+                <w:rFonts w:cs="David" w:hint="cs"/>
+                <w:color w:val="000000"/>
+                <w:sz w:val="20"/>
+                <w:szCs w:val="20"/>
+                <w:rtl/>
+              </w:rPr>
+              <w:t>6.2 התרחיש מסתיים</w:t>
+            </w:r>
+          </w:p>
+          <w:p>
+            <w:pPr>
+              <w:rPr>
+                <w:rFonts w:cs="David"/>
+                <w:color w:val="000000"/>
+                <w:sz w:val="20"/>
+                <w:szCs w:val="20"/>
+                <w:rtl/>
+              </w:rPr>
+            </w:pPr>
+          </w:p>
+          <w:p>
+            <w:pPr>
+              <w:rPr>
+                <w:rFonts w:cs="David"/>
+                <w:color w:val="000000"/>
+                <w:sz w:val="20"/>
+                <w:szCs w:val="20"/>
+                <w:rtl/>
+              </w:rPr>
+            </w:pPr>
+            <w:r>
+              <w:rPr>
+                <w:rFonts w:cs="David" w:hint="cs"/>
+                <w:color w:val="000000"/>
+                <w:sz w:val="20"/>
+                <w:szCs w:val="20"/>
+                <w:rtl/>
+              </w:rPr>
+              <w:t xml:space="preserve">חלופה מצעד </w:t>
+            </w:r>
+            <w:r>
+              <w:rPr>
+                <w:rFonts w:cs="David" w:hint="cs"/>
+                <w:color w:val="000000"/>
+                <w:sz w:val="20"/>
+                <w:szCs w:val="20"/>
+                <w:rtl/>
+              </w:rPr>
+              <w:t>6</w:t>
+            </w:r>
+            <w:r>
+              <w:rPr>
+                <w:rFonts w:cs="David" w:hint="cs"/>
+                <w:color w:val="000000"/>
+                <w:sz w:val="20"/>
+                <w:szCs w:val="20"/>
+                <w:rtl/>
+              </w:rPr>
+              <w:t xml:space="preserve"> של </w:t>
+            </w:r>
+            <w:r>
+              <w:rPr>
+                <w:rFonts w:cs="David" w:hint="cs"/>
+                <w:color w:val="000000"/>
+                <w:sz w:val="20"/>
+                <w:szCs w:val="20"/>
+              </w:rPr>
+              <w:t>MSS</w:t>
+            </w:r>
+            <w:r>
+              <w:rPr>
+                <w:rFonts w:cs="David" w:hint="cs"/>
+                <w:color w:val="000000"/>
+                <w:sz w:val="20"/>
+                <w:szCs w:val="20"/>
+                <w:rtl/>
+              </w:rPr>
+              <w:t xml:space="preserve">: </w:t>
+            </w:r>
+            <w:r>
+              <w:rPr>
+                <w:rFonts w:cs="David" w:hint="cs"/>
+                <w:color w:val="000000"/>
+                <w:sz w:val="20"/>
+                <w:szCs w:val="20"/>
+                <w:rtl/>
+              </w:rPr>
+              <w:t>הלקוח בחר איסוף עצמי</w:t>
+            </w:r>
+          </w:p>
+          <w:p>
+            <w:pPr>
+              <w:rPr>
+                <w:rFonts w:cs="David"/>
+                <w:color w:val="000000"/>
+                <w:sz w:val="20"/>
+                <w:szCs w:val="20"/>
+                <w:rtl/>
+              </w:rPr>
+            </w:pPr>
+            <w:r>
+              <w:rPr>
+                <w:rFonts w:cs="David" w:hint="cs"/>
+                <w:color w:val="000000"/>
+                <w:sz w:val="20"/>
+                <w:szCs w:val="20"/>
+                <w:rtl/>
+              </w:rPr>
+              <w:t>7.1 ממשיכים לשלב 8</w:t>
+            </w:r>
+          </w:p>
+          <w:p>
+            <w:pPr>
+              <w:rPr>
+                <w:rFonts w:cs="David"/>
+                <w:color w:val="000000"/>
+                <w:sz w:val="20"/>
+                <w:szCs w:val="20"/>
+                <w:rtl/>
+              </w:rPr>
+            </w:pPr>
+          </w:p>
+          <w:p>
+            <w:pPr>
+              <w:rPr>
+                <w:rFonts w:cs="David"/>
+                <w:color w:val="000000"/>
+                <w:sz w:val="20"/>
+                <w:szCs w:val="20"/>
+                <w:rtl/>
+              </w:rPr>
+            </w:pPr>
+            <w:r>
+              <w:rPr>
+                <w:rFonts w:cs="David" w:hint="cs"/>
+                <w:color w:val="000000"/>
+                <w:sz w:val="20"/>
+                <w:szCs w:val="20"/>
+                <w:rtl/>
+              </w:rPr>
+              <w:t xml:space="preserve">חלופה מצעד </w:t>
+            </w:r>
+            <w:r>
+              <w:rPr>
+                <w:rFonts w:cs="David" w:hint="cs"/>
+                <w:color w:val="000000"/>
+                <w:sz w:val="20"/>
+                <w:szCs w:val="20"/>
+                <w:rtl/>
+              </w:rPr>
+              <w:t>8</w:t>
+            </w:r>
+            <w:r>
+              <w:rPr>
+                <w:rFonts w:cs="David" w:hint="cs"/>
+                <w:color w:val="000000"/>
+                <w:sz w:val="20"/>
+                <w:szCs w:val="20"/>
+                <w:rtl/>
+              </w:rPr>
+              <w:t xml:space="preserve"> של</w:t>
+            </w:r>
+            <w:r>
+              <w:rPr>
+                <w:rFonts w:cs="David" w:hint="cs"/>
+                <w:color w:val="000000"/>
+                <w:sz w:val="20"/>
+                <w:szCs w:val="20"/>
+                <w:rtl/>
+              </w:rPr>
+              <w:t xml:space="preserve"> </w:t>
+            </w:r>
+            <w:r>
+              <w:rPr>
+                <w:rFonts w:cs="David" w:hint="cs"/>
+                <w:color w:val="000000"/>
+                <w:sz w:val="20"/>
+                <w:szCs w:val="20"/>
+              </w:rPr>
+              <w:t>MSS</w:t>
+            </w:r>
+            <w:r>
+              <w:rPr>
+                <w:rFonts w:cs="David" w:hint="cs"/>
+                <w:color w:val="000000"/>
+                <w:sz w:val="20"/>
+                <w:szCs w:val="20"/>
+                <w:rtl/>
+              </w:rPr>
+              <w:t xml:space="preserve">: הלקוח </w:t>
+            </w:r>
+            <w:r>
+              <w:rPr>
+                <w:rFonts w:cs="David" w:hint="cs"/>
+                <w:color w:val="000000"/>
+                <w:sz w:val="20"/>
+                <w:szCs w:val="20"/>
+                <w:rtl/>
+              </w:rPr>
+              <w:t>בחר ללא ברכה</w:t>
+            </w:r>
+          </w:p>
+          <w:p>
+            <w:pPr>
+              <w:rPr>
+                <w:rFonts w:cs="David" w:hint="cs"/>
+                <w:color w:val="000000"/>
+                <w:sz w:val="20"/>
+                <w:szCs w:val="20"/>
+                <w:rtl/>
+              </w:rPr>
+            </w:pPr>
+            <w:r>
+              <w:rPr>
+                <w:rFonts w:cs="David" w:hint="cs"/>
+                <w:color w:val="000000"/>
+                <w:sz w:val="20"/>
+                <w:szCs w:val="20"/>
+                <w:rtl/>
+              </w:rPr>
+              <w:t>9.1 ממשיכים לשלב 10</w:t>
+            </w:r>
           </w:p>
         </w:tc>
       </w:tr>
@@ -4040,6 +5812,15 @@
               </w:rPr>
               <w:t xml:space="preserve"> </w:t>
             </w:r>
+            <w:r>
+              <w:rPr>
+                <w:rFonts w:cs="David" w:hint="cs"/>
+                <w:sz w:val="20"/>
+                <w:szCs w:val="20"/>
+                <w:rtl/>
+              </w:rPr>
+              <w:t>10, 11, 13, 14, 15, 16, 19, 23, 54, 55, 29</w:t>
+            </w:r>
           </w:p>
           <w:p>
             <w:pPr>
@@ -4058,7 +5839,7 @@
                 <w:u w:val="single"/>
                 <w:rtl/>
               </w:rPr>
-              <w:t>פונקציונליות אחרות</w:t>
+              <w:t>דרישות מידע</w:t>
             </w:r>
             <w:r>
               <w:rPr>
@@ -4068,27 +5849,47 @@
                 <w:rtl/>
               </w:rPr>
               <w:t xml:space="preserve">: </w:t>
+            </w:r>
+            <w:r>
+              <w:rPr>
+                <w:rFonts w:cs="David" w:hint="cs"/>
+                <w:sz w:val="20"/>
+                <w:szCs w:val="20"/>
+                <w:rtl/>
+              </w:rPr>
+              <w:t>24</w:t>
+            </w:r>
+          </w:p>
+          <w:p>
+            <w:pPr>
+              <w:rPr>
+                <w:rFonts w:cs="David"/>
+                <w:sz w:val="20"/>
+                <w:szCs w:val="20"/>
+                <w:rtl/>
+              </w:rPr>
+            </w:pPr>
+            <w:r>
+              <w:rPr>
+                <w:rFonts w:cs="David" w:hint="cs"/>
+                <w:sz w:val="20"/>
+                <w:szCs w:val="20"/>
+                <w:rtl/>
+              </w:rPr>
+              <w:t>דרישות לא פונקציונליות: 44, 45, 52</w:t>
             </w:r>
           </w:p>
         </w:tc>
       </w:tr>
     </w:tbl>
-    <w:p/>
     <w:p>
       <w:pPr>
-        <w:bidi w:val="0"/>
-        <w:spacing w:after="200" w:line="276" w:lineRule="auto"/>
         <w:rPr>
           <w:rtl/>
         </w:rPr>
       </w:pPr>
-      <w:r>
-        <w:rPr>
-          <w:rtl/>
-        </w:rPr>
-        <w:br w:type="page"/>
-      </w:r>
     </w:p>
+    <w:p/>
     <w:tbl>
       <w:tblPr>
         <w:bidiVisual/>
@@ -4127,14 +5928,19 @@
             </w:pPr>
             <w:r>
               <w:rPr>
-                <w:rFonts w:cs="David" w:hint="cs"/>
-                <w:b/>
-                <w:bCs/>
-                <w:color w:val="000000"/>
-                <w:sz w:val="20"/>
-                <w:szCs w:val="20"/>
-              </w:rPr>
-              <w:lastRenderedPageBreak/>
+                <w:rtl/>
+              </w:rPr>
+              <w:br w:type="page"/>
+            </w:r>
+            <w:r>
+              <w:rPr>
+                <w:rFonts w:cs="David" w:hint="cs"/>
+                <w:b/>
+                <w:bCs/>
+                <w:color w:val="000000"/>
+                <w:sz w:val="20"/>
+                <w:szCs w:val="20"/>
+              </w:rPr>
               <w:t>S</w:t>
             </w:r>
             <w:r>
@@ -4157,7 +5963,7 @@
                 <w:sz w:val="20"/>
                 <w:szCs w:val="20"/>
               </w:rPr>
-              <w:t>#</w:t>
+              <w:t>11</w:t>
             </w:r>
           </w:p>
         </w:tc>
@@ -4183,35 +5989,11 @@
                 <w:rFonts w:cs="David" w:hint="cs"/>
                 <w:b/>
                 <w:bCs/>
-                <w:color w:val="000000"/>
-                <w:sz w:val="20"/>
-                <w:szCs w:val="20"/>
-                <w:rtl/>
-              </w:rPr>
-              <w:t>&lt;שם ה-</w:t>
-            </w:r>
-            <w:r>
-              <w:rPr>
-                <w:rFonts w:cs="David" w:hint="cs"/>
-                <w:b/>
-                <w:bCs/>
-                <w:color w:val="000000"/>
-                <w:sz w:val="20"/>
-                <w:szCs w:val="20"/>
-              </w:rPr>
-              <w:t>UC</w:t>
-            </w:r>
-            <w:r>
-              <w:rPr>
-                <w:rFonts w:cs="David" w:hint="cs"/>
-                <w:b/>
-                <w:bCs/>
-                <w:color w:val="000000"/>
-                <w:sz w:val="20"/>
-                <w:szCs w:val="20"/>
-                <w:rtl/>
-              </w:rPr>
-              <w:t>&gt;</w:t>
+                <w:sz w:val="20"/>
+                <w:szCs w:val="20"/>
+                <w:rtl/>
+              </w:rPr>
+              <w:t>טיפול בתלונה</w:t>
             </w:r>
           </w:p>
         </w:tc>
@@ -4274,6 +6056,16 @@
               </w:rPr>
               <w:t xml:space="preserve"> </w:t>
             </w:r>
+            <w:r>
+              <w:rPr>
+                <w:rFonts w:cs="David" w:hint="cs"/>
+                <w:color w:val="000000"/>
+                <w:sz w:val="20"/>
+                <w:szCs w:val="20"/>
+                <w:rtl/>
+              </w:rPr>
+              <w:t>עובד שירות לקוחות: מתן טיפול בתלונה</w:t>
+            </w:r>
           </w:p>
         </w:tc>
       </w:tr>
@@ -4340,6 +6132,16 @@
                 <w:rtl/>
               </w:rPr>
             </w:pPr>
+            <w:r>
+              <w:rPr>
+                <w:rFonts w:cs="David" w:hint="cs"/>
+                <w:color w:val="000000"/>
+                <w:sz w:val="20"/>
+                <w:szCs w:val="20"/>
+                <w:rtl/>
+              </w:rPr>
+              <w:t>לקוח: קבלת טיפול בתלונה</w:t>
+            </w:r>
           </w:p>
         </w:tc>
       </w:tr>
@@ -4400,6 +6202,16 @@
               </w:rPr>
               <w:t xml:space="preserve"> </w:t>
             </w:r>
+            <w:r>
+              <w:rPr>
+                <w:rFonts w:cs="David" w:hint="cs"/>
+                <w:color w:val="000000"/>
+                <w:sz w:val="20"/>
+                <w:szCs w:val="20"/>
+                <w:rtl/>
+              </w:rPr>
+              <w:t>קיימת תלונה</w:t>
+            </w:r>
           </w:p>
         </w:tc>
       </w:tr>
@@ -4460,6 +6272,16 @@
               </w:rPr>
               <w:t xml:space="preserve"> </w:t>
             </w:r>
+            <w:r>
+              <w:rPr>
+                <w:rFonts w:cs="David" w:hint="cs"/>
+                <w:color w:val="000000"/>
+                <w:sz w:val="20"/>
+                <w:szCs w:val="20"/>
+                <w:rtl/>
+              </w:rPr>
+              <w:t>תלונה טופלה</w:t>
+            </w:r>
           </w:p>
         </w:tc>
       </w:tr>
@@ -4521,6 +6343,16 @@
               </w:rPr>
               <w:t xml:space="preserve"> </w:t>
             </w:r>
+            <w:r>
+              <w:rPr>
+                <w:rFonts w:cs="David" w:hint="cs"/>
+                <w:color w:val="000000"/>
+                <w:sz w:val="20"/>
+                <w:szCs w:val="20"/>
+                <w:rtl/>
+              </w:rPr>
+              <w:t>עובד מטפל בתלונה</w:t>
+            </w:r>
           </w:p>
         </w:tc>
       </w:tr>
@@ -4559,29 +6391,128 @@
           </w:tcPr>
           <w:p>
             <w:pPr>
+              <w:pStyle w:val="ListParagraph"/>
               <w:numPr>
                 <w:ilvl w:val="0"/>
-                <w:numId w:val="1"/>
+                <w:numId w:val="6"/>
               </w:numPr>
               <w:rPr>
                 <w:rFonts w:cs="David"/>
                 <w:color w:val="000000"/>
                 <w:sz w:val="20"/>
                 <w:szCs w:val="20"/>
-                <w:rtl/>
-              </w:rPr>
-            </w:pPr>
-            <w:r>
-              <w:rPr>
-                <w:rFonts w:cs="David" w:hint="cs"/>
-                <w:b/>
-                <w:bCs/>
-                <w:color w:val="000000"/>
-                <w:sz w:val="20"/>
-                <w:szCs w:val="20"/>
-                <w:rtl/>
-              </w:rPr>
-              <w:t xml:space="preserve"> </w:t>
+              </w:rPr>
+            </w:pPr>
+            <w:r>
+              <w:rPr>
+                <w:rFonts w:cs="David" w:hint="cs"/>
+                <w:color w:val="000000"/>
+                <w:sz w:val="20"/>
+                <w:szCs w:val="20"/>
+                <w:rtl/>
+              </w:rPr>
+              <w:t>עובד לוחץ "הצג תלונה"</w:t>
+            </w:r>
+          </w:p>
+          <w:p>
+            <w:pPr>
+              <w:pStyle w:val="ListParagraph"/>
+              <w:numPr>
+                <w:ilvl w:val="0"/>
+                <w:numId w:val="6"/>
+              </w:numPr>
+              <w:rPr>
+                <w:rFonts w:cs="David"/>
+                <w:color w:val="000000"/>
+                <w:sz w:val="20"/>
+                <w:szCs w:val="20"/>
+              </w:rPr>
+            </w:pPr>
+            <w:r>
+              <w:rPr>
+                <w:rFonts w:cs="David" w:hint="cs"/>
+                <w:color w:val="000000"/>
+                <w:sz w:val="20"/>
+                <w:szCs w:val="20"/>
+                <w:rtl/>
+              </w:rPr>
+              <w:t>המערכת מציגה את פרטי התלונה</w:t>
+            </w:r>
+          </w:p>
+          <w:p>
+            <w:pPr>
+              <w:pStyle w:val="ListParagraph"/>
+              <w:numPr>
+                <w:ilvl w:val="0"/>
+                <w:numId w:val="6"/>
+              </w:numPr>
+              <w:rPr>
+                <w:rFonts w:cs="David"/>
+                <w:color w:val="000000"/>
+                <w:sz w:val="20"/>
+                <w:szCs w:val="20"/>
+              </w:rPr>
+            </w:pPr>
+            <w:r>
+              <w:rPr>
+                <w:rFonts w:cs="David" w:hint="cs"/>
+                <w:color w:val="000000"/>
+                <w:sz w:val="20"/>
+                <w:szCs w:val="20"/>
+                <w:rtl/>
+              </w:rPr>
+              <w:t>עובד מקבל החלטה אודות הפיצוי</w:t>
+            </w:r>
+          </w:p>
+          <w:p>
+            <w:pPr>
+              <w:pStyle w:val="ListParagraph"/>
+              <w:numPr>
+                <w:ilvl w:val="0"/>
+                <w:numId w:val="6"/>
+              </w:numPr>
+              <w:rPr>
+                <w:rFonts w:cs="David"/>
+                <w:color w:val="000000"/>
+                <w:sz w:val="20"/>
+                <w:szCs w:val="20"/>
+              </w:rPr>
+            </w:pPr>
+            <w:r>
+              <w:rPr>
+                <w:rFonts w:cs="David" w:hint="cs"/>
+                <w:color w:val="000000"/>
+                <w:sz w:val="20"/>
+                <w:szCs w:val="20"/>
+                <w:rtl/>
+              </w:rPr>
+              <w:t>המערכת תעדכן פיצוי ללקוח</w:t>
+            </w:r>
+          </w:p>
+          <w:p>
+            <w:pPr>
+              <w:pStyle w:val="ListParagraph"/>
+              <w:numPr>
+                <w:ilvl w:val="0"/>
+                <w:numId w:val="6"/>
+              </w:numPr>
+              <w:rPr>
+                <w:rFonts w:cs="David"/>
+                <w:color w:val="000000"/>
+                <w:sz w:val="20"/>
+                <w:szCs w:val="20"/>
+                <w:rtl/>
+              </w:rPr>
+            </w:pPr>
+            <w:r>
+              <w:rPr>
+                <w:rFonts w:cs="David" w:hint="cs"/>
+                <w:color w:val="000000"/>
+                <w:sz w:val="20"/>
+                <w:szCs w:val="20"/>
+                <w:rtl/>
+              </w:rPr>
+              <w:t>המערכת תעדכן במאגר המידע של התלונות כי התלונה טופלה</w:t>
             </w:r>
           </w:p>
         </w:tc>
@@ -4652,6 +6583,86 @@
               </w:rPr>
               <w:t xml:space="preserve"> </w:t>
             </w:r>
+            <w:r>
+              <w:rPr>
+                <w:rFonts w:cs="David" w:hint="cs"/>
+                <w:color w:val="000000"/>
+                <w:sz w:val="20"/>
+                <w:szCs w:val="20"/>
+                <w:rtl/>
+              </w:rPr>
+              <w:t xml:space="preserve">חלופה מצעד </w:t>
+            </w:r>
+            <w:r>
+              <w:rPr>
+                <w:rFonts w:cs="David" w:hint="cs"/>
+                <w:color w:val="000000"/>
+                <w:sz w:val="20"/>
+                <w:szCs w:val="20"/>
+                <w:rtl/>
+              </w:rPr>
+              <w:t>3</w:t>
+            </w:r>
+            <w:r>
+              <w:rPr>
+                <w:rFonts w:cs="David" w:hint="cs"/>
+                <w:color w:val="000000"/>
+                <w:sz w:val="20"/>
+                <w:szCs w:val="20"/>
+                <w:rtl/>
+              </w:rPr>
+              <w:t xml:space="preserve"> של </w:t>
+            </w:r>
+            <w:r>
+              <w:rPr>
+                <w:rFonts w:cs="David" w:hint="cs"/>
+                <w:color w:val="000000"/>
+                <w:sz w:val="20"/>
+                <w:szCs w:val="20"/>
+              </w:rPr>
+              <w:t>MSS</w:t>
+            </w:r>
+            <w:r>
+              <w:rPr>
+                <w:rFonts w:cs="David" w:hint="cs"/>
+                <w:color w:val="000000"/>
+                <w:sz w:val="20"/>
+                <w:szCs w:val="20"/>
+                <w:rtl/>
+              </w:rPr>
+              <w:t>:</w:t>
+            </w:r>
+            <w:r>
+              <w:rPr>
+                <w:rFonts w:cs="David" w:hint="cs"/>
+                <w:color w:val="000000"/>
+                <w:sz w:val="20"/>
+                <w:szCs w:val="20"/>
+                <w:rtl/>
+              </w:rPr>
+              <w:t xml:space="preserve"> עובד מחליט לא לפצות</w:t>
+            </w:r>
+          </w:p>
+          <w:p>
+            <w:pPr>
+              <w:rPr>
+                <w:rFonts w:cs="David"/>
+                <w:color w:val="000000"/>
+                <w:sz w:val="20"/>
+                <w:szCs w:val="20"/>
+                <w:rtl/>
+              </w:rPr>
+            </w:pPr>
+            <w:r>
+              <w:rPr>
+                <w:rFonts w:cs="David" w:hint="cs"/>
+                <w:color w:val="000000"/>
+                <w:sz w:val="20"/>
+                <w:szCs w:val="20"/>
+                <w:rtl/>
+              </w:rPr>
+              <w:t>4.1 ממשיכים לשלב 5</w:t>
+            </w:r>
           </w:p>
         </w:tc>
       </w:tr>
@@ -4737,6 +6748,15 @@
               </w:rPr>
               <w:t xml:space="preserve"> </w:t>
             </w:r>
+            <w:r>
+              <w:rPr>
+                <w:rFonts w:cs="David" w:hint="cs"/>
+                <w:sz w:val="20"/>
+                <w:szCs w:val="20"/>
+                <w:rtl/>
+              </w:rPr>
+              <w:t>72</w:t>
+            </w:r>
           </w:p>
           <w:p>
             <w:pPr>
@@ -4765,6 +6785,15 @@
                 <w:rtl/>
               </w:rPr>
               <w:t xml:space="preserve">: </w:t>
+            </w:r>
+            <w:r>
+              <w:rPr>
+                <w:rFonts w:cs="David" w:hint="cs"/>
+                <w:sz w:val="20"/>
+                <w:szCs w:val="20"/>
+                <w:rtl/>
+              </w:rPr>
+              <w:t>38, 46</w:t>
             </w:r>
           </w:p>
         </w:tc>
@@ -4776,9 +6805,1078 @@
           <w:rtl/>
         </w:rPr>
       </w:pPr>
-      <w:bookmarkStart w:id="0" w:name="_GoBack"/>
-      <w:bookmarkEnd w:id="0"/>
     </w:p>
+    <w:p/>
+    <w:tbl>
+      <w:tblPr>
+        <w:bidiVisual/>
+        <w:tblW w:w="8506" w:type="dxa"/>
+        <w:tblInd w:w="50" w:type="dxa"/>
+        <w:tblBorders>
+          <w:top w:val="single" w:sz="4" w:space="0" w:color="000000"/>
+          <w:left w:val="single" w:sz="4" w:space="0" w:color="000000"/>
+          <w:bottom w:val="single" w:sz="4" w:space="0" w:color="000000"/>
+          <w:right w:val="single" w:sz="4" w:space="0" w:color="000000"/>
+          <w:insideH w:val="single" w:sz="4" w:space="0" w:color="000000"/>
+          <w:insideV w:val="single" w:sz="4" w:space="0" w:color="000000"/>
+        </w:tblBorders>
+        <w:tblLook w:val="04A0" w:firstRow="1" w:lastRow="0" w:firstColumn="1" w:lastColumn="0" w:noHBand="0" w:noVBand="1"/>
+      </w:tblPr>
+      <w:tblGrid>
+        <w:gridCol w:w="1560"/>
+        <w:gridCol w:w="6946"/>
+      </w:tblGrid>
+      <w:tr>
+        <w:tc>
+          <w:tcPr>
+            <w:tcW w:w="1560" w:type="dxa"/>
+            <w:shd w:val="clear" w:color="auto" w:fill="FFFF00"/>
+          </w:tcPr>
+          <w:p>
+            <w:pPr>
+              <w:rPr>
+                <w:rFonts w:cs="David"/>
+                <w:b/>
+                <w:bCs/>
+                <w:color w:val="000000"/>
+                <w:sz w:val="20"/>
+                <w:szCs w:val="20"/>
+              </w:rPr>
+            </w:pPr>
+            <w:r>
+              <w:rPr>
+                <w:rFonts w:cs="David" w:hint="cs"/>
+                <w:b/>
+                <w:bCs/>
+                <w:color w:val="000000"/>
+                <w:sz w:val="20"/>
+                <w:szCs w:val="20"/>
+              </w:rPr>
+              <w:t>S</w:t>
+            </w:r>
+            <w:r>
+              <w:rPr>
+                <w:rFonts w:cs="David"/>
+                <w:b/>
+                <w:bCs/>
+                <w:color w:val="000000"/>
+                <w:sz w:val="20"/>
+                <w:szCs w:val="20"/>
+              </w:rPr>
+              <w:t>UC-</w:t>
+            </w:r>
+            <w:r>
+              <w:rPr>
+                <w:rFonts w:cs="David"/>
+                <w:b/>
+                <w:bCs/>
+                <w:color w:val="000000"/>
+                <w:sz w:val="20"/>
+                <w:szCs w:val="20"/>
+              </w:rPr>
+              <w:t>4</w:t>
+            </w:r>
+          </w:p>
+        </w:tc>
+        <w:tc>
+          <w:tcPr>
+            <w:tcW w:w="6946" w:type="dxa"/>
+            <w:shd w:val="clear" w:color="auto" w:fill="FFFF00"/>
+          </w:tcPr>
+          <w:p>
+            <w:pPr>
+              <w:rPr>
+                <w:rFonts w:cs="David"/>
+                <w:b/>
+                <w:bCs/>
+                <w:color w:val="000000"/>
+                <w:sz w:val="20"/>
+                <w:szCs w:val="20"/>
+                <w:rtl/>
+              </w:rPr>
+            </w:pPr>
+            <w:r>
+              <w:rPr>
+                <w:rFonts w:cs="David" w:hint="cs"/>
+                <w:b/>
+                <w:bCs/>
+                <w:sz w:val="20"/>
+                <w:szCs w:val="20"/>
+                <w:rtl/>
+              </w:rPr>
+              <w:t>יצירת פריט</w:t>
+            </w:r>
+          </w:p>
+        </w:tc>
+      </w:tr>
+      <w:tr>
+        <w:tc>
+          <w:tcPr>
+            <w:tcW w:w="1560" w:type="dxa"/>
+          </w:tcPr>
+          <w:p>
+            <w:pPr>
+              <w:rPr>
+                <w:rFonts w:ascii="Arial" w:hAnsi="Arial" w:cs="David"/>
+                <w:b/>
+                <w:bCs/>
+                <w:color w:val="000000"/>
+                <w:sz w:val="20"/>
+                <w:szCs w:val="20"/>
+                <w:rtl/>
+              </w:rPr>
+            </w:pPr>
+            <w:r>
+              <w:rPr>
+                <w:rFonts w:ascii="Arial" w:hAnsi="Arial" w:cs="David" w:hint="cs"/>
+                <w:b/>
+                <w:bCs/>
+                <w:color w:val="000000"/>
+                <w:sz w:val="20"/>
+                <w:szCs w:val="20"/>
+                <w:rtl/>
+              </w:rPr>
+              <w:t>שחקנים ויעדים</w:t>
+            </w:r>
+          </w:p>
+        </w:tc>
+        <w:tc>
+          <w:tcPr>
+            <w:tcW w:w="6946" w:type="dxa"/>
+          </w:tcPr>
+          <w:p>
+            <w:pPr>
+              <w:numPr>
+                <w:ilvl w:val="0"/>
+                <w:numId w:val="2"/>
+              </w:numPr>
+              <w:rPr>
+                <w:rFonts w:cs="David"/>
+                <w:color w:val="000000"/>
+                <w:sz w:val="20"/>
+                <w:szCs w:val="20"/>
+              </w:rPr>
+            </w:pPr>
+            <w:r>
+              <w:rPr>
+                <w:rFonts w:cs="David" w:hint="cs"/>
+                <w:color w:val="000000"/>
+                <w:sz w:val="20"/>
+                <w:szCs w:val="20"/>
+                <w:rtl/>
+              </w:rPr>
+              <w:t>לקוח: יכול ליצור פריט בטעם אישי</w:t>
+            </w:r>
+            <w:r>
+              <w:rPr>
+                <w:rFonts w:cs="David" w:hint="cs"/>
+                <w:color w:val="000000"/>
+                <w:sz w:val="20"/>
+                <w:szCs w:val="20"/>
+                <w:rtl/>
+              </w:rPr>
+              <w:t xml:space="preserve"> </w:t>
+            </w:r>
+          </w:p>
+        </w:tc>
+      </w:tr>
+      <w:tr>
+        <w:tc>
+          <w:tcPr>
+            <w:tcW w:w="1560" w:type="dxa"/>
+          </w:tcPr>
+          <w:p>
+            <w:pPr>
+              <w:rPr>
+                <w:rFonts w:ascii="Arial" w:hAnsi="Arial" w:cs="David"/>
+                <w:b/>
+                <w:bCs/>
+                <w:color w:val="000000"/>
+                <w:sz w:val="20"/>
+                <w:szCs w:val="20"/>
+                <w:rtl/>
+              </w:rPr>
+            </w:pPr>
+            <w:proofErr w:type="spellStart"/>
+            <w:r>
+              <w:rPr>
+                <w:rFonts w:ascii="Arial" w:hAnsi="Arial" w:cs="David" w:hint="cs"/>
+                <w:b/>
+                <w:bCs/>
+                <w:color w:val="000000"/>
+                <w:sz w:val="20"/>
+                <w:szCs w:val="20"/>
+                <w:rtl/>
+              </w:rPr>
+              <w:t>ב"ע</w:t>
+            </w:r>
+            <w:proofErr w:type="spellEnd"/>
+            <w:r>
+              <w:rPr>
+                <w:rFonts w:ascii="Arial" w:hAnsi="Arial" w:cs="David" w:hint="cs"/>
+                <w:b/>
+                <w:bCs/>
+                <w:color w:val="000000"/>
+                <w:sz w:val="20"/>
+                <w:szCs w:val="20"/>
+                <w:rtl/>
+              </w:rPr>
+              <w:t xml:space="preserve"> ואינטרסים</w:t>
+            </w:r>
+          </w:p>
+        </w:tc>
+        <w:tc>
+          <w:tcPr>
+            <w:tcW w:w="6946" w:type="dxa"/>
+          </w:tcPr>
+          <w:p>
+            <w:pPr>
+              <w:numPr>
+                <w:ilvl w:val="0"/>
+                <w:numId w:val="2"/>
+              </w:numPr>
+              <w:rPr>
+                <w:rFonts w:cs="David"/>
+                <w:color w:val="000000"/>
+                <w:sz w:val="20"/>
+                <w:szCs w:val="20"/>
+                <w:rtl/>
+              </w:rPr>
+            </w:pPr>
+            <w:r>
+              <w:rPr>
+                <w:rFonts w:cs="David" w:hint="cs"/>
+                <w:color w:val="000000"/>
+                <w:sz w:val="20"/>
+                <w:szCs w:val="20"/>
+                <w:rtl/>
+              </w:rPr>
+              <w:t>עובדי רשת: מתן שירות ללקוח</w:t>
+            </w:r>
+          </w:p>
+        </w:tc>
+      </w:tr>
+      <w:tr>
+        <w:tc>
+          <w:tcPr>
+            <w:tcW w:w="1560" w:type="dxa"/>
+          </w:tcPr>
+          <w:p>
+            <w:pPr>
+              <w:rPr>
+                <w:rFonts w:cs="David"/>
+                <w:b/>
+                <w:bCs/>
+                <w:color w:val="000000"/>
+                <w:sz w:val="20"/>
+                <w:szCs w:val="20"/>
+              </w:rPr>
+            </w:pPr>
+            <w:r>
+              <w:rPr>
+                <w:rFonts w:cs="David"/>
+                <w:b/>
+                <w:bCs/>
+                <w:color w:val="000000"/>
+                <w:sz w:val="20"/>
+                <w:szCs w:val="20"/>
+              </w:rPr>
+              <w:t>pre-conditions</w:t>
+            </w:r>
+          </w:p>
+        </w:tc>
+        <w:tc>
+          <w:tcPr>
+            <w:tcW w:w="6946" w:type="dxa"/>
+          </w:tcPr>
+          <w:p>
+            <w:pPr>
+              <w:numPr>
+                <w:ilvl w:val="0"/>
+                <w:numId w:val="2"/>
+              </w:numPr>
+              <w:rPr>
+                <w:rFonts w:cs="David"/>
+                <w:color w:val="000000"/>
+                <w:sz w:val="20"/>
+                <w:szCs w:val="20"/>
+                <w:rtl/>
+              </w:rPr>
+            </w:pPr>
+            <w:r>
+              <w:rPr>
+                <w:rFonts w:cs="David" w:hint="cs"/>
+                <w:color w:val="000000"/>
+                <w:sz w:val="20"/>
+                <w:szCs w:val="20"/>
+                <w:rtl/>
+              </w:rPr>
+              <w:t xml:space="preserve"> </w:t>
+            </w:r>
+            <w:r>
+              <w:rPr>
+                <w:rFonts w:cs="David" w:hint="cs"/>
+                <w:color w:val="000000"/>
+                <w:sz w:val="20"/>
+                <w:szCs w:val="20"/>
+                <w:rtl/>
+              </w:rPr>
+              <w:t>לקוח מחובר למערכת</w:t>
+            </w:r>
+          </w:p>
+        </w:tc>
+      </w:tr>
+      <w:tr>
+        <w:tc>
+          <w:tcPr>
+            <w:tcW w:w="1560" w:type="dxa"/>
+          </w:tcPr>
+          <w:p>
+            <w:pPr>
+              <w:rPr>
+                <w:rFonts w:cs="David"/>
+                <w:b/>
+                <w:bCs/>
+                <w:color w:val="000000"/>
+                <w:sz w:val="20"/>
+                <w:szCs w:val="20"/>
+              </w:rPr>
+            </w:pPr>
+            <w:r>
+              <w:rPr>
+                <w:rFonts w:cs="David"/>
+                <w:b/>
+                <w:bCs/>
+                <w:color w:val="000000"/>
+                <w:sz w:val="20"/>
+                <w:szCs w:val="20"/>
+              </w:rPr>
+              <w:t>post-conditions</w:t>
+            </w:r>
+          </w:p>
+        </w:tc>
+        <w:tc>
+          <w:tcPr>
+            <w:tcW w:w="6946" w:type="dxa"/>
+          </w:tcPr>
+          <w:p>
+            <w:pPr>
+              <w:numPr>
+                <w:ilvl w:val="0"/>
+                <w:numId w:val="2"/>
+              </w:numPr>
+              <w:rPr>
+                <w:rFonts w:cs="David"/>
+                <w:color w:val="000000"/>
+                <w:sz w:val="20"/>
+                <w:szCs w:val="20"/>
+                <w:rtl/>
+              </w:rPr>
+            </w:pPr>
+            <w:r>
+              <w:rPr>
+                <w:rFonts w:cs="David" w:hint="cs"/>
+                <w:color w:val="000000"/>
+                <w:sz w:val="20"/>
+                <w:szCs w:val="20"/>
+                <w:rtl/>
+              </w:rPr>
+              <w:t xml:space="preserve"> </w:t>
+            </w:r>
+            <w:r>
+              <w:rPr>
+                <w:rFonts w:cs="David" w:hint="cs"/>
+                <w:color w:val="000000"/>
+                <w:sz w:val="20"/>
+                <w:szCs w:val="20"/>
+                <w:rtl/>
+              </w:rPr>
+              <w:t>פריט הוסף לסל</w:t>
+            </w:r>
+          </w:p>
+        </w:tc>
+      </w:tr>
+      <w:tr>
+        <w:tc>
+          <w:tcPr>
+            <w:tcW w:w="1560" w:type="dxa"/>
+          </w:tcPr>
+          <w:p>
+            <w:pPr>
+              <w:rPr>
+                <w:rFonts w:cs="David"/>
+                <w:b/>
+                <w:bCs/>
+                <w:color w:val="000000"/>
+                <w:sz w:val="20"/>
+                <w:szCs w:val="20"/>
+                <w:rtl/>
+              </w:rPr>
+            </w:pPr>
+            <w:r>
+              <w:rPr>
+                <w:rFonts w:cs="David"/>
+                <w:b/>
+                <w:bCs/>
+                <w:color w:val="000000"/>
+                <w:sz w:val="20"/>
+                <w:szCs w:val="20"/>
+              </w:rPr>
+              <w:t>trigger</w:t>
+            </w:r>
+          </w:p>
+        </w:tc>
+        <w:tc>
+          <w:tcPr>
+            <w:tcW w:w="6946" w:type="dxa"/>
+          </w:tcPr>
+          <w:p>
+            <w:pPr>
+              <w:numPr>
+                <w:ilvl w:val="0"/>
+                <w:numId w:val="3"/>
+              </w:numPr>
+              <w:rPr>
+                <w:rFonts w:cs="David"/>
+                <w:color w:val="000000"/>
+                <w:sz w:val="20"/>
+                <w:szCs w:val="20"/>
+                <w:rtl/>
+              </w:rPr>
+            </w:pPr>
+            <w:r>
+              <w:rPr>
+                <w:rFonts w:cs="David" w:hint="cs"/>
+                <w:color w:val="000000"/>
+                <w:sz w:val="20"/>
+                <w:szCs w:val="20"/>
+                <w:rtl/>
+              </w:rPr>
+              <w:t xml:space="preserve"> </w:t>
+            </w:r>
+            <w:r>
+              <w:rPr>
+                <w:rFonts w:cs="David" w:hint="cs"/>
+                <w:color w:val="000000"/>
+                <w:sz w:val="20"/>
+                <w:szCs w:val="20"/>
+                <w:rtl/>
+              </w:rPr>
+              <w:t>בחירת פריט בהגדרה עצמית</w:t>
+            </w:r>
+          </w:p>
+        </w:tc>
+      </w:tr>
+      <w:tr>
+        <w:tc>
+          <w:tcPr>
+            <w:tcW w:w="1560" w:type="dxa"/>
+          </w:tcPr>
+          <w:p>
+            <w:pPr>
+              <w:rPr>
+                <w:rFonts w:cs="David"/>
+                <w:b/>
+                <w:bCs/>
+                <w:color w:val="000000"/>
+                <w:sz w:val="20"/>
+                <w:szCs w:val="20"/>
+              </w:rPr>
+            </w:pPr>
+            <w:r>
+              <w:rPr>
+                <w:rFonts w:cs="David" w:hint="cs"/>
+                <w:b/>
+                <w:bCs/>
+                <w:color w:val="000000"/>
+                <w:sz w:val="20"/>
+                <w:szCs w:val="20"/>
+              </w:rPr>
+              <w:t>MSS</w:t>
+            </w:r>
+          </w:p>
+        </w:tc>
+        <w:tc>
+          <w:tcPr>
+            <w:tcW w:w="6946" w:type="dxa"/>
+          </w:tcPr>
+          <w:p>
+            <w:pPr>
+              <w:pStyle w:val="ListParagraph"/>
+              <w:numPr>
+                <w:ilvl w:val="0"/>
+                <w:numId w:val="7"/>
+              </w:numPr>
+              <w:rPr>
+                <w:rFonts w:cs="David"/>
+                <w:color w:val="000000"/>
+                <w:sz w:val="20"/>
+                <w:szCs w:val="20"/>
+              </w:rPr>
+            </w:pPr>
+            <w:r>
+              <w:rPr>
+                <w:rFonts w:cs="David" w:hint="cs"/>
+                <w:color w:val="000000"/>
+                <w:sz w:val="20"/>
+                <w:szCs w:val="20"/>
+                <w:rtl/>
+              </w:rPr>
+              <w:t xml:space="preserve">לקוח בוחר את סוג הפריט </w:t>
+            </w:r>
+          </w:p>
+          <w:p>
+            <w:pPr>
+              <w:pStyle w:val="ListParagraph"/>
+              <w:numPr>
+                <w:ilvl w:val="0"/>
+                <w:numId w:val="7"/>
+              </w:numPr>
+              <w:rPr>
+                <w:rFonts w:cs="David"/>
+                <w:color w:val="000000"/>
+                <w:sz w:val="20"/>
+                <w:szCs w:val="20"/>
+              </w:rPr>
+            </w:pPr>
+            <w:r>
+              <w:rPr>
+                <w:rFonts w:cs="David" w:hint="cs"/>
+                <w:color w:val="000000"/>
+                <w:sz w:val="20"/>
+                <w:szCs w:val="20"/>
+                <w:rtl/>
+              </w:rPr>
+              <w:t>סוג הפריט נבחר</w:t>
+            </w:r>
+          </w:p>
+          <w:p>
+            <w:pPr>
+              <w:pStyle w:val="ListParagraph"/>
+              <w:numPr>
+                <w:ilvl w:val="0"/>
+                <w:numId w:val="7"/>
+              </w:numPr>
+              <w:rPr>
+                <w:rFonts w:cs="David"/>
+                <w:color w:val="000000"/>
+                <w:sz w:val="20"/>
+                <w:szCs w:val="20"/>
+              </w:rPr>
+            </w:pPr>
+            <w:r>
+              <w:rPr>
+                <w:rFonts w:cs="David" w:hint="cs"/>
+                <w:color w:val="000000"/>
+                <w:sz w:val="20"/>
+                <w:szCs w:val="20"/>
+                <w:rtl/>
+              </w:rPr>
+              <w:t>לקוח בוחר טווח מכירים</w:t>
+            </w:r>
+          </w:p>
+          <w:p>
+            <w:pPr>
+              <w:pStyle w:val="ListParagraph"/>
+              <w:numPr>
+                <w:ilvl w:val="0"/>
+                <w:numId w:val="7"/>
+              </w:numPr>
+              <w:rPr>
+                <w:rFonts w:cs="David"/>
+                <w:color w:val="000000"/>
+                <w:sz w:val="20"/>
+                <w:szCs w:val="20"/>
+              </w:rPr>
+            </w:pPr>
+            <w:r>
+              <w:rPr>
+                <w:rFonts w:cs="David" w:hint="cs"/>
+                <w:color w:val="000000"/>
+                <w:sz w:val="20"/>
+                <w:szCs w:val="20"/>
+                <w:rtl/>
+              </w:rPr>
+              <w:t>טווח מחירים נבחר</w:t>
+            </w:r>
+          </w:p>
+          <w:p>
+            <w:pPr>
+              <w:pStyle w:val="ListParagraph"/>
+              <w:numPr>
+                <w:ilvl w:val="0"/>
+                <w:numId w:val="7"/>
+              </w:numPr>
+              <w:rPr>
+                <w:rFonts w:cs="David"/>
+                <w:color w:val="000000"/>
+                <w:sz w:val="20"/>
+                <w:szCs w:val="20"/>
+              </w:rPr>
+            </w:pPr>
+            <w:r>
+              <w:rPr>
+                <w:rFonts w:cs="David" w:hint="cs"/>
+                <w:color w:val="000000"/>
+                <w:sz w:val="20"/>
+                <w:szCs w:val="20"/>
+                <w:rtl/>
+              </w:rPr>
+              <w:t>לקוח בוחר צבע שולט</w:t>
+            </w:r>
+          </w:p>
+          <w:p>
+            <w:pPr>
+              <w:pStyle w:val="ListParagraph"/>
+              <w:numPr>
+                <w:ilvl w:val="0"/>
+                <w:numId w:val="7"/>
+              </w:numPr>
+              <w:rPr>
+                <w:rFonts w:cs="David"/>
+                <w:color w:val="000000"/>
+                <w:sz w:val="20"/>
+                <w:szCs w:val="20"/>
+              </w:rPr>
+            </w:pPr>
+            <w:r>
+              <w:rPr>
+                <w:rFonts w:cs="David" w:hint="cs"/>
+                <w:color w:val="000000"/>
+                <w:sz w:val="20"/>
+                <w:szCs w:val="20"/>
+                <w:rtl/>
+              </w:rPr>
+              <w:t>צבע שולט נבחר</w:t>
+            </w:r>
+          </w:p>
+          <w:p>
+            <w:pPr>
+              <w:pStyle w:val="ListParagraph"/>
+              <w:numPr>
+                <w:ilvl w:val="0"/>
+                <w:numId w:val="7"/>
+              </w:numPr>
+              <w:rPr>
+                <w:rFonts w:cs="David"/>
+                <w:color w:val="000000"/>
+                <w:sz w:val="20"/>
+                <w:szCs w:val="20"/>
+                <w:rtl/>
+              </w:rPr>
+            </w:pPr>
+            <w:r>
+              <w:rPr>
+                <w:rFonts w:cs="David" w:hint="cs"/>
+                <w:color w:val="000000"/>
+                <w:sz w:val="20"/>
+                <w:szCs w:val="20"/>
+                <w:rtl/>
+              </w:rPr>
+              <w:t>המערכת מוסיפה את הפריט</w:t>
+            </w:r>
+            <w:r>
+              <w:rPr>
+                <w:rFonts w:cs="David" w:hint="cs"/>
+                <w:color w:val="000000"/>
+                <w:sz w:val="20"/>
+                <w:szCs w:val="20"/>
+                <w:rtl/>
+              </w:rPr>
+              <w:t xml:space="preserve"> כפי שנבחר</w:t>
+            </w:r>
+            <w:r>
+              <w:rPr>
+                <w:rFonts w:cs="David" w:hint="cs"/>
+                <w:color w:val="000000"/>
+                <w:sz w:val="20"/>
+                <w:szCs w:val="20"/>
+                <w:rtl/>
+              </w:rPr>
+              <w:t xml:space="preserve"> לסל</w:t>
+            </w:r>
+          </w:p>
+        </w:tc>
+      </w:tr>
+      <w:tr>
+        <w:tc>
+          <w:tcPr>
+            <w:tcW w:w="1560" w:type="dxa"/>
+          </w:tcPr>
+          <w:p>
+            <w:pPr>
+              <w:rPr>
+                <w:rFonts w:cs="David"/>
+                <w:b/>
+                <w:bCs/>
+                <w:color w:val="000000"/>
+                <w:sz w:val="20"/>
+                <w:szCs w:val="20"/>
+              </w:rPr>
+            </w:pPr>
+            <w:r>
+              <w:rPr>
+                <w:rFonts w:cs="David" w:hint="cs"/>
+                <w:b/>
+                <w:bCs/>
+                <w:color w:val="000000"/>
+                <w:sz w:val="20"/>
+                <w:szCs w:val="20"/>
+                <w:rtl/>
+              </w:rPr>
+              <w:t>הסתעפו</w:t>
+            </w:r>
+            <w:r>
+              <w:rPr>
+                <w:rFonts w:cs="David" w:hint="cs"/>
+                <w:b/>
+                <w:bCs/>
+                <w:color w:val="000000"/>
+                <w:sz w:val="20"/>
+                <w:szCs w:val="20"/>
+                <w:rtl/>
+              </w:rPr>
+              <w:t>ת א'</w:t>
+            </w:r>
+          </w:p>
+        </w:tc>
+        <w:tc>
+          <w:tcPr>
+            <w:tcW w:w="6946" w:type="dxa"/>
+          </w:tcPr>
+          <w:p>
+            <w:pPr>
+              <w:rPr>
+                <w:rFonts w:cs="David"/>
+                <w:color w:val="000000"/>
+                <w:sz w:val="20"/>
+                <w:szCs w:val="20"/>
+                <w:rtl/>
+              </w:rPr>
+            </w:pPr>
+            <w:r>
+              <w:rPr>
+                <w:rFonts w:cs="David" w:hint="cs"/>
+                <w:color w:val="000000"/>
+                <w:sz w:val="20"/>
+                <w:szCs w:val="20"/>
+                <w:rtl/>
+              </w:rPr>
+              <w:t xml:space="preserve"> </w:t>
+            </w:r>
+            <w:r>
+              <w:rPr>
+                <w:rFonts w:cs="David" w:hint="cs"/>
+                <w:color w:val="000000"/>
+                <w:sz w:val="20"/>
+                <w:szCs w:val="20"/>
+                <w:rtl/>
+              </w:rPr>
+              <w:t xml:space="preserve">חלופה מצעד </w:t>
+            </w:r>
+            <w:r>
+              <w:rPr>
+                <w:rFonts w:cs="David" w:hint="cs"/>
+                <w:color w:val="000000"/>
+                <w:sz w:val="20"/>
+                <w:szCs w:val="20"/>
+                <w:rtl/>
+              </w:rPr>
+              <w:t>5</w:t>
+            </w:r>
+            <w:r>
+              <w:rPr>
+                <w:rFonts w:cs="David" w:hint="cs"/>
+                <w:color w:val="000000"/>
+                <w:sz w:val="20"/>
+                <w:szCs w:val="20"/>
+                <w:rtl/>
+              </w:rPr>
+              <w:t xml:space="preserve"> של </w:t>
+            </w:r>
+            <w:r>
+              <w:rPr>
+                <w:rFonts w:cs="David" w:hint="cs"/>
+                <w:color w:val="000000"/>
+                <w:sz w:val="20"/>
+                <w:szCs w:val="20"/>
+              </w:rPr>
+              <w:t>MSS</w:t>
+            </w:r>
+            <w:r>
+              <w:rPr>
+                <w:rFonts w:cs="David" w:hint="cs"/>
+                <w:color w:val="000000"/>
+                <w:sz w:val="20"/>
+                <w:szCs w:val="20"/>
+                <w:rtl/>
+              </w:rPr>
+              <w:t xml:space="preserve">: </w:t>
+            </w:r>
+            <w:r>
+              <w:rPr>
+                <w:rFonts w:cs="David" w:hint="cs"/>
+                <w:color w:val="000000"/>
+                <w:sz w:val="20"/>
+                <w:szCs w:val="20"/>
+                <w:rtl/>
+              </w:rPr>
+              <w:t>לקוח לא בוחר צבע</w:t>
+            </w:r>
+          </w:p>
+          <w:p>
+            <w:pPr>
+              <w:rPr>
+                <w:rFonts w:cs="David"/>
+                <w:color w:val="000000"/>
+                <w:sz w:val="20"/>
+                <w:szCs w:val="20"/>
+                <w:rtl/>
+              </w:rPr>
+            </w:pPr>
+            <w:r>
+              <w:rPr>
+                <w:rFonts w:cs="David" w:hint="cs"/>
+                <w:color w:val="000000"/>
+                <w:sz w:val="20"/>
+                <w:szCs w:val="20"/>
+                <w:rtl/>
+              </w:rPr>
+              <w:t>6.1 ממשיכים לשלב 7</w:t>
+            </w:r>
+          </w:p>
+          <w:p>
+            <w:pPr>
+              <w:rPr>
+                <w:rFonts w:cs="David"/>
+                <w:color w:val="000000"/>
+                <w:sz w:val="20"/>
+                <w:szCs w:val="20"/>
+                <w:rtl/>
+              </w:rPr>
+            </w:pPr>
+          </w:p>
+          <w:p>
+            <w:pPr>
+              <w:rPr>
+                <w:rFonts w:cs="David"/>
+                <w:color w:val="000000"/>
+                <w:sz w:val="20"/>
+                <w:szCs w:val="20"/>
+                <w:rtl/>
+              </w:rPr>
+            </w:pPr>
+            <w:r>
+              <w:rPr>
+                <w:rFonts w:cs="David" w:hint="cs"/>
+                <w:color w:val="000000"/>
+                <w:sz w:val="20"/>
+                <w:szCs w:val="20"/>
+                <w:rtl/>
+              </w:rPr>
+              <w:t xml:space="preserve">חלופה מצעד </w:t>
+            </w:r>
+            <w:r>
+              <w:rPr>
+                <w:rFonts w:cs="David" w:hint="cs"/>
+                <w:color w:val="000000"/>
+                <w:sz w:val="20"/>
+                <w:szCs w:val="20"/>
+                <w:rtl/>
+              </w:rPr>
+              <w:t xml:space="preserve">7 </w:t>
+            </w:r>
+            <w:r>
+              <w:rPr>
+                <w:rFonts w:cs="David" w:hint="cs"/>
+                <w:color w:val="000000"/>
+                <w:sz w:val="20"/>
+                <w:szCs w:val="20"/>
+                <w:rtl/>
+              </w:rPr>
+              <w:t xml:space="preserve">של </w:t>
+            </w:r>
+            <w:r>
+              <w:rPr>
+                <w:rFonts w:cs="David" w:hint="cs"/>
+                <w:color w:val="000000"/>
+                <w:sz w:val="20"/>
+                <w:szCs w:val="20"/>
+              </w:rPr>
+              <w:t>MSS</w:t>
+            </w:r>
+            <w:r>
+              <w:rPr>
+                <w:rFonts w:cs="David" w:hint="cs"/>
+                <w:color w:val="000000"/>
+                <w:sz w:val="20"/>
+                <w:szCs w:val="20"/>
+                <w:rtl/>
+              </w:rPr>
+              <w:t>:</w:t>
+            </w:r>
+            <w:r>
+              <w:rPr>
+                <w:rFonts w:cs="David" w:hint="cs"/>
+                <w:color w:val="000000"/>
+                <w:sz w:val="20"/>
+                <w:szCs w:val="20"/>
+                <w:rtl/>
+              </w:rPr>
+              <w:t xml:space="preserve"> לא ניתן להוסיף פריט </w:t>
+            </w:r>
+            <w:r>
+              <w:rPr>
+                <w:rFonts w:cs="David" w:hint="cs"/>
+                <w:color w:val="000000"/>
+                <w:sz w:val="20"/>
+                <w:szCs w:val="20"/>
+                <w:rtl/>
+              </w:rPr>
+              <w:t>כפי שנבחר</w:t>
+            </w:r>
+          </w:p>
+          <w:p>
+            <w:pPr>
+              <w:rPr>
+                <w:rFonts w:cs="David"/>
+                <w:color w:val="000000"/>
+                <w:sz w:val="20"/>
+                <w:szCs w:val="20"/>
+                <w:rtl/>
+              </w:rPr>
+            </w:pPr>
+            <w:r>
+              <w:rPr>
+                <w:rFonts w:cs="David" w:hint="cs"/>
+                <w:color w:val="000000"/>
+                <w:sz w:val="20"/>
+                <w:szCs w:val="20"/>
+                <w:rtl/>
+              </w:rPr>
+              <w:t xml:space="preserve">8.1 המערכת מציגה הודעה כי לא ניתן ליצור פריט </w:t>
+            </w:r>
+            <w:r>
+              <w:rPr>
+                <w:rFonts w:cs="David" w:hint="cs"/>
+                <w:color w:val="000000"/>
+                <w:sz w:val="20"/>
+                <w:szCs w:val="20"/>
+                <w:rtl/>
+              </w:rPr>
+              <w:t>כפי שנבחר</w:t>
+            </w:r>
+            <w:r>
+              <w:rPr>
+                <w:rFonts w:cs="David" w:hint="cs"/>
+                <w:color w:val="000000"/>
+                <w:sz w:val="20"/>
+                <w:szCs w:val="20"/>
+                <w:rtl/>
+              </w:rPr>
+              <w:t xml:space="preserve"> </w:t>
+            </w:r>
+          </w:p>
+        </w:tc>
+      </w:tr>
+      <w:tr>
+        <w:tc>
+          <w:tcPr>
+            <w:tcW w:w="1560" w:type="dxa"/>
+          </w:tcPr>
+          <w:p>
+            <w:pPr>
+              <w:rPr>
+                <w:rFonts w:cs="David"/>
+                <w:b/>
+                <w:bCs/>
+                <w:sz w:val="20"/>
+                <w:szCs w:val="20"/>
+                <w:rtl/>
+              </w:rPr>
+            </w:pPr>
+            <w:r>
+              <w:rPr>
+                <w:rFonts w:cs="David" w:hint="cs"/>
+                <w:b/>
+                <w:bCs/>
+                <w:sz w:val="20"/>
+                <w:szCs w:val="20"/>
+                <w:rtl/>
+              </w:rPr>
+              <w:t>עקיבות לדרישות</w:t>
+            </w:r>
+          </w:p>
+          <w:p>
+            <w:pPr>
+              <w:rPr>
+                <w:rFonts w:cs="David"/>
+                <w:b/>
+                <w:bCs/>
+                <w:sz w:val="20"/>
+                <w:szCs w:val="20"/>
+                <w:rtl/>
+              </w:rPr>
+            </w:pPr>
+          </w:p>
+        </w:tc>
+        <w:tc>
+          <w:tcPr>
+            <w:tcW w:w="6946" w:type="dxa"/>
+          </w:tcPr>
+          <w:p>
+            <w:pPr>
+              <w:rPr>
+                <w:rFonts w:cs="David"/>
+                <w:sz w:val="20"/>
+                <w:szCs w:val="20"/>
+                <w:rtl/>
+              </w:rPr>
+            </w:pPr>
+            <w:r>
+              <w:rPr>
+                <w:rFonts w:cs="David" w:hint="cs"/>
+                <w:sz w:val="20"/>
+                <w:szCs w:val="20"/>
+                <w:u w:val="single"/>
+                <w:rtl/>
+              </w:rPr>
+              <w:t>תפעוליות</w:t>
+            </w:r>
+            <w:r>
+              <w:rPr>
+                <w:rFonts w:cs="David" w:hint="cs"/>
+                <w:sz w:val="20"/>
+                <w:szCs w:val="20"/>
+                <w:rtl/>
+              </w:rPr>
+              <w:t xml:space="preserve">: </w:t>
+            </w:r>
+            <w:r>
+              <w:rPr>
+                <w:rFonts w:cs="David" w:hint="cs"/>
+                <w:sz w:val="20"/>
+                <w:szCs w:val="20"/>
+                <w:rtl/>
+              </w:rPr>
+              <w:t xml:space="preserve"> </w:t>
+            </w:r>
+            <w:r>
+              <w:rPr>
+                <w:rFonts w:cs="David" w:hint="cs"/>
+                <w:sz w:val="20"/>
+                <w:szCs w:val="20"/>
+                <w:rtl/>
+              </w:rPr>
+              <w:t>6,7,8,9</w:t>
+            </w:r>
+            <w:bookmarkStart w:id="0" w:name="_GoBack"/>
+            <w:bookmarkEnd w:id="0"/>
+          </w:p>
+        </w:tc>
+      </w:tr>
+    </w:tbl>
+    <w:p/>
     <w:sectPr>
       <w:pgSz w:w="11906" w:h="16838"/>
       <w:pgMar w:top="1440" w:right="1800" w:bottom="1440" w:left="1800" w:header="708" w:footer="708" w:gutter="0"/>
@@ -4794,6 +7892,127 @@
 <file path=word/numbering.xml><?xml version="1.0" encoding="utf-8"?>
 <w:numbering xmlns:wpc="http://schemas.microsoft.com/office/word/2010/wordprocessingCanvas" xmlns:cx="http://schemas.microsoft.com/office/drawing/2014/chartex" xmlns:cx1="http://schemas.microsoft.com/office/drawing/2015/9/8/chartex" xmlns:cx2="http://schemas.microsoft.com/office/drawing/2015/10/21/chartex" xmlns:cx3="http://schemas.microsoft.com/office/drawing/2016/5/9/chartex" xmlns:cx4="http://schemas.microsoft.com/office/drawing/2016/5/10/chartex" xmlns:cx5="http://schemas.microsoft.com/office/drawing/2016/5/11/chartex" xmlns:cx6="http://schemas.microsoft.com/office/drawing/2016/5/12/chartex" xmlns:cx7="http://schemas.microsoft.com/office/drawing/2016/5/13/chartex" xmlns:cx8="http://schemas.microsoft.com/office/drawing/2016/5/14/chartex" xmlns:mc="http://schemas.openxmlformats.org/markup-compatibility/2006" xmlns:aink="http://schemas.microsoft.com/office/drawing/2016/ink" xmlns:am3d="http://schemas.microsoft.com/office/drawing/2017/model3d" xmlns:o="urn:schemas-microsoft-com:office:office" xmlns:r="http://schemas.openxmlformats.org/officeDocument/2006/relationships" xmlns:m="http://schemas.openxmlformats.org/officeDocument/2006/math" xmlns:v="urn:schemas-microsoft-com:vml" xmlns:wp14="http://schemas.microsoft.com/office/word/2010/wordprocessingDrawing" xmlns:wp="http://schemas.openxmlformats.org/drawingml/2006/wordprocessingDrawing" xmlns:w10="urn:schemas-microsoft-com:office:word" xmlns:w="http://schemas.openxmlformats.org/wordprocessingml/2006/main" xmlns:w14="http://schemas.microsoft.com/office/word/2010/wordml" xmlns:w15="http://schemas.microsoft.com/office/word/2012/wordml" xmlns:w16cid="http://schemas.microsoft.com/office/word/2016/wordml/cid" xmlns:w16se="http://schemas.microsoft.com/office/word/2015/wordml/symex" xmlns:wpg="http://schemas.microsoft.com/office/word/2010/wordprocessingGroup" xmlns:wpi="http://schemas.microsoft.com/office/word/2010/wordprocessingInk" xmlns:wne="http://schemas.microsoft.com/office/word/2006/wordml" xmlns:wps="http://schemas.microsoft.com/office/word/2010/wordprocessingShape" mc:Ignorable="w14 w15 w16se w16cid wp14">
   <w:abstractNum w:abstractNumId="0" w15:restartNumberingAfterBreak="0">
+    <w:nsid w:val="0D1643C1"/>
+    <w:multiLevelType w:val="multilevel"/>
+    <w:tmpl w:val="7CD2F3A6"/>
+    <w:lvl w:ilvl="0">
+      <w:start w:val="1"/>
+      <w:numFmt w:val="decimal"/>
+      <w:lvlText w:val="%1."/>
+      <w:lvlJc w:val="left"/>
+      <w:pPr>
+        <w:ind w:left="720" w:hanging="360"/>
+      </w:pPr>
+      <w:rPr>
+        <w:rFonts w:hint="default"/>
+      </w:rPr>
+    </w:lvl>
+    <w:lvl w:ilvl="1">
+      <w:start w:val="1"/>
+      <w:numFmt w:val="decimal"/>
+      <w:isLgl/>
+      <w:lvlText w:val="%1.%2"/>
+      <w:lvlJc w:val="left"/>
+      <w:pPr>
+        <w:ind w:left="720" w:hanging="360"/>
+      </w:pPr>
+      <w:rPr>
+        <w:rFonts w:hint="default"/>
+      </w:rPr>
+    </w:lvl>
+    <w:lvl w:ilvl="2">
+      <w:start w:val="1"/>
+      <w:numFmt w:val="decimal"/>
+      <w:isLgl/>
+      <w:lvlText w:val="%1.%2.%3"/>
+      <w:lvlJc w:val="left"/>
+      <w:pPr>
+        <w:ind w:left="720" w:hanging="360"/>
+      </w:pPr>
+      <w:rPr>
+        <w:rFonts w:hint="default"/>
+      </w:rPr>
+    </w:lvl>
+    <w:lvl w:ilvl="3">
+      <w:start w:val="1"/>
+      <w:numFmt w:val="decimal"/>
+      <w:isLgl/>
+      <w:lvlText w:val="%1.%2.%3.%4"/>
+      <w:lvlJc w:val="left"/>
+      <w:pPr>
+        <w:ind w:left="1080" w:hanging="720"/>
+      </w:pPr>
+      <w:rPr>
+        <w:rFonts w:hint="default"/>
+      </w:rPr>
+    </w:lvl>
+    <w:lvl w:ilvl="4">
+      <w:start w:val="1"/>
+      <w:numFmt w:val="decimal"/>
+      <w:isLgl/>
+      <w:lvlText w:val="%1.%2.%3.%4.%5"/>
+      <w:lvlJc w:val="left"/>
+      <w:pPr>
+        <w:ind w:left="1080" w:hanging="720"/>
+      </w:pPr>
+      <w:rPr>
+        <w:rFonts w:hint="default"/>
+      </w:rPr>
+    </w:lvl>
+    <w:lvl w:ilvl="5">
+      <w:start w:val="1"/>
+      <w:numFmt w:val="decimal"/>
+      <w:isLgl/>
+      <w:lvlText w:val="%1.%2.%3.%4.%5.%6"/>
+      <w:lvlJc w:val="left"/>
+      <w:pPr>
+        <w:ind w:left="1440" w:hanging="1080"/>
+      </w:pPr>
+      <w:rPr>
+        <w:rFonts w:hint="default"/>
+      </w:rPr>
+    </w:lvl>
+    <w:lvl w:ilvl="6">
+      <w:start w:val="1"/>
+      <w:numFmt w:val="decimal"/>
+      <w:isLgl/>
+      <w:lvlText w:val="%1.%2.%3.%4.%5.%6.%7"/>
+      <w:lvlJc w:val="left"/>
+      <w:pPr>
+        <w:ind w:left="1440" w:hanging="1080"/>
+      </w:pPr>
+      <w:rPr>
+        <w:rFonts w:hint="default"/>
+      </w:rPr>
+    </w:lvl>
+    <w:lvl w:ilvl="7">
+      <w:start w:val="1"/>
+      <w:numFmt w:val="decimal"/>
+      <w:isLgl/>
+      <w:lvlText w:val="%1.%2.%3.%4.%5.%6.%7.%8"/>
+      <w:lvlJc w:val="left"/>
+      <w:pPr>
+        <w:ind w:left="1440" w:hanging="1080"/>
+      </w:pPr>
+      <w:rPr>
+        <w:rFonts w:hint="default"/>
+      </w:rPr>
+    </w:lvl>
+    <w:lvl w:ilvl="8">
+      <w:start w:val="1"/>
+      <w:numFmt w:val="decimal"/>
+      <w:isLgl/>
+      <w:lvlText w:val="%1.%2.%3.%4.%5.%6.%7.%8.%9"/>
+      <w:lvlJc w:val="left"/>
+      <w:pPr>
+        <w:ind w:left="1800" w:hanging="1440"/>
+      </w:pPr>
+      <w:rPr>
+        <w:rFonts w:hint="default"/>
+      </w:rPr>
+    </w:lvl>
+  </w:abstractNum>
+  <w:abstractNum w:abstractNumId="1" w15:restartNumberingAfterBreak="0">
     <w:nsid w:val="115B742E"/>
     <w:multiLevelType w:val="hybridMultilevel"/>
     <w:tmpl w:val="CF9E797A"/>
@@ -4879,7 +8098,97 @@
       </w:pPr>
     </w:lvl>
   </w:abstractNum>
-  <w:abstractNum w:abstractNumId="1" w15:restartNumberingAfterBreak="0">
+  <w:abstractNum w:abstractNumId="2" w15:restartNumberingAfterBreak="0">
+    <w:nsid w:val="4A2410CA"/>
+    <w:multiLevelType w:val="hybridMultilevel"/>
+    <w:tmpl w:val="0ED210FA"/>
+    <w:lvl w:ilvl="0" w:tplc="61F80332">
+      <w:start w:val="1"/>
+      <w:numFmt w:val="decimal"/>
+      <w:lvlText w:val="%1."/>
+      <w:lvlJc w:val="left"/>
+      <w:pPr>
+        <w:ind w:left="720" w:hanging="360"/>
+      </w:pPr>
+      <w:rPr>
+        <w:rFonts w:hint="default"/>
+        <w:b/>
+      </w:rPr>
+    </w:lvl>
+    <w:lvl w:ilvl="1" w:tplc="04090019" w:tentative="1">
+      <w:start w:val="1"/>
+      <w:numFmt w:val="lowerLetter"/>
+      <w:lvlText w:val="%2."/>
+      <w:lvlJc w:val="left"/>
+      <w:pPr>
+        <w:ind w:left="1440" w:hanging="360"/>
+      </w:pPr>
+    </w:lvl>
+    <w:lvl w:ilvl="2" w:tplc="0409001B" w:tentative="1">
+      <w:start w:val="1"/>
+      <w:numFmt w:val="lowerRoman"/>
+      <w:lvlText w:val="%3."/>
+      <w:lvlJc w:val="right"/>
+      <w:pPr>
+        <w:ind w:left="2160" w:hanging="180"/>
+      </w:pPr>
+    </w:lvl>
+    <w:lvl w:ilvl="3" w:tplc="0409000F" w:tentative="1">
+      <w:start w:val="1"/>
+      <w:numFmt w:val="decimal"/>
+      <w:lvlText w:val="%4."/>
+      <w:lvlJc w:val="left"/>
+      <w:pPr>
+        <w:ind w:left="2880" w:hanging="360"/>
+      </w:pPr>
+    </w:lvl>
+    <w:lvl w:ilvl="4" w:tplc="04090019" w:tentative="1">
+      <w:start w:val="1"/>
+      <w:numFmt w:val="lowerLetter"/>
+      <w:lvlText w:val="%5."/>
+      <w:lvlJc w:val="left"/>
+      <w:pPr>
+        <w:ind w:left="3600" w:hanging="360"/>
+      </w:pPr>
+    </w:lvl>
+    <w:lvl w:ilvl="5" w:tplc="0409001B" w:tentative="1">
+      <w:start w:val="1"/>
+      <w:numFmt w:val="lowerRoman"/>
+      <w:lvlText w:val="%6."/>
+      <w:lvlJc w:val="right"/>
+      <w:pPr>
+        <w:ind w:left="4320" w:hanging="180"/>
+      </w:pPr>
+    </w:lvl>
+    <w:lvl w:ilvl="6" w:tplc="0409000F" w:tentative="1">
+      <w:start w:val="1"/>
+      <w:numFmt w:val="decimal"/>
+      <w:lvlText w:val="%7."/>
+      <w:lvlJc w:val="left"/>
+      <w:pPr>
+        <w:ind w:left="5040" w:hanging="360"/>
+      </w:pPr>
+    </w:lvl>
+    <w:lvl w:ilvl="7" w:tplc="04090019" w:tentative="1">
+      <w:start w:val="1"/>
+      <w:numFmt w:val="lowerLetter"/>
+      <w:lvlText w:val="%8."/>
+      <w:lvlJc w:val="left"/>
+      <w:pPr>
+        <w:ind w:left="5760" w:hanging="360"/>
+      </w:pPr>
+    </w:lvl>
+    <w:lvl w:ilvl="8" w:tplc="0409001B" w:tentative="1">
+      <w:start w:val="1"/>
+      <w:numFmt w:val="lowerRoman"/>
+      <w:lvlText w:val="%9."/>
+      <w:lvlJc w:val="right"/>
+      <w:pPr>
+        <w:ind w:left="6480" w:hanging="180"/>
+      </w:pPr>
+    </w:lvl>
+  </w:abstractNum>
+  <w:abstractNum w:abstractNumId="3" w15:restartNumberingAfterBreak="0">
     <w:nsid w:val="56BF1D0A"/>
     <w:multiLevelType w:val="hybridMultilevel"/>
     <w:tmpl w:val="8DA80234"/>
@@ -4992,7 +8301,96 @@
       </w:rPr>
     </w:lvl>
   </w:abstractNum>
-  <w:abstractNum w:abstractNumId="2" w15:restartNumberingAfterBreak="0">
+  <w:abstractNum w:abstractNumId="4" w15:restartNumberingAfterBreak="0">
+    <w:nsid w:val="6CD912A2"/>
+    <w:multiLevelType w:val="hybridMultilevel"/>
+    <w:tmpl w:val="9D3C92B4"/>
+    <w:lvl w:ilvl="0" w:tplc="0409000F">
+      <w:start w:val="1"/>
+      <w:numFmt w:val="decimal"/>
+      <w:lvlText w:val="%1."/>
+      <w:lvlJc w:val="left"/>
+      <w:pPr>
+        <w:ind w:left="720" w:hanging="360"/>
+      </w:pPr>
+      <w:rPr>
+        <w:rFonts w:hint="default"/>
+      </w:rPr>
+    </w:lvl>
+    <w:lvl w:ilvl="1" w:tplc="04090019" w:tentative="1">
+      <w:start w:val="1"/>
+      <w:numFmt w:val="lowerLetter"/>
+      <w:lvlText w:val="%2."/>
+      <w:lvlJc w:val="left"/>
+      <w:pPr>
+        <w:ind w:left="1440" w:hanging="360"/>
+      </w:pPr>
+    </w:lvl>
+    <w:lvl w:ilvl="2" w:tplc="0409001B" w:tentative="1">
+      <w:start w:val="1"/>
+      <w:numFmt w:val="lowerRoman"/>
+      <w:lvlText w:val="%3."/>
+      <w:lvlJc w:val="right"/>
+      <w:pPr>
+        <w:ind w:left="2160" w:hanging="180"/>
+      </w:pPr>
+    </w:lvl>
+    <w:lvl w:ilvl="3" w:tplc="0409000F" w:tentative="1">
+      <w:start w:val="1"/>
+      <w:numFmt w:val="decimal"/>
+      <w:lvlText w:val="%4."/>
+      <w:lvlJc w:val="left"/>
+      <w:pPr>
+        <w:ind w:left="2880" w:hanging="360"/>
+      </w:pPr>
+    </w:lvl>
+    <w:lvl w:ilvl="4" w:tplc="04090019" w:tentative="1">
+      <w:start w:val="1"/>
+      <w:numFmt w:val="lowerLetter"/>
+      <w:lvlText w:val="%5."/>
+      <w:lvlJc w:val="left"/>
+      <w:pPr>
+        <w:ind w:left="3600" w:hanging="360"/>
+      </w:pPr>
+    </w:lvl>
+    <w:lvl w:ilvl="5" w:tplc="0409001B" w:tentative="1">
+      <w:start w:val="1"/>
+      <w:numFmt w:val="lowerRoman"/>
+      <w:lvlText w:val="%6."/>
+      <w:lvlJc w:val="right"/>
+      <w:pPr>
+        <w:ind w:left="4320" w:hanging="180"/>
+      </w:pPr>
+    </w:lvl>
+    <w:lvl w:ilvl="6" w:tplc="0409000F" w:tentative="1">
+      <w:start w:val="1"/>
+      <w:numFmt w:val="decimal"/>
+      <w:lvlText w:val="%7."/>
+      <w:lvlJc w:val="left"/>
+      <w:pPr>
+        <w:ind w:left="5040" w:hanging="360"/>
+      </w:pPr>
+    </w:lvl>
+    <w:lvl w:ilvl="7" w:tplc="04090019" w:tentative="1">
+      <w:start w:val="1"/>
+      <w:numFmt w:val="lowerLetter"/>
+      <w:lvlText w:val="%8."/>
+      <w:lvlJc w:val="left"/>
+      <w:pPr>
+        <w:ind w:left="5760" w:hanging="360"/>
+      </w:pPr>
+    </w:lvl>
+    <w:lvl w:ilvl="8" w:tplc="0409001B" w:tentative="1">
+      <w:start w:val="1"/>
+      <w:numFmt w:val="lowerRoman"/>
+      <w:lvlText w:val="%9."/>
+      <w:lvlJc w:val="right"/>
+      <w:pPr>
+        <w:ind w:left="6480" w:hanging="180"/>
+      </w:pPr>
+    </w:lvl>
+  </w:abstractNum>
+  <w:abstractNum w:abstractNumId="5" w15:restartNumberingAfterBreak="0">
     <w:nsid w:val="78E074C0"/>
     <w:multiLevelType w:val="hybridMultilevel"/>
     <w:tmpl w:val="5DD8C206"/>
@@ -5105,14 +8503,115 @@
       </w:rPr>
     </w:lvl>
   </w:abstractNum>
+  <w:abstractNum w:abstractNumId="6" w15:restartNumberingAfterBreak="0">
+    <w:nsid w:val="7D306A83"/>
+    <w:multiLevelType w:val="hybridMultilevel"/>
+    <w:tmpl w:val="DE82D704"/>
+    <w:lvl w:ilvl="0" w:tplc="0409000F">
+      <w:start w:val="1"/>
+      <w:numFmt w:val="decimal"/>
+      <w:lvlText w:val="%1."/>
+      <w:lvlJc w:val="left"/>
+      <w:pPr>
+        <w:ind w:left="720" w:hanging="360"/>
+      </w:pPr>
+      <w:rPr>
+        <w:rFonts w:hint="default"/>
+      </w:rPr>
+    </w:lvl>
+    <w:lvl w:ilvl="1" w:tplc="04090019" w:tentative="1">
+      <w:start w:val="1"/>
+      <w:numFmt w:val="lowerLetter"/>
+      <w:lvlText w:val="%2."/>
+      <w:lvlJc w:val="left"/>
+      <w:pPr>
+        <w:ind w:left="1440" w:hanging="360"/>
+      </w:pPr>
+    </w:lvl>
+    <w:lvl w:ilvl="2" w:tplc="0409001B" w:tentative="1">
+      <w:start w:val="1"/>
+      <w:numFmt w:val="lowerRoman"/>
+      <w:lvlText w:val="%3."/>
+      <w:lvlJc w:val="right"/>
+      <w:pPr>
+        <w:ind w:left="2160" w:hanging="180"/>
+      </w:pPr>
+    </w:lvl>
+    <w:lvl w:ilvl="3" w:tplc="0409000F" w:tentative="1">
+      <w:start w:val="1"/>
+      <w:numFmt w:val="decimal"/>
+      <w:lvlText w:val="%4."/>
+      <w:lvlJc w:val="left"/>
+      <w:pPr>
+        <w:ind w:left="2880" w:hanging="360"/>
+      </w:pPr>
+    </w:lvl>
+    <w:lvl w:ilvl="4" w:tplc="04090019" w:tentative="1">
+      <w:start w:val="1"/>
+      <w:numFmt w:val="lowerLetter"/>
+      <w:lvlText w:val="%5."/>
+      <w:lvlJc w:val="left"/>
+      <w:pPr>
+        <w:ind w:left="3600" w:hanging="360"/>
+      </w:pPr>
+    </w:lvl>
+    <w:lvl w:ilvl="5" w:tplc="0409001B" w:tentative="1">
+      <w:start w:val="1"/>
+      <w:numFmt w:val="lowerRoman"/>
+      <w:lvlText w:val="%6."/>
+      <w:lvlJc w:val="right"/>
+      <w:pPr>
+        <w:ind w:left="4320" w:hanging="180"/>
+      </w:pPr>
+    </w:lvl>
+    <w:lvl w:ilvl="6" w:tplc="0409000F" w:tentative="1">
+      <w:start w:val="1"/>
+      <w:numFmt w:val="decimal"/>
+      <w:lvlText w:val="%7."/>
+      <w:lvlJc w:val="left"/>
+      <w:pPr>
+        <w:ind w:left="5040" w:hanging="360"/>
+      </w:pPr>
+    </w:lvl>
+    <w:lvl w:ilvl="7" w:tplc="04090019" w:tentative="1">
+      <w:start w:val="1"/>
+      <w:numFmt w:val="lowerLetter"/>
+      <w:lvlText w:val="%8."/>
+      <w:lvlJc w:val="left"/>
+      <w:pPr>
+        <w:ind w:left="5760" w:hanging="360"/>
+      </w:pPr>
+    </w:lvl>
+    <w:lvl w:ilvl="8" w:tplc="0409001B" w:tentative="1">
+      <w:start w:val="1"/>
+      <w:numFmt w:val="lowerRoman"/>
+      <w:lvlText w:val="%9."/>
+      <w:lvlJc w:val="right"/>
+      <w:pPr>
+        <w:ind w:left="6480" w:hanging="180"/>
+      </w:pPr>
+    </w:lvl>
+  </w:abstractNum>
   <w:num w:numId="1">
+    <w:abstractNumId w:val="1"/>
+  </w:num>
+  <w:num w:numId="2">
+    <w:abstractNumId w:val="5"/>
+  </w:num>
+  <w:num w:numId="3">
+    <w:abstractNumId w:val="3"/>
+  </w:num>
+  <w:num w:numId="4">
     <w:abstractNumId w:val="0"/>
   </w:num>
-  <w:num w:numId="2">
+  <w:num w:numId="5">
     <w:abstractNumId w:val="2"/>
   </w:num>
-  <w:num w:numId="3">
-    <w:abstractNumId w:val="1"/>
+  <w:num w:numId="6">
+    <w:abstractNumId w:val="4"/>
+  </w:num>
+  <w:num w:numId="7">
+    <w:abstractNumId w:val="6"/>
   </w:num>
 </w:numbering>
 </file>
@@ -5514,7 +9013,7 @@
   <w:style w:type="paragraph" w:default="1" w:styleId="Normal">
     <w:name w:val="Normal"/>
     <w:qFormat/>
-    <w:rsid w:val="004B2415"/>
+    <w:rsid w:val="00244839"/>
     <w:pPr>
       <w:bidi/>
       <w:spacing w:after="0" w:line="240" w:lineRule="auto"/>
@@ -5551,6 +9050,27 @@
     <w:uiPriority w:val="99"/>
     <w:semiHidden/>
     <w:unhideWhenUsed/>
+  </w:style>
+  <w:style w:type="paragraph" w:styleId="ListParagraph">
+    <w:name w:val="List Paragraph"/>
+    <w:basedOn w:val="Normal"/>
+    <w:uiPriority w:val="34"/>
+    <w:qFormat/>
+    <w:rsid w:val="0047083F"/>
+    <w:pPr>
+      <w:ind w:left="720"/>
+      <w:contextualSpacing/>
+    </w:pPr>
+  </w:style>
+  <w:style w:type="character" w:styleId="PlaceholderText">
+    <w:name w:val="Placeholder Text"/>
+    <w:basedOn w:val="DefaultParagraphFont"/>
+    <w:uiPriority w:val="99"/>
+    <w:semiHidden/>
+    <w:rsid w:val="00244839"/>
+    <w:rPr>
+      <w:color w:val="808080"/>
+    </w:rPr>
   </w:style>
 </w:styles>
 </file>

</xml_diff>

<commit_message>
updated UC-Spec and Requirements-Table
</commit_message>
<xml_diff>
--- a/Docs/UC-Spec.docx
+++ b/Docs/UC-Spec.docx
@@ -13,7 +13,7 @@
     <w:tbl>
       <w:tblPr>
         <w:bidiVisual/>
-        <w:tblW w:w="9161" w:type="dxa"/>
+        <w:tblW w:w="9397" w:type="dxa"/>
         <w:tblInd w:w="50" w:type="dxa"/>
         <w:tblBorders>
           <w:top w:val="single" w:sz="4" w:space="0" w:color="000000"/>
@@ -27,9 +27,9 @@
       </w:tblPr>
       <w:tblGrid>
         <w:gridCol w:w="883"/>
-        <w:gridCol w:w="1866"/>
-        <w:gridCol w:w="1176"/>
-        <w:gridCol w:w="5236"/>
+        <w:gridCol w:w="1773"/>
+        <w:gridCol w:w="1620"/>
+        <w:gridCol w:w="5121"/>
       </w:tblGrid>
       <w:tr>
         <w:trPr>
@@ -67,7 +67,7 @@
         </w:tc>
         <w:tc>
           <w:tcPr>
-            <w:tcW w:w="1866" w:type="dxa"/>
+            <w:tcW w:w="1773" w:type="dxa"/>
             <w:shd w:val="clear" w:color="auto" w:fill="FFFF00"/>
           </w:tcPr>
           <w:p>
@@ -109,7 +109,7 @@
         </w:tc>
         <w:tc>
           <w:tcPr>
-            <w:tcW w:w="1176" w:type="dxa"/>
+            <w:tcW w:w="1620" w:type="dxa"/>
             <w:shd w:val="clear" w:color="auto" w:fill="FFFF00"/>
           </w:tcPr>
           <w:p>
@@ -128,7 +128,7 @@
         </w:tc>
         <w:tc>
           <w:tcPr>
-            <w:tcW w:w="5236" w:type="dxa"/>
+            <w:tcW w:w="5121" w:type="dxa"/>
             <w:shd w:val="clear" w:color="auto" w:fill="FFFF00"/>
           </w:tcPr>
           <w:p>
@@ -177,7 +177,7 @@
         </w:tc>
         <w:tc>
           <w:tcPr>
-            <w:tcW w:w="1866" w:type="dxa"/>
+            <w:tcW w:w="1773" w:type="dxa"/>
             <w:shd w:val="clear" w:color="auto" w:fill="auto"/>
           </w:tcPr>
           <w:p>
@@ -206,7 +206,7 @@
         </w:tc>
         <w:tc>
           <w:tcPr>
-            <w:tcW w:w="1176" w:type="dxa"/>
+            <w:tcW w:w="1620" w:type="dxa"/>
             <w:shd w:val="clear" w:color="auto" w:fill="auto"/>
           </w:tcPr>
           <w:p>
@@ -235,7 +235,7 @@
         </w:tc>
         <w:tc>
           <w:tcPr>
-            <w:tcW w:w="5236" w:type="dxa"/>
+            <w:tcW w:w="5121" w:type="dxa"/>
             <w:shd w:val="clear" w:color="auto" w:fill="auto"/>
           </w:tcPr>
           <w:p>
@@ -303,7 +303,7 @@
         </w:tc>
         <w:tc>
           <w:tcPr>
-            <w:tcW w:w="1866" w:type="dxa"/>
+            <w:tcW w:w="1773" w:type="dxa"/>
             <w:shd w:val="clear" w:color="auto" w:fill="auto"/>
           </w:tcPr>
           <w:p>
@@ -332,7 +332,7 @@
         </w:tc>
         <w:tc>
           <w:tcPr>
-            <w:tcW w:w="1176" w:type="dxa"/>
+            <w:tcW w:w="1620" w:type="dxa"/>
             <w:shd w:val="clear" w:color="auto" w:fill="auto"/>
           </w:tcPr>
           <w:p>
@@ -366,13 +366,24 @@
                 <w:szCs w:val="20"/>
                 <w:rtl/>
               </w:rPr>
+              <w:t xml:space="preserve"> רשום,</w:t>
+            </w:r>
+            <w:r>
+              <w:rPr>
+                <w:rFonts w:cs="David" w:hint="cs"/>
+                <w:b/>
+                <w:bCs/>
+                <w:sz w:val="20"/>
+                <w:szCs w:val="20"/>
+                <w:rtl/>
+              </w:rPr>
               <w:t xml:space="preserve"> עובד</w:t>
             </w:r>
           </w:p>
         </w:tc>
         <w:tc>
           <w:tcPr>
-            <w:tcW w:w="5236" w:type="dxa"/>
+            <w:tcW w:w="5121" w:type="dxa"/>
             <w:shd w:val="clear" w:color="auto" w:fill="auto"/>
           </w:tcPr>
           <w:p>
@@ -440,7 +451,7 @@
         </w:tc>
         <w:tc>
           <w:tcPr>
-            <w:tcW w:w="1866" w:type="dxa"/>
+            <w:tcW w:w="1773" w:type="dxa"/>
             <w:shd w:val="clear" w:color="auto" w:fill="auto"/>
           </w:tcPr>
           <w:p>
@@ -469,7 +480,7 @@
         </w:tc>
         <w:tc>
           <w:tcPr>
-            <w:tcW w:w="1176" w:type="dxa"/>
+            <w:tcW w:w="1620" w:type="dxa"/>
             <w:shd w:val="clear" w:color="auto" w:fill="auto"/>
           </w:tcPr>
           <w:p>
@@ -498,7 +509,7 @@
         </w:tc>
         <w:tc>
           <w:tcPr>
-            <w:tcW w:w="5236" w:type="dxa"/>
+            <w:tcW w:w="5121" w:type="dxa"/>
             <w:shd w:val="clear" w:color="auto" w:fill="auto"/>
           </w:tcPr>
           <w:p>
@@ -556,7 +567,7 @@
         </w:tc>
         <w:tc>
           <w:tcPr>
-            <w:tcW w:w="1866" w:type="dxa"/>
+            <w:tcW w:w="1773" w:type="dxa"/>
             <w:shd w:val="clear" w:color="auto" w:fill="auto"/>
           </w:tcPr>
           <w:p>
@@ -585,7 +596,7 @@
         </w:tc>
         <w:tc>
           <w:tcPr>
-            <w:tcW w:w="1176" w:type="dxa"/>
+            <w:tcW w:w="1620" w:type="dxa"/>
             <w:shd w:val="clear" w:color="auto" w:fill="auto"/>
           </w:tcPr>
           <w:p>
@@ -614,7 +625,7 @@
         </w:tc>
         <w:tc>
           <w:tcPr>
-            <w:tcW w:w="5236" w:type="dxa"/>
+            <w:tcW w:w="5121" w:type="dxa"/>
             <w:shd w:val="clear" w:color="auto" w:fill="auto"/>
           </w:tcPr>
           <w:p>
@@ -672,7 +683,7 @@
         </w:tc>
         <w:tc>
           <w:tcPr>
-            <w:tcW w:w="1866" w:type="dxa"/>
+            <w:tcW w:w="1773" w:type="dxa"/>
             <w:shd w:val="clear" w:color="auto" w:fill="auto"/>
           </w:tcPr>
           <w:p>
@@ -701,7 +712,7 @@
         </w:tc>
         <w:tc>
           <w:tcPr>
-            <w:tcW w:w="1176" w:type="dxa"/>
+            <w:tcW w:w="1620" w:type="dxa"/>
             <w:shd w:val="clear" w:color="auto" w:fill="auto"/>
           </w:tcPr>
           <w:p>
@@ -730,7 +741,7 @@
         </w:tc>
         <w:tc>
           <w:tcPr>
-            <w:tcW w:w="5236" w:type="dxa"/>
+            <w:tcW w:w="5121" w:type="dxa"/>
             <w:shd w:val="clear" w:color="auto" w:fill="auto"/>
           </w:tcPr>
           <w:p>
@@ -788,13 +799,13 @@
         </w:tc>
         <w:tc>
           <w:tcPr>
-            <w:tcW w:w="1866" w:type="dxa"/>
+            <w:tcW w:w="1773" w:type="dxa"/>
             <w:shd w:val="clear" w:color="auto" w:fill="auto"/>
           </w:tcPr>
           <w:p>
             <w:pPr>
               <w:rPr>
-                <w:rFonts w:cs="David" w:hint="cs"/>
+                <w:rFonts w:cs="David"/>
                 <w:b/>
                 <w:bCs/>
                 <w:sz w:val="20"/>
@@ -817,13 +828,13 @@
         </w:tc>
         <w:tc>
           <w:tcPr>
-            <w:tcW w:w="1176" w:type="dxa"/>
+            <w:tcW w:w="1620" w:type="dxa"/>
             <w:shd w:val="clear" w:color="auto" w:fill="auto"/>
           </w:tcPr>
           <w:p>
             <w:pPr>
               <w:rPr>
-                <w:rFonts w:cs="David" w:hint="cs"/>
+                <w:rFonts w:cs="David"/>
                 <w:b/>
                 <w:bCs/>
                 <w:sz w:val="20"/>
@@ -846,13 +857,13 @@
         </w:tc>
         <w:tc>
           <w:tcPr>
-            <w:tcW w:w="5236" w:type="dxa"/>
+            <w:tcW w:w="5121" w:type="dxa"/>
             <w:shd w:val="clear" w:color="auto" w:fill="auto"/>
           </w:tcPr>
           <w:p>
             <w:pPr>
               <w:rPr>
-                <w:rFonts w:cs="David" w:hint="cs"/>
+                <w:rFonts w:cs="David"/>
                 <w:b/>
                 <w:bCs/>
                 <w:sz w:val="20"/>
@@ -904,13 +915,13 @@
         </w:tc>
         <w:tc>
           <w:tcPr>
-            <w:tcW w:w="1866" w:type="dxa"/>
+            <w:tcW w:w="1773" w:type="dxa"/>
             <w:shd w:val="clear" w:color="auto" w:fill="auto"/>
           </w:tcPr>
           <w:p>
             <w:pPr>
               <w:rPr>
-                <w:rFonts w:cs="David" w:hint="cs"/>
+                <w:rFonts w:cs="David"/>
                 <w:b/>
                 <w:bCs/>
                 <w:sz w:val="20"/>
@@ -933,13 +944,13 @@
         </w:tc>
         <w:tc>
           <w:tcPr>
-            <w:tcW w:w="1176" w:type="dxa"/>
+            <w:tcW w:w="1620" w:type="dxa"/>
             <w:shd w:val="clear" w:color="auto" w:fill="auto"/>
           </w:tcPr>
           <w:p>
             <w:pPr>
               <w:rPr>
-                <w:rFonts w:cs="David" w:hint="cs"/>
+                <w:rFonts w:cs="David"/>
                 <w:b/>
                 <w:bCs/>
                 <w:sz w:val="20"/>
@@ -962,13 +973,13 @@
         </w:tc>
         <w:tc>
           <w:tcPr>
-            <w:tcW w:w="5236" w:type="dxa"/>
+            <w:tcW w:w="5121" w:type="dxa"/>
             <w:shd w:val="clear" w:color="auto" w:fill="auto"/>
           </w:tcPr>
           <w:p>
             <w:pPr>
               <w:rPr>
-                <w:rFonts w:cs="David" w:hint="cs"/>
+                <w:rFonts w:cs="David"/>
                 <w:b/>
                 <w:bCs/>
                 <w:sz w:val="20"/>
@@ -1020,7 +1031,7 @@
         </w:tc>
         <w:tc>
           <w:tcPr>
-            <w:tcW w:w="1866" w:type="dxa"/>
+            <w:tcW w:w="1773" w:type="dxa"/>
             <w:shd w:val="clear" w:color="auto" w:fill="auto"/>
           </w:tcPr>
           <w:p>
@@ -1060,7 +1071,7 @@
         </w:tc>
         <w:tc>
           <w:tcPr>
-            <w:tcW w:w="1176" w:type="dxa"/>
+            <w:tcW w:w="1620" w:type="dxa"/>
             <w:shd w:val="clear" w:color="auto" w:fill="auto"/>
           </w:tcPr>
           <w:p>
@@ -1085,11 +1096,22 @@
               </w:rPr>
               <w:t>לקוח</w:t>
             </w:r>
-          </w:p>
-        </w:tc>
-        <w:tc>
-          <w:tcPr>
-            <w:tcW w:w="5236" w:type="dxa"/>
+            <w:r>
+              <w:rPr>
+                <w:rFonts w:cs="David" w:hint="cs"/>
+                <w:b/>
+                <w:bCs/>
+                <w:sz w:val="20"/>
+                <w:szCs w:val="20"/>
+                <w:rtl/>
+              </w:rPr>
+              <w:t xml:space="preserve"> רשום</w:t>
+            </w:r>
+          </w:p>
+        </w:tc>
+        <w:tc>
+          <w:tcPr>
+            <w:tcW w:w="5121" w:type="dxa"/>
             <w:shd w:val="clear" w:color="auto" w:fill="auto"/>
           </w:tcPr>
           <w:p>
@@ -1180,7 +1202,7 @@
         </w:tc>
         <w:tc>
           <w:tcPr>
-            <w:tcW w:w="1866" w:type="dxa"/>
+            <w:tcW w:w="1773" w:type="dxa"/>
             <w:shd w:val="clear" w:color="auto" w:fill="auto"/>
           </w:tcPr>
           <w:p>
@@ -1209,7 +1231,7 @@
         </w:tc>
         <w:tc>
           <w:tcPr>
-            <w:tcW w:w="1176" w:type="dxa"/>
+            <w:tcW w:w="1620" w:type="dxa"/>
             <w:shd w:val="clear" w:color="auto" w:fill="auto"/>
           </w:tcPr>
           <w:p>
@@ -1234,11 +1256,22 @@
               </w:rPr>
               <w:t>לקוח</w:t>
             </w:r>
-          </w:p>
-        </w:tc>
-        <w:tc>
-          <w:tcPr>
-            <w:tcW w:w="5236" w:type="dxa"/>
+            <w:r>
+              <w:rPr>
+                <w:rFonts w:cs="David" w:hint="cs"/>
+                <w:b/>
+                <w:bCs/>
+                <w:sz w:val="20"/>
+                <w:szCs w:val="20"/>
+                <w:rtl/>
+              </w:rPr>
+              <w:t xml:space="preserve"> רשום</w:t>
+            </w:r>
+          </w:p>
+        </w:tc>
+        <w:tc>
+          <w:tcPr>
+            <w:tcW w:w="5121" w:type="dxa"/>
             <w:shd w:val="clear" w:color="auto" w:fill="auto"/>
           </w:tcPr>
           <w:p>
@@ -1291,23 +1324,13 @@
                 <w:sz w:val="20"/>
                 <w:szCs w:val="20"/>
               </w:rPr>
-              <w:t>SUC</w:t>
-            </w:r>
-            <w:r>
-              <w:rPr>
-                <w:rFonts w:cs="David"/>
-                <w:b/>
-                <w:bCs/>
-                <w:sz w:val="20"/>
-                <w:szCs w:val="20"/>
-              </w:rPr>
-              <w:t>-10</w:t>
-            </w:r>
-          </w:p>
-        </w:tc>
-        <w:tc>
-          <w:tcPr>
-            <w:tcW w:w="1866" w:type="dxa"/>
+              <w:t>SUC-10</w:t>
+            </w:r>
+          </w:p>
+        </w:tc>
+        <w:tc>
+          <w:tcPr>
+            <w:tcW w:w="1773" w:type="dxa"/>
             <w:shd w:val="clear" w:color="auto" w:fill="auto"/>
           </w:tcPr>
           <w:p>
@@ -1336,7 +1359,7 @@
         </w:tc>
         <w:tc>
           <w:tcPr>
-            <w:tcW w:w="1176" w:type="dxa"/>
+            <w:tcW w:w="1620" w:type="dxa"/>
             <w:shd w:val="clear" w:color="auto" w:fill="auto"/>
           </w:tcPr>
           <w:p>
@@ -1361,11 +1384,22 @@
               </w:rPr>
               <w:t>לקוח</w:t>
             </w:r>
-          </w:p>
-        </w:tc>
-        <w:tc>
-          <w:tcPr>
-            <w:tcW w:w="5236" w:type="dxa"/>
+            <w:r>
+              <w:rPr>
+                <w:rFonts w:cs="David" w:hint="cs"/>
+                <w:b/>
+                <w:bCs/>
+                <w:sz w:val="20"/>
+                <w:szCs w:val="20"/>
+                <w:rtl/>
+              </w:rPr>
+              <w:t xml:space="preserve"> רשום</w:t>
+            </w:r>
+          </w:p>
+        </w:tc>
+        <w:tc>
+          <w:tcPr>
+            <w:tcW w:w="5121" w:type="dxa"/>
             <w:shd w:val="clear" w:color="auto" w:fill="auto"/>
           </w:tcPr>
           <w:p>
@@ -1418,29 +1452,19 @@
                 <w:sz w:val="20"/>
                 <w:szCs w:val="20"/>
               </w:rPr>
-              <w:t>SUC</w:t>
-            </w:r>
-            <w:r>
-              <w:rPr>
-                <w:rFonts w:cs="David"/>
-                <w:b/>
-                <w:bCs/>
-                <w:sz w:val="20"/>
-                <w:szCs w:val="20"/>
-              </w:rPr>
-              <w:t>-11</w:t>
-            </w:r>
-          </w:p>
-        </w:tc>
-        <w:tc>
-          <w:tcPr>
-            <w:tcW w:w="1866" w:type="dxa"/>
+              <w:t>SUC-11</w:t>
+            </w:r>
+          </w:p>
+        </w:tc>
+        <w:tc>
+          <w:tcPr>
+            <w:tcW w:w="1773" w:type="dxa"/>
             <w:shd w:val="clear" w:color="auto" w:fill="auto"/>
           </w:tcPr>
           <w:p>
             <w:pPr>
               <w:rPr>
-                <w:rFonts w:cs="David" w:hint="cs"/>
+                <w:rFonts w:cs="David"/>
                 <w:b/>
                 <w:bCs/>
                 <w:sz w:val="20"/>
@@ -1463,13 +1487,13 @@
         </w:tc>
         <w:tc>
           <w:tcPr>
-            <w:tcW w:w="1176" w:type="dxa"/>
+            <w:tcW w:w="1620" w:type="dxa"/>
             <w:shd w:val="clear" w:color="auto" w:fill="auto"/>
           </w:tcPr>
           <w:p>
             <w:pPr>
               <w:rPr>
-                <w:rFonts w:cs="David" w:hint="cs"/>
+                <w:rFonts w:cs="David"/>
                 <w:b/>
                 <w:bCs/>
                 <w:sz w:val="20"/>
@@ -1488,17 +1512,28 @@
               </w:rPr>
               <w:t>עובד</w:t>
             </w:r>
-          </w:p>
-        </w:tc>
-        <w:tc>
-          <w:tcPr>
-            <w:tcW w:w="5236" w:type="dxa"/>
+            <w:r>
+              <w:rPr>
+                <w:rFonts w:cs="David" w:hint="cs"/>
+                <w:b/>
+                <w:bCs/>
+                <w:sz w:val="20"/>
+                <w:szCs w:val="20"/>
+                <w:rtl/>
+              </w:rPr>
+              <w:t xml:space="preserve"> שירות לקוחות</w:t>
+            </w:r>
+          </w:p>
+        </w:tc>
+        <w:tc>
+          <w:tcPr>
+            <w:tcW w:w="5121" w:type="dxa"/>
             <w:shd w:val="clear" w:color="auto" w:fill="auto"/>
           </w:tcPr>
           <w:p>
             <w:pPr>
               <w:rPr>
-                <w:rFonts w:cs="David" w:hint="cs"/>
+                <w:rFonts w:cs="David"/>
                 <w:b/>
                 <w:bCs/>
                 <w:sz w:val="20"/>
@@ -1530,39 +1565,29 @@
             <w:pPr>
               <w:jc w:val="center"/>
               <w:rPr>
-                <w:rFonts w:cs="David" w:hint="cs"/>
-                <w:b/>
-                <w:bCs/>
-                <w:sz w:val="20"/>
-                <w:szCs w:val="20"/>
-                <w:rtl/>
-              </w:rPr>
-            </w:pPr>
-            <w:r>
-              <w:rPr>
-                <w:rFonts w:cs="David"/>
-                <w:b/>
-                <w:bCs/>
-                <w:sz w:val="20"/>
-                <w:szCs w:val="20"/>
-              </w:rPr>
-              <w:t>SUC</w:t>
-            </w:r>
-            <w:r>
-              <w:rPr>
-                <w:rFonts w:cs="David"/>
-                <w:b/>
-                <w:bCs/>
-                <w:sz w:val="20"/>
-                <w:szCs w:val="20"/>
-              </w:rPr>
-              <w:t>-12</w:t>
-            </w:r>
-          </w:p>
-        </w:tc>
-        <w:tc>
-          <w:tcPr>
-            <w:tcW w:w="1866" w:type="dxa"/>
+                <w:rFonts w:cs="David"/>
+                <w:b/>
+                <w:bCs/>
+                <w:sz w:val="20"/>
+                <w:szCs w:val="20"/>
+                <w:rtl/>
+              </w:rPr>
+            </w:pPr>
+            <w:r>
+              <w:rPr>
+                <w:rFonts w:cs="David"/>
+                <w:b/>
+                <w:bCs/>
+                <w:sz w:val="20"/>
+                <w:szCs w:val="20"/>
+              </w:rPr>
+              <w:t>SUC-12</w:t>
+            </w:r>
+          </w:p>
+        </w:tc>
+        <w:tc>
+          <w:tcPr>
+            <w:tcW w:w="1773" w:type="dxa"/>
             <w:shd w:val="clear" w:color="auto" w:fill="auto"/>
           </w:tcPr>
           <w:p>
@@ -1587,11 +1612,22 @@
               </w:rPr>
               <w:t>צפייה בדוח</w:t>
             </w:r>
-          </w:p>
-        </w:tc>
-        <w:tc>
-          <w:tcPr>
-            <w:tcW w:w="1176" w:type="dxa"/>
+            <w:r>
+              <w:rPr>
+                <w:rFonts w:cs="David" w:hint="cs"/>
+                <w:b/>
+                <w:bCs/>
+                <w:sz w:val="20"/>
+                <w:szCs w:val="20"/>
+                <w:rtl/>
+              </w:rPr>
+              <w:t xml:space="preserve"> חנות</w:t>
+            </w:r>
+          </w:p>
+        </w:tc>
+        <w:tc>
+          <w:tcPr>
+            <w:tcW w:w="1620" w:type="dxa"/>
             <w:shd w:val="clear" w:color="auto" w:fill="auto"/>
           </w:tcPr>
           <w:p>
@@ -1614,24 +1650,13 @@
                 <w:szCs w:val="20"/>
                 <w:rtl/>
               </w:rPr>
-              <w:t>מנהל</w:t>
-            </w:r>
-            <w:r>
-              <w:rPr>
-                <w:rFonts w:cs="David" w:hint="cs"/>
-                <w:b/>
-                <w:bCs/>
-                <w:sz w:val="20"/>
-                <w:szCs w:val="20"/>
-                <w:rtl/>
-              </w:rPr>
-              <w:t xml:space="preserve"> רשת + מנהל חנות</w:t>
-            </w:r>
-          </w:p>
-        </w:tc>
-        <w:tc>
-          <w:tcPr>
-            <w:tcW w:w="5236" w:type="dxa"/>
+              <w:t>מנהל חנות</w:t>
+            </w:r>
+          </w:p>
+        </w:tc>
+        <w:tc>
+          <w:tcPr>
+            <w:tcW w:w="5121" w:type="dxa"/>
             <w:shd w:val="clear" w:color="auto" w:fill="auto"/>
           </w:tcPr>
           <w:p>
@@ -1654,18 +1679,7 @@
                 <w:szCs w:val="20"/>
                 <w:rtl/>
               </w:rPr>
-              <w:t>צפייה בדוחות המערכת</w:t>
-            </w:r>
-            <w:r>
-              <w:rPr>
-                <w:rFonts w:cs="David" w:hint="cs"/>
-                <w:b/>
-                <w:bCs/>
-                <w:sz w:val="20"/>
-                <w:szCs w:val="20"/>
-                <w:rtl/>
-              </w:rPr>
-              <w:t xml:space="preserve">, מנהל חנות רשאי לצפות בדוחות החנות שלו, מנהל הרשת רשאי לצפות בכל הדוחות </w:t>
+              <w:t>מנהל חנות רשאי לצפות בדוחות החנות שלו</w:t>
             </w:r>
           </w:p>
         </w:tc>
@@ -1680,7 +1694,7 @@
             <w:pPr>
               <w:jc w:val="center"/>
               <w:rPr>
-                <w:rFonts w:cs="David" w:hint="cs"/>
+                <w:rFonts w:cs="David"/>
                 <w:b/>
                 <w:bCs/>
                 <w:sz w:val="20"/>
@@ -1702,13 +1716,13 @@
         </w:tc>
         <w:tc>
           <w:tcPr>
-            <w:tcW w:w="1866" w:type="dxa"/>
+            <w:tcW w:w="1773" w:type="dxa"/>
             <w:shd w:val="clear" w:color="auto" w:fill="auto"/>
           </w:tcPr>
           <w:p>
             <w:pPr>
               <w:rPr>
-                <w:rFonts w:cs="David" w:hint="cs"/>
+                <w:rFonts w:cs="David"/>
                 <w:b/>
                 <w:bCs/>
                 <w:sz w:val="20"/>
@@ -1731,13 +1745,13 @@
         </w:tc>
         <w:tc>
           <w:tcPr>
-            <w:tcW w:w="1176" w:type="dxa"/>
+            <w:tcW w:w="1620" w:type="dxa"/>
             <w:shd w:val="clear" w:color="auto" w:fill="auto"/>
           </w:tcPr>
           <w:p>
             <w:pPr>
               <w:rPr>
-                <w:rFonts w:cs="David" w:hint="cs"/>
+                <w:rFonts w:cs="David"/>
                 <w:b/>
                 <w:bCs/>
                 <w:sz w:val="20"/>
@@ -1760,13 +1774,13 @@
         </w:tc>
         <w:tc>
           <w:tcPr>
-            <w:tcW w:w="5236" w:type="dxa"/>
+            <w:tcW w:w="5121" w:type="dxa"/>
             <w:shd w:val="clear" w:color="auto" w:fill="auto"/>
           </w:tcPr>
           <w:p>
             <w:pPr>
               <w:rPr>
-                <w:rFonts w:cs="David" w:hint="cs"/>
+                <w:rFonts w:cs="David"/>
                 <w:b/>
                 <w:bCs/>
                 <w:sz w:val="20"/>
@@ -1819,13 +1833,13 @@
         </w:tc>
         <w:tc>
           <w:tcPr>
-            <w:tcW w:w="1866" w:type="dxa"/>
+            <w:tcW w:w="1773" w:type="dxa"/>
             <w:shd w:val="clear" w:color="auto" w:fill="auto"/>
           </w:tcPr>
           <w:p>
             <w:pPr>
               <w:rPr>
-                <w:rFonts w:cs="David" w:hint="cs"/>
+                <w:rFonts w:cs="David"/>
                 <w:b/>
                 <w:bCs/>
                 <w:sz w:val="20"/>
@@ -1848,13 +1862,13 @@
         </w:tc>
         <w:tc>
           <w:tcPr>
-            <w:tcW w:w="1176" w:type="dxa"/>
+            <w:tcW w:w="1620" w:type="dxa"/>
             <w:shd w:val="clear" w:color="auto" w:fill="auto"/>
           </w:tcPr>
           <w:p>
             <w:pPr>
               <w:rPr>
-                <w:rFonts w:cs="David" w:hint="cs"/>
+                <w:rFonts w:cs="David"/>
                 <w:b/>
                 <w:bCs/>
                 <w:sz w:val="20"/>
@@ -1877,13 +1891,13 @@
         </w:tc>
         <w:tc>
           <w:tcPr>
-            <w:tcW w:w="5236" w:type="dxa"/>
+            <w:tcW w:w="5121" w:type="dxa"/>
             <w:shd w:val="clear" w:color="auto" w:fill="auto"/>
           </w:tcPr>
           <w:p>
             <w:pPr>
               <w:rPr>
-                <w:rFonts w:cs="David" w:hint="cs"/>
+                <w:rFonts w:cs="David"/>
                 <w:b/>
                 <w:bCs/>
                 <w:sz w:val="20"/>
@@ -1915,7 +1929,7 @@
             <w:pPr>
               <w:jc w:val="center"/>
               <w:rPr>
-                <w:rFonts w:cs="David" w:hint="cs"/>
+                <w:rFonts w:cs="David"/>
                 <w:b/>
                 <w:bCs/>
                 <w:sz w:val="20"/>
@@ -1937,13 +1951,13 @@
         </w:tc>
         <w:tc>
           <w:tcPr>
-            <w:tcW w:w="1866" w:type="dxa"/>
+            <w:tcW w:w="1773" w:type="dxa"/>
             <w:shd w:val="clear" w:color="auto" w:fill="auto"/>
           </w:tcPr>
           <w:p>
             <w:pPr>
               <w:rPr>
-                <w:rFonts w:cs="David" w:hint="cs"/>
+                <w:rFonts w:cs="David"/>
                 <w:b/>
                 <w:bCs/>
                 <w:sz w:val="20"/>
@@ -1966,13 +1980,13 @@
         </w:tc>
         <w:tc>
           <w:tcPr>
-            <w:tcW w:w="1176" w:type="dxa"/>
+            <w:tcW w:w="1620" w:type="dxa"/>
             <w:shd w:val="clear" w:color="auto" w:fill="auto"/>
           </w:tcPr>
           <w:p>
             <w:pPr>
               <w:rPr>
-                <w:rFonts w:cs="David" w:hint="cs"/>
+                <w:rFonts w:cs="David"/>
                 <w:b/>
                 <w:bCs/>
                 <w:sz w:val="20"/>
@@ -1991,17 +2005,28 @@
               </w:rPr>
               <w:t>מנהל</w:t>
             </w:r>
-          </w:p>
-        </w:tc>
-        <w:tc>
-          <w:tcPr>
-            <w:tcW w:w="5236" w:type="dxa"/>
+            <w:r>
+              <w:rPr>
+                <w:rFonts w:cs="David" w:hint="cs"/>
+                <w:b/>
+                <w:bCs/>
+                <w:sz w:val="20"/>
+                <w:szCs w:val="20"/>
+                <w:rtl/>
+              </w:rPr>
+              <w:t xml:space="preserve"> מערכת</w:t>
+            </w:r>
+          </w:p>
+        </w:tc>
+        <w:tc>
+          <w:tcPr>
+            <w:tcW w:w="5121" w:type="dxa"/>
             <w:shd w:val="clear" w:color="auto" w:fill="auto"/>
           </w:tcPr>
           <w:p>
             <w:pPr>
               <w:rPr>
-                <w:rFonts w:cs="David" w:hint="cs"/>
+                <w:rFonts w:cs="David"/>
                 <w:b/>
                 <w:bCs/>
                 <w:sz w:val="20"/>
@@ -2019,6 +2044,124 @@
                 <w:rtl/>
               </w:rPr>
               <w:t>מנהל יוכל לעדכן כל פרט אישי במערכת</w:t>
+            </w:r>
+          </w:p>
+        </w:tc>
+      </w:tr>
+      <w:tr>
+        <w:tc>
+          <w:tcPr>
+            <w:tcW w:w="883" w:type="dxa"/>
+            <w:shd w:val="clear" w:color="auto" w:fill="auto"/>
+          </w:tcPr>
+          <w:p>
+            <w:pPr>
+              <w:jc w:val="center"/>
+              <w:rPr>
+                <w:rFonts w:cs="David"/>
+                <w:b/>
+                <w:bCs/>
+                <w:sz w:val="20"/>
+                <w:szCs w:val="20"/>
+              </w:rPr>
+            </w:pPr>
+            <w:r>
+              <w:rPr>
+                <w:rFonts w:cs="David"/>
+                <w:b/>
+                <w:bCs/>
+                <w:sz w:val="20"/>
+                <w:szCs w:val="20"/>
+              </w:rPr>
+              <w:t>SUC-16</w:t>
+            </w:r>
+          </w:p>
+        </w:tc>
+        <w:tc>
+          <w:tcPr>
+            <w:tcW w:w="1773" w:type="dxa"/>
+            <w:shd w:val="clear" w:color="auto" w:fill="auto"/>
+          </w:tcPr>
+          <w:p>
+            <w:pPr>
+              <w:rPr>
+                <w:rFonts w:cs="David" w:hint="cs"/>
+                <w:b/>
+                <w:bCs/>
+                <w:sz w:val="20"/>
+                <w:szCs w:val="20"/>
+                <w:rtl/>
+              </w:rPr>
+            </w:pPr>
+            <w:r>
+              <w:rPr>
+                <w:rFonts w:cs="David" w:hint="cs"/>
+                <w:b/>
+                <w:bCs/>
+                <w:sz w:val="20"/>
+                <w:szCs w:val="20"/>
+                <w:rtl/>
+              </w:rPr>
+              <w:t xml:space="preserve">צפייה בדוח </w:t>
+            </w:r>
+          </w:p>
+        </w:tc>
+        <w:tc>
+          <w:tcPr>
+            <w:tcW w:w="1620" w:type="dxa"/>
+            <w:shd w:val="clear" w:color="auto" w:fill="auto"/>
+          </w:tcPr>
+          <w:p>
+            <w:pPr>
+              <w:rPr>
+                <w:rFonts w:cs="David"/>
+                <w:b/>
+                <w:bCs/>
+                <w:sz w:val="20"/>
+                <w:szCs w:val="20"/>
+              </w:rPr>
+            </w:pPr>
+            <w:r>
+              <w:rPr>
+                <w:rFonts w:cs="David" w:hint="cs"/>
+                <w:b/>
+                <w:bCs/>
+                <w:sz w:val="20"/>
+                <w:szCs w:val="20"/>
+                <w:rtl/>
+              </w:rPr>
+              <w:t>מנהל רשת</w:t>
+            </w:r>
+            <w:bookmarkStart w:id="0" w:name="_GoBack"/>
+            <w:bookmarkEnd w:id="0"/>
+          </w:p>
+        </w:tc>
+        <w:tc>
+          <w:tcPr>
+            <w:tcW w:w="5121" w:type="dxa"/>
+            <w:shd w:val="clear" w:color="auto" w:fill="auto"/>
+          </w:tcPr>
+          <w:p>
+            <w:pPr>
+              <w:rPr>
+                <w:rFonts w:cs="David" w:hint="cs"/>
+                <w:b/>
+                <w:bCs/>
+                <w:sz w:val="20"/>
+                <w:szCs w:val="20"/>
+                <w:rtl/>
+              </w:rPr>
+            </w:pPr>
+            <w:r>
+              <w:rPr>
+                <w:rFonts w:cs="David" w:hint="cs"/>
+                <w:b/>
+                <w:bCs/>
+                <w:sz w:val="20"/>
+                <w:szCs w:val="20"/>
+                <w:rtl/>
+              </w:rPr>
+              <w:t>מנהל הרשת רשאי לצפות בכל הדוחות</w:t>
             </w:r>
           </w:p>
         </w:tc>
@@ -2028,7 +2171,6 @@
     <w:p>
       <w:pPr>
         <w:rPr>
-          <w:rFonts w:hint="cs"/>
           <w:rtl/>
         </w:rPr>
       </w:pPr>
@@ -2112,7 +2254,7 @@
           <w:p>
             <w:pPr>
               <w:rPr>
-                <w:rFonts w:cs="David" w:hint="cs"/>
+                <w:rFonts w:cs="David"/>
                 <w:b/>
                 <w:bCs/>
                 <w:color w:val="000000"/>
@@ -4985,27 +5127,7 @@
                 <w:szCs w:val="20"/>
                 <w:rtl/>
               </w:rPr>
-              <w:t xml:space="preserve">חלופה מצעד </w:t>
-            </w:r>
-            <w:r>
-              <w:rPr>
-                <w:rFonts w:cs="David" w:hint="cs"/>
-                <w:color w:val="000000"/>
-                <w:sz w:val="20"/>
-                <w:szCs w:val="20"/>
-                <w:rtl/>
-              </w:rPr>
-              <w:t xml:space="preserve">1 </w:t>
-            </w:r>
-            <w:r>
-              <w:rPr>
-                <w:rFonts w:cs="David" w:hint="cs"/>
-                <w:color w:val="000000"/>
-                <w:sz w:val="20"/>
-                <w:szCs w:val="20"/>
-                <w:rtl/>
-              </w:rPr>
-              <w:t xml:space="preserve">של </w:t>
+              <w:t xml:space="preserve">חלופה מצעד 1 של </w:t>
             </w:r>
             <w:r>
               <w:rPr>
@@ -5024,17 +5146,7 @@
                 <w:szCs w:val="20"/>
                 <w:rtl/>
               </w:rPr>
-              <w:t xml:space="preserve">: </w:t>
-            </w:r>
-            <w:r>
-              <w:rPr>
-                <w:rFonts w:cs="David" w:hint="cs"/>
-                <w:color w:val="000000"/>
-                <w:sz w:val="20"/>
-                <w:szCs w:val="20"/>
-                <w:rtl/>
-              </w:rPr>
-              <w:t>סל הקניות ריק</w:t>
+              <w:t>: סל הקניות ריק</w:t>
             </w:r>
           </w:p>
           <w:p>
@@ -5108,27 +5220,7 @@
                 <w:szCs w:val="20"/>
                 <w:rtl/>
               </w:rPr>
-              <w:t xml:space="preserve">חלופה מצעד </w:t>
-            </w:r>
-            <w:r>
-              <w:rPr>
-                <w:rFonts w:cs="David" w:hint="cs"/>
-                <w:color w:val="000000"/>
-                <w:sz w:val="20"/>
-                <w:szCs w:val="20"/>
-                <w:rtl/>
-              </w:rPr>
-              <w:t xml:space="preserve">3 </w:t>
-            </w:r>
-            <w:r>
-              <w:rPr>
-                <w:rFonts w:cs="David" w:hint="cs"/>
-                <w:color w:val="000000"/>
-                <w:sz w:val="20"/>
-                <w:szCs w:val="20"/>
-                <w:rtl/>
-              </w:rPr>
-              <w:t xml:space="preserve">של </w:t>
+              <w:t xml:space="preserve">חלופה מצעד 3 של </w:t>
             </w:r>
             <w:r>
               <w:rPr>
@@ -5147,17 +5239,7 @@
                 <w:szCs w:val="20"/>
                 <w:rtl/>
               </w:rPr>
-              <w:t>:</w:t>
-            </w:r>
-            <w:r>
-              <w:rPr>
-                <w:rFonts w:cs="David" w:hint="cs"/>
-                <w:color w:val="000000"/>
-                <w:sz w:val="20"/>
-                <w:szCs w:val="20"/>
-                <w:rtl/>
-              </w:rPr>
-              <w:t xml:space="preserve"> הלקוח אינו ביצע התחברות</w:t>
+              <w:t>: הלקוח אינו ביצע התחברות</w:t>
             </w:r>
           </w:p>
           <w:p>
@@ -5249,27 +5331,7 @@
                 <w:szCs w:val="20"/>
                 <w:rtl/>
               </w:rPr>
-              <w:t xml:space="preserve">חלופה מצעד </w:t>
-            </w:r>
-            <w:r>
-              <w:rPr>
-                <w:rFonts w:cs="David" w:hint="cs"/>
-                <w:color w:val="000000"/>
-                <w:sz w:val="20"/>
-                <w:szCs w:val="20"/>
-                <w:rtl/>
-              </w:rPr>
-              <w:t>4</w:t>
-            </w:r>
-            <w:r>
-              <w:rPr>
-                <w:rFonts w:cs="David" w:hint="cs"/>
-                <w:color w:val="000000"/>
-                <w:sz w:val="20"/>
-                <w:szCs w:val="20"/>
-                <w:rtl/>
-              </w:rPr>
-              <w:t xml:space="preserve"> של </w:t>
+              <w:t xml:space="preserve">חלופה מצעד 4 של </w:t>
             </w:r>
             <w:r>
               <w:rPr>
@@ -5288,17 +5350,7 @@
                 <w:szCs w:val="20"/>
                 <w:rtl/>
               </w:rPr>
-              <w:t>:</w:t>
-            </w:r>
-            <w:r>
-              <w:rPr>
-                <w:rFonts w:cs="David" w:hint="cs"/>
-                <w:color w:val="000000"/>
-                <w:sz w:val="20"/>
-                <w:szCs w:val="20"/>
-                <w:rtl/>
-              </w:rPr>
-              <w:t xml:space="preserve"> החשבון אינו מוסדר</w:t>
+              <w:t>: החשבון אינו מוסדר</w:t>
             </w:r>
           </w:p>
           <w:p>
@@ -5410,37 +5462,7 @@
                 <w:szCs w:val="20"/>
                 <w:rtl/>
               </w:rPr>
-              <w:t>חלו</w:t>
-            </w:r>
-            <w:r>
-              <w:rPr>
-                <w:rFonts w:cs="David" w:hint="cs"/>
-                <w:color w:val="000000"/>
-                <w:sz w:val="20"/>
-                <w:szCs w:val="20"/>
-                <w:rtl/>
-              </w:rPr>
-              <w:t xml:space="preserve">פה מצעד </w:t>
-            </w:r>
-            <w:r>
-              <w:rPr>
-                <w:rFonts w:cs="David" w:hint="cs"/>
-                <w:color w:val="000000"/>
-                <w:sz w:val="20"/>
-                <w:szCs w:val="20"/>
-                <w:rtl/>
-              </w:rPr>
-              <w:t>5</w:t>
-            </w:r>
-            <w:r>
-              <w:rPr>
-                <w:rFonts w:cs="David" w:hint="cs"/>
-                <w:color w:val="000000"/>
-                <w:sz w:val="20"/>
-                <w:szCs w:val="20"/>
-                <w:rtl/>
-              </w:rPr>
-              <w:t xml:space="preserve"> של </w:t>
+              <w:t xml:space="preserve">חלופה מצעד 5 של </w:t>
             </w:r>
             <w:r>
               <w:rPr>
@@ -5459,17 +5481,7 @@
                 <w:szCs w:val="20"/>
                 <w:rtl/>
               </w:rPr>
-              <w:t xml:space="preserve">: </w:t>
-            </w:r>
-            <w:r>
-              <w:rPr>
-                <w:rFonts w:cs="David" w:hint="cs"/>
-                <w:color w:val="000000"/>
-                <w:sz w:val="20"/>
-                <w:szCs w:val="20"/>
-                <w:rtl/>
-              </w:rPr>
-              <w:t>הפריטים לא זמינים בחנות</w:t>
+              <w:t>: הפריטים לא זמינים בחנות</w:t>
             </w:r>
           </w:p>
           <w:p>
@@ -5543,27 +5555,7 @@
                 <w:szCs w:val="20"/>
                 <w:rtl/>
               </w:rPr>
-              <w:t xml:space="preserve">חלופה מצעד </w:t>
-            </w:r>
-            <w:r>
-              <w:rPr>
-                <w:rFonts w:cs="David" w:hint="cs"/>
-                <w:color w:val="000000"/>
-                <w:sz w:val="20"/>
-                <w:szCs w:val="20"/>
-                <w:rtl/>
-              </w:rPr>
-              <w:t>6</w:t>
-            </w:r>
-            <w:r>
-              <w:rPr>
-                <w:rFonts w:cs="David" w:hint="cs"/>
-                <w:color w:val="000000"/>
-                <w:sz w:val="20"/>
-                <w:szCs w:val="20"/>
-                <w:rtl/>
-              </w:rPr>
-              <w:t xml:space="preserve"> של </w:t>
+              <w:t xml:space="preserve">חלופה מצעד 6 של </w:t>
             </w:r>
             <w:r>
               <w:rPr>
@@ -5582,17 +5574,7 @@
                 <w:szCs w:val="20"/>
                 <w:rtl/>
               </w:rPr>
-              <w:t xml:space="preserve">: </w:t>
-            </w:r>
-            <w:r>
-              <w:rPr>
-                <w:rFonts w:cs="David" w:hint="cs"/>
-                <w:color w:val="000000"/>
-                <w:sz w:val="20"/>
-                <w:szCs w:val="20"/>
-                <w:rtl/>
-              </w:rPr>
-              <w:t>הלקוח בחר איסוף עצמי</w:t>
+              <w:t>: הלקוח בחר איסוף עצמי</w:t>
             </w:r>
           </w:p>
           <w:p>
@@ -5645,37 +5627,7 @@
                 <w:szCs w:val="20"/>
                 <w:rtl/>
               </w:rPr>
-              <w:t xml:space="preserve">חלופה מצעד </w:t>
-            </w:r>
-            <w:r>
-              <w:rPr>
-                <w:rFonts w:cs="David" w:hint="cs"/>
-                <w:color w:val="000000"/>
-                <w:sz w:val="20"/>
-                <w:szCs w:val="20"/>
-                <w:rtl/>
-              </w:rPr>
-              <w:t>8</w:t>
-            </w:r>
-            <w:r>
-              <w:rPr>
-                <w:rFonts w:cs="David" w:hint="cs"/>
-                <w:color w:val="000000"/>
-                <w:sz w:val="20"/>
-                <w:szCs w:val="20"/>
-                <w:rtl/>
-              </w:rPr>
-              <w:t xml:space="preserve"> של</w:t>
-            </w:r>
-            <w:r>
-              <w:rPr>
-                <w:rFonts w:cs="David" w:hint="cs"/>
-                <w:color w:val="000000"/>
-                <w:sz w:val="20"/>
-                <w:szCs w:val="20"/>
-                <w:rtl/>
-              </w:rPr>
-              <w:t xml:space="preserve"> </w:t>
+              <w:t xml:space="preserve">חלופה מצעד 8 של </w:t>
             </w:r>
             <w:r>
               <w:rPr>
@@ -5710,7 +5662,7 @@
           <w:p>
             <w:pPr>
               <w:rPr>
-                <w:rFonts w:cs="David" w:hint="cs"/>
+                <w:rFonts w:cs="David"/>
                 <w:color w:val="000000"/>
                 <w:sz w:val="20"/>
                 <w:szCs w:val="20"/>
@@ -6591,27 +6543,7 @@
                 <w:szCs w:val="20"/>
                 <w:rtl/>
               </w:rPr>
-              <w:t xml:space="preserve">חלופה מצעד </w:t>
-            </w:r>
-            <w:r>
-              <w:rPr>
-                <w:rFonts w:cs="David" w:hint="cs"/>
-                <w:color w:val="000000"/>
-                <w:sz w:val="20"/>
-                <w:szCs w:val="20"/>
-                <w:rtl/>
-              </w:rPr>
-              <w:t>3</w:t>
-            </w:r>
-            <w:r>
-              <w:rPr>
-                <w:rFonts w:cs="David" w:hint="cs"/>
-                <w:color w:val="000000"/>
-                <w:sz w:val="20"/>
-                <w:szCs w:val="20"/>
-                <w:rtl/>
-              </w:rPr>
-              <w:t xml:space="preserve"> של </w:t>
+              <w:t xml:space="preserve">חלופה מצעד 3 של </w:t>
             </w:r>
             <w:r>
               <w:rPr>
@@ -6630,17 +6562,7 @@
                 <w:szCs w:val="20"/>
                 <w:rtl/>
               </w:rPr>
-              <w:t>:</w:t>
-            </w:r>
-            <w:r>
-              <w:rPr>
-                <w:rFonts w:cs="David" w:hint="cs"/>
-                <w:color w:val="000000"/>
-                <w:sz w:val="20"/>
-                <w:szCs w:val="20"/>
-                <w:rtl/>
-              </w:rPr>
-              <w:t xml:space="preserve"> עובד מחליט לא לפצות</w:t>
+              <w:t>: עובד מחליט לא לפצות</w:t>
             </w:r>
           </w:p>
           <w:p>
@@ -7674,27 +7596,7 @@
                 <w:szCs w:val="20"/>
                 <w:rtl/>
               </w:rPr>
-              <w:t xml:space="preserve">חלופה מצעד </w:t>
-            </w:r>
-            <w:r>
-              <w:rPr>
-                <w:rFonts w:cs="David" w:hint="cs"/>
-                <w:color w:val="000000"/>
-                <w:sz w:val="20"/>
-                <w:szCs w:val="20"/>
-                <w:rtl/>
-              </w:rPr>
-              <w:t xml:space="preserve">7 </w:t>
-            </w:r>
-            <w:r>
-              <w:rPr>
-                <w:rFonts w:cs="David" w:hint="cs"/>
-                <w:color w:val="000000"/>
-                <w:sz w:val="20"/>
-                <w:szCs w:val="20"/>
-                <w:rtl/>
-              </w:rPr>
-              <w:t xml:space="preserve">של </w:t>
+              <w:t xml:space="preserve">חלופה מצעד 7 של </w:t>
             </w:r>
             <w:r>
               <w:rPr>
@@ -7713,68 +7615,28 @@
                 <w:szCs w:val="20"/>
                 <w:rtl/>
               </w:rPr>
-              <w:t>:</w:t>
-            </w:r>
-            <w:r>
-              <w:rPr>
-                <w:rFonts w:cs="David" w:hint="cs"/>
-                <w:color w:val="000000"/>
-                <w:sz w:val="20"/>
-                <w:szCs w:val="20"/>
-                <w:rtl/>
-              </w:rPr>
-              <w:t xml:space="preserve"> לא ניתן להוסיף פריט </w:t>
-            </w:r>
-            <w:r>
-              <w:rPr>
-                <w:rFonts w:cs="David" w:hint="cs"/>
-                <w:color w:val="000000"/>
-                <w:sz w:val="20"/>
-                <w:szCs w:val="20"/>
-                <w:rtl/>
-              </w:rPr>
-              <w:t>כפי שנבחר</w:t>
-            </w:r>
-          </w:p>
-          <w:p>
-            <w:pPr>
-              <w:rPr>
-                <w:rFonts w:cs="David"/>
-                <w:color w:val="000000"/>
-                <w:sz w:val="20"/>
-                <w:szCs w:val="20"/>
-                <w:rtl/>
-              </w:rPr>
-            </w:pPr>
-            <w:r>
-              <w:rPr>
-                <w:rFonts w:cs="David" w:hint="cs"/>
-                <w:color w:val="000000"/>
-                <w:sz w:val="20"/>
-                <w:szCs w:val="20"/>
-                <w:rtl/>
-              </w:rPr>
-              <w:t xml:space="preserve">8.1 המערכת מציגה הודעה כי לא ניתן ליצור פריט </w:t>
-            </w:r>
-            <w:r>
-              <w:rPr>
-                <w:rFonts w:cs="David" w:hint="cs"/>
-                <w:color w:val="000000"/>
-                <w:sz w:val="20"/>
-                <w:szCs w:val="20"/>
-                <w:rtl/>
-              </w:rPr>
-              <w:t>כפי שנבחר</w:t>
-            </w:r>
-            <w:r>
-              <w:rPr>
-                <w:rFonts w:cs="David" w:hint="cs"/>
-                <w:color w:val="000000"/>
-                <w:sz w:val="20"/>
-                <w:szCs w:val="20"/>
-                <w:rtl/>
-              </w:rPr>
-              <w:t xml:space="preserve"> </w:t>
+              <w:t>: לא ניתן להוסיף פריט כפי שנבחר</w:t>
+            </w:r>
+          </w:p>
+          <w:p>
+            <w:pPr>
+              <w:rPr>
+                <w:rFonts w:cs="David"/>
+                <w:color w:val="000000"/>
+                <w:sz w:val="20"/>
+                <w:szCs w:val="20"/>
+                <w:rtl/>
+              </w:rPr>
+            </w:pPr>
+            <w:r>
+              <w:rPr>
+                <w:rFonts w:cs="David" w:hint="cs"/>
+                <w:color w:val="000000"/>
+                <w:sz w:val="20"/>
+                <w:szCs w:val="20"/>
+                <w:rtl/>
+              </w:rPr>
+              <w:t xml:space="preserve">8.1 המערכת מציגה הודעה כי לא ניתן ליצור פריט כפי שנבחר </w:t>
             </w:r>
           </w:p>
         </w:tc>
@@ -7870,8 +7732,6 @@
               </w:rPr>
               <w:t>6,7,8,9</w:t>
             </w:r>
-            <w:bookmarkStart w:id="0" w:name="_GoBack"/>
-            <w:bookmarkEnd w:id="0"/>
           </w:p>
         </w:tc>
       </w:tr>

</xml_diff>

<commit_message>
updated UC-Spec.docx (minor change)
</commit_message>
<xml_diff>
--- a/Docs/UC-Spec.docx
+++ b/Docs/UC-Spec.docx
@@ -257,7 +257,31 @@
                 <w:szCs w:val="20"/>
                 <w:rtl/>
               </w:rPr>
-              <w:t>פתיחת חשבון לצורך יצירת הזמנות במערכת</w:t>
+              <w:t xml:space="preserve">פתיחת חשבון לצורך </w:t>
+            </w:r>
+            <w:r>
+              <w:rPr>
+                <w:rFonts w:cs="David" w:hint="cs"/>
+                <w:b/>
+                <w:bCs/>
+                <w:sz w:val="20"/>
+                <w:szCs w:val="20"/>
+                <w:rtl/>
+              </w:rPr>
+              <w:t>ביצוע</w:t>
+            </w:r>
+            <w:bookmarkStart w:id="0" w:name="_GoBack"/>
+            <w:bookmarkEnd w:id="0"/>
+            <w:r>
+              <w:rPr>
+                <w:rFonts w:cs="David" w:hint="cs"/>
+                <w:b/>
+                <w:bCs/>
+                <w:sz w:val="20"/>
+                <w:szCs w:val="20"/>
+                <w:rtl/>
+              </w:rPr>
+              <w:t xml:space="preserve"> הזמנות במערכת</w:t>
             </w:r>
           </w:p>
         </w:tc>
@@ -1867,7 +1891,7 @@
           <w:p>
             <w:pPr>
               <w:rPr>
-                <w:rFonts w:cs="David" w:hint="cs"/>
+                <w:rFonts w:cs="David"/>
                 <w:b/>
                 <w:bCs/>
                 <w:sz w:val="20"/>
@@ -1924,20 +1948,7 @@
                 <w:szCs w:val="20"/>
                 <w:rtl/>
               </w:rPr>
-              <w:t>מנהל יוכל לצפו</w:t>
-            </w:r>
-            <w:bookmarkStart w:id="0" w:name="_GoBack"/>
-            <w:bookmarkEnd w:id="0"/>
-            <w:r>
-              <w:rPr>
-                <w:rFonts w:cs="David" w:hint="cs"/>
-                <w:b/>
-                <w:bCs/>
-                <w:sz w:val="20"/>
-                <w:szCs w:val="20"/>
-                <w:rtl/>
-              </w:rPr>
-              <w:t>ת בנתוני עובדים במערכת</w:t>
+              <w:t>מנהל יוכל לצפות בנתוני עובדים במערכת</w:t>
             </w:r>
           </w:p>
         </w:tc>
@@ -8514,7 +8525,7 @@
       </w:pPr>
     </w:pPrDefault>
   </w:docDefaults>
-  <w:latentStyles w:defLockedState="0" w:defUIPriority="99" w:defSemiHidden="0" w:defUnhideWhenUsed="0" w:defQFormat="0" w:count="376">
+  <w:latentStyles w:defLockedState="0" w:defUIPriority="99" w:defSemiHidden="0" w:defUnhideWhenUsed="0" w:defQFormat="0" w:count="375">
     <w:lsdException w:name="Normal" w:uiPriority="0" w:qFormat="1"/>
     <w:lsdException w:name="heading 1" w:uiPriority="9" w:qFormat="1"/>
     <w:lsdException w:name="heading 2" w:semiHidden="1" w:uiPriority="9" w:unhideWhenUsed="1" w:qFormat="1"/>
@@ -8620,6 +8631,7 @@
     <w:lsdException w:name="HTML Sample" w:semiHidden="1" w:unhideWhenUsed="1"/>
     <w:lsdException w:name="HTML Typewriter" w:semiHidden="1" w:unhideWhenUsed="1"/>
     <w:lsdException w:name="HTML Variable" w:semiHidden="1" w:unhideWhenUsed="1"/>
+    <w:lsdException w:name="Normal Table" w:semiHidden="1" w:unhideWhenUsed="1"/>
     <w:lsdException w:name="annotation subject" w:semiHidden="1" w:unhideWhenUsed="1"/>
     <w:lsdException w:name="No List" w:semiHidden="1" w:unhideWhenUsed="1"/>
     <w:lsdException w:name="Outline List 1" w:semiHidden="1" w:unhideWhenUsed="1"/>
@@ -8666,8 +8678,10 @@
     <w:lsdException w:name="Table Subtle 2" w:semiHidden="1" w:unhideWhenUsed="1"/>
     <w:lsdException w:name="Table Web 1" w:semiHidden="1" w:unhideWhenUsed="1"/>
     <w:lsdException w:name="Table Web 2" w:semiHidden="1" w:unhideWhenUsed="1"/>
+    <w:lsdException w:name="Table Web 3" w:semiHidden="1" w:unhideWhenUsed="1"/>
     <w:lsdException w:name="Balloon Text" w:semiHidden="1" w:unhideWhenUsed="1"/>
     <w:lsdException w:name="Table Grid" w:uiPriority="59"/>
+    <w:lsdException w:name="Table Theme" w:semiHidden="1" w:unhideWhenUsed="1"/>
     <w:lsdException w:name="Placeholder Text" w:semiHidden="1"/>
     <w:lsdException w:name="No Spacing" w:uiPriority="1" w:qFormat="1"/>
     <w:lsdException w:name="Light Shading" w:uiPriority="60"/>
@@ -8887,7 +8901,6 @@
     <w:lsdException w:name="Smart Hyperlink" w:semiHidden="1" w:unhideWhenUsed="1"/>
     <w:lsdException w:name="Hashtag" w:semiHidden="1" w:unhideWhenUsed="1"/>
     <w:lsdException w:name="Unresolved Mention" w:semiHidden="1" w:unhideWhenUsed="1"/>
-    <w:lsdException w:name="Smart Link" w:semiHidden="1" w:unhideWhenUsed="1"/>
   </w:latentStyles>
   <w:style w:type="paragraph" w:default="1" w:styleId="Normal">
     <w:name w:val="Normal"/>

</xml_diff>